<commit_message>
Stage03 and Stage04 completed.
I may have done some things differently than expected, but I have done
rigorous testing to make sure everything works and there are no ways too
get around the game.
</commit_message>
<xml_diff>
--- a/Design Document/Design for game for eclipse.docx
+++ b/Design Document/Design for game for eclipse.docx
@@ -382,62 +382,50 @@
         <w:rPr>
           <w:rFonts w:ascii="Times New Roman" w:hAnsi="Times New Roman" w:cs="Times New Roman"/>
         </w:rPr>
-        <w:t xml:space="preserve">There are also some items that are in his inventory by default, this includes </w:t>
-      </w:r>
-      <w:r>
-        <w:rPr>
-          <w:rFonts w:ascii="Times New Roman" w:hAnsi="Times New Roman" w:cs="Times New Roman"/>
-        </w:rPr>
-        <w:t>his</w:t>
-      </w:r>
-      <w:r>
-        <w:rPr>
-          <w:rFonts w:ascii="Times New Roman" w:hAnsi="Times New Roman" w:cs="Times New Roman"/>
-        </w:rPr>
-        <w:t xml:space="preserve"> </w:t>
-      </w:r>
-      <w:r>
-        <w:rPr>
-          <w:rFonts w:ascii="Times New Roman" w:hAnsi="Times New Roman" w:cs="Times New Roman"/>
-        </w:rPr>
-        <w:t xml:space="preserve">phone and </w:t>
-      </w:r>
-      <w:r>
-        <w:rPr>
-          <w:rFonts w:ascii="Times New Roman" w:hAnsi="Times New Roman" w:cs="Times New Roman"/>
-        </w:rPr>
-        <w:t xml:space="preserve">scanner </w:t>
-      </w:r>
-      <w:r>
-        <w:rPr>
-          <w:rFonts w:ascii="Times New Roman" w:hAnsi="Times New Roman" w:cs="Times New Roman"/>
-        </w:rPr>
-        <w:t xml:space="preserve">tool (that he built) </w:t>
-      </w:r>
-      <w:r>
-        <w:rPr>
-          <w:rFonts w:ascii="Times New Roman" w:hAnsi="Times New Roman" w:cs="Times New Roman"/>
-        </w:rPr>
-        <w:t>from his inventory at the beginning of the game</w:t>
-      </w:r>
-      <w:r>
-        <w:rPr>
-          <w:rFonts w:ascii="Times New Roman" w:hAnsi="Times New Roman" w:cs="Times New Roman"/>
-        </w:rPr>
-        <w:t>. He will use this to examine each body to help him find clues</w:t>
-      </w:r>
-      <w:r>
-        <w:rPr>
-          <w:rFonts w:ascii="Times New Roman" w:hAnsi="Times New Roman" w:cs="Times New Roman"/>
-        </w:rPr>
-        <w:t xml:space="preserve">. </w:t>
-      </w:r>
-    </w:p>
-    <w:p>
-      <w:pPr>
-        <w:spacing w:line="360" w:lineRule="auto"/>
-        <w:rPr>
-          <w:rFonts w:ascii="Times New Roman" w:hAnsi="Times New Roman" w:cs="Times New Roman"/>
+        <w:t xml:space="preserve">There are </w:t>
+      </w:r>
+      <w:r>
+        <w:rPr>
+          <w:rFonts w:ascii="Times New Roman" w:hAnsi="Times New Roman" w:cs="Times New Roman"/>
+        </w:rPr>
+        <w:t>no</w:t>
+      </w:r>
+      <w:r>
+        <w:rPr>
+          <w:rFonts w:ascii="Times New Roman" w:hAnsi="Times New Roman" w:cs="Times New Roman"/>
+        </w:rPr>
+        <w:t xml:space="preserve"> items that are in his inventory by default</w:t>
+      </w:r>
+      <w:r>
+        <w:rPr>
+          <w:rFonts w:ascii="Times New Roman" w:hAnsi="Times New Roman" w:cs="Times New Roman"/>
+        </w:rPr>
+        <w:t>.</w:t>
+      </w:r>
+    </w:p>
+    <w:p>
+      <w:pPr>
+        <w:spacing w:line="360" w:lineRule="auto"/>
+        <w:rPr>
+          <w:rFonts w:ascii="Times New Roman" w:hAnsi="Times New Roman" w:cs="Times New Roman"/>
+        </w:rPr>
+      </w:pPr>
+    </w:p>
+    <w:p>
+      <w:pPr>
+        <w:spacing w:line="360" w:lineRule="auto"/>
+        <w:rPr>
+          <w:rFonts w:ascii="Times New Roman" w:hAnsi="Times New Roman" w:cs="Times New Roman"/>
+          <w:u w:val="single"/>
+        </w:rPr>
+      </w:pPr>
+    </w:p>
+    <w:p>
+      <w:pPr>
+        <w:spacing w:line="360" w:lineRule="auto"/>
+        <w:rPr>
+          <w:rFonts w:ascii="Times New Roman" w:hAnsi="Times New Roman" w:cs="Times New Roman"/>
+          <w:u w:val="single"/>
         </w:rPr>
       </w:pPr>
     </w:p>
@@ -709,27 +697,13 @@
         <w:rPr>
           <w:rFonts w:ascii="Times New Roman" w:hAnsi="Times New Roman" w:cs="Times New Roman"/>
         </w:rPr>
-        <w:t xml:space="preserve"> (Falcone travels there by car but for the user he just instantly </w:t>
-      </w:r>
-      <w:proofErr w:type="spellStart"/>
-      <w:r>
-        <w:rPr>
-          <w:rFonts w:ascii="Times New Roman" w:hAnsi="Times New Roman" w:cs="Times New Roman"/>
-        </w:rPr>
-        <w:t>appearrs</w:t>
-      </w:r>
-      <w:proofErr w:type="spellEnd"/>
-      <w:r>
-        <w:rPr>
-          <w:rFonts w:ascii="Times New Roman" w:hAnsi="Times New Roman" w:cs="Times New Roman"/>
-        </w:rPr>
-        <w:t xml:space="preserve"> there</w:t>
-      </w:r>
-      <w:r>
-        <w:rPr>
-          <w:rFonts w:ascii="Times New Roman" w:hAnsi="Times New Roman" w:cs="Times New Roman"/>
-        </w:rPr>
-        <w:t xml:space="preserve">. </w:t>
+        <w:t xml:space="preserve"> (Falcone travels there by car but for the user he just instantly appears there</w:t>
+      </w:r>
+      <w:r>
+        <w:rPr>
+          <w:rFonts w:ascii="Times New Roman" w:hAnsi="Times New Roman" w:cs="Times New Roman"/>
+        </w:rPr>
+        <w:t xml:space="preserve">). </w:t>
       </w:r>
       <w:r>
         <w:rPr>
@@ -791,13 +765,25 @@
         <w:rPr>
           <w:rFonts w:ascii="Times New Roman" w:hAnsi="Times New Roman" w:cs="Times New Roman"/>
         </w:rPr>
-        <w:t>10 points. If the player makes all wrong guesses before getting the correct answer, they will die because they’re ruining the credibility of Ryder Falcone. At the end of the game, it will show the player their score and give them an accuracy percentage. It wil</w:t>
-      </w:r>
-      <w:r>
-        <w:rPr>
-          <w:rFonts w:ascii="Times New Roman" w:hAnsi="Times New Roman" w:cs="Times New Roman"/>
-        </w:rPr>
-        <w:t xml:space="preserve">l also show if they were able to find any of the easter eggs. </w:t>
+        <w:t>10 points</w:t>
+      </w:r>
+      <w:r>
+        <w:rPr>
+          <w:rFonts w:ascii="Times New Roman" w:hAnsi="Times New Roman" w:cs="Times New Roman"/>
+        </w:rPr>
+        <w:t xml:space="preserve"> or more and may lose some health</w:t>
+      </w:r>
+      <w:r>
+        <w:rPr>
+          <w:rFonts w:ascii="Times New Roman" w:hAnsi="Times New Roman" w:cs="Times New Roman"/>
+        </w:rPr>
+        <w:t xml:space="preserve">. At the end of the game, it will show the player their score and </w:t>
+      </w:r>
+      <w:r>
+        <w:rPr>
+          <w:rFonts w:ascii="Times New Roman" w:hAnsi="Times New Roman" w:cs="Times New Roman"/>
+        </w:rPr>
+        <w:t>the total amount of points they could’ve gotten.</w:t>
       </w:r>
     </w:p>
     <w:p>
@@ -905,6 +891,22 @@
         </w:rPr>
         <w:br/>
       </w:r>
+    </w:p>
+    <w:p>
+      <w:pPr>
+        <w:spacing w:line="360" w:lineRule="auto"/>
+        <w:rPr>
+          <w:rFonts w:ascii="Times New Roman" w:hAnsi="Times New Roman" w:cs="Times New Roman"/>
+        </w:rPr>
+      </w:pPr>
+    </w:p>
+    <w:p>
+      <w:pPr>
+        <w:spacing w:line="360" w:lineRule="auto"/>
+        <w:rPr>
+          <w:rFonts w:ascii="Times New Roman" w:hAnsi="Times New Roman" w:cs="Times New Roman"/>
+        </w:rPr>
+      </w:pPr>
     </w:p>
     <w:p>
       <w:pPr>
@@ -2387,6 +2389,39 @@
       <w:pPr>
         <w:pStyle w:val="ListParagraph"/>
         <w:numPr>
+          <w:ilvl w:val="1"/>
+          <w:numId w:val="8"/>
+        </w:numPr>
+        <w:spacing w:line="360" w:lineRule="auto"/>
+        <w:rPr>
+          <w:rFonts w:ascii="Times New Roman" w:hAnsi="Times New Roman" w:cs="Times New Roman"/>
+        </w:rPr>
+      </w:pPr>
+      <w:r>
+        <w:rPr>
+          <w:rFonts w:ascii="Times New Roman" w:hAnsi="Times New Roman" w:cs="Times New Roman"/>
+        </w:rPr>
+        <w:t xml:space="preserve">Armory Key (“unlocks weapon armory”, 0 pts, 0.05 </w:t>
+      </w:r>
+      <w:proofErr w:type="spellStart"/>
+      <w:r>
+        <w:rPr>
+          <w:rFonts w:ascii="Times New Roman" w:hAnsi="Times New Roman" w:cs="Times New Roman"/>
+        </w:rPr>
+        <w:t>lbs</w:t>
+      </w:r>
+      <w:proofErr w:type="spellEnd"/>
+      <w:r>
+        <w:rPr>
+          <w:rFonts w:ascii="Times New Roman" w:hAnsi="Times New Roman" w:cs="Times New Roman"/>
+        </w:rPr>
+        <w:t>)</w:t>
+      </w:r>
+    </w:p>
+    <w:p>
+      <w:pPr>
+        <w:pStyle w:val="ListParagraph"/>
+        <w:numPr>
           <w:ilvl w:val="0"/>
           <w:numId w:val="8"/>
         </w:numPr>
@@ -2656,16 +2691,6 @@
           <w:bCs/>
         </w:rPr>
       </w:pPr>
-    </w:p>
-    <w:p>
-      <w:pPr>
-        <w:spacing w:line="360" w:lineRule="auto"/>
-        <w:rPr>
-          <w:rFonts w:ascii="Times New Roman" w:hAnsi="Times New Roman" w:cs="Times New Roman"/>
-          <w:b/>
-          <w:bCs/>
-        </w:rPr>
-      </w:pPr>
       <w:r>
         <w:rPr>
           <w:rFonts w:ascii="Times New Roman" w:hAnsi="Times New Roman" w:cs="Times New Roman"/>
@@ -3038,6 +3063,39 @@
     </w:p>
     <w:p>
       <w:pPr>
+        <w:pStyle w:val="ListParagraph"/>
+        <w:numPr>
+          <w:ilvl w:val="0"/>
+          <w:numId w:val="3"/>
+        </w:numPr>
+        <w:spacing w:line="360" w:lineRule="auto"/>
+        <w:rPr>
+          <w:rFonts w:ascii="Times New Roman" w:hAnsi="Times New Roman" w:cs="Times New Roman"/>
+        </w:rPr>
+      </w:pPr>
+      <w:r>
+        <w:rPr>
+          <w:rFonts w:ascii="Times New Roman" w:hAnsi="Times New Roman" w:cs="Times New Roman"/>
+        </w:rPr>
+        <w:t xml:space="preserve">Weapon Case – 10 </w:t>
+      </w:r>
+      <w:proofErr w:type="spellStart"/>
+      <w:r>
+        <w:rPr>
+          <w:rFonts w:ascii="Times New Roman" w:hAnsi="Times New Roman" w:cs="Times New Roman"/>
+        </w:rPr>
+        <w:t>lbs</w:t>
+      </w:r>
+      <w:proofErr w:type="spellEnd"/>
+      <w:r>
+        <w:rPr>
+          <w:rFonts w:ascii="Times New Roman" w:hAnsi="Times New Roman" w:cs="Times New Roman"/>
+        </w:rPr>
+        <w:t xml:space="preserve">    *recommended*</w:t>
+      </w:r>
+    </w:p>
+    <w:p>
+      <w:pPr>
         <w:spacing w:line="360" w:lineRule="auto"/>
         <w:rPr>
           <w:rFonts w:ascii="Times New Roman" w:hAnsi="Times New Roman" w:cs="Times New Roman"/>
@@ -3320,24 +3378,113 @@
     </w:p>
     <w:p>
       <w:pPr>
-        <w:spacing w:line="360" w:lineRule="auto"/>
-        <w:rPr>
-          <w:rFonts w:ascii="Times New Roman" w:hAnsi="Times New Roman" w:cs="Times New Roman"/>
-        </w:rPr>
-      </w:pPr>
-    </w:p>
-    <w:p>
-      <w:pPr>
-        <w:spacing w:line="360" w:lineRule="auto"/>
-        <w:rPr>
-          <w:rFonts w:ascii="Times New Roman" w:hAnsi="Times New Roman" w:cs="Times New Roman"/>
-        </w:rPr>
-      </w:pPr>
-      <w:r>
-        <w:rPr>
-          <w:rFonts w:ascii="Times New Roman" w:hAnsi="Times New Roman" w:cs="Times New Roman"/>
-        </w:rPr>
-        <w:t>All items above except the scanner are weapons. Purpose of attacking enemies in the last rooms</w:t>
+        <w:pStyle w:val="ListParagraph"/>
+        <w:numPr>
+          <w:ilvl w:val="1"/>
+          <w:numId w:val="8"/>
+        </w:numPr>
+        <w:spacing w:line="360" w:lineRule="auto"/>
+        <w:rPr>
+          <w:rFonts w:ascii="Times New Roman" w:hAnsi="Times New Roman" w:cs="Times New Roman"/>
+        </w:rPr>
+      </w:pPr>
+      <w:r>
+        <w:rPr>
+          <w:rFonts w:ascii="Times New Roman" w:hAnsi="Times New Roman" w:cs="Times New Roman"/>
+        </w:rPr>
+        <w:t>Weapon Case (“</w:t>
+      </w:r>
+      <w:r>
+        <w:rPr>
+          <w:rFonts w:ascii="Times New Roman" w:hAnsi="Times New Roman" w:cs="Times New Roman"/>
+        </w:rPr>
+        <w:t>This is a fancy, organized case that can store all the weapons you choose. Pack your chosen weapons into the case once you add the case to your inventory. But make sure to unpack the weapons before you use them.", 5</w:t>
+      </w:r>
+      <w:r>
+        <w:rPr>
+          <w:rFonts w:ascii="Times New Roman" w:hAnsi="Times New Roman" w:cs="Times New Roman"/>
+        </w:rPr>
+        <w:t xml:space="preserve"> pts</w:t>
+      </w:r>
+      <w:r>
+        <w:rPr>
+          <w:rFonts w:ascii="Times New Roman" w:hAnsi="Times New Roman" w:cs="Times New Roman"/>
+        </w:rPr>
+        <w:t>, 10</w:t>
+      </w:r>
+      <w:r>
+        <w:rPr>
+          <w:rFonts w:ascii="Times New Roman" w:hAnsi="Times New Roman" w:cs="Times New Roman"/>
+        </w:rPr>
+        <w:t xml:space="preserve"> </w:t>
+      </w:r>
+      <w:proofErr w:type="spellStart"/>
+      <w:r>
+        <w:rPr>
+          <w:rFonts w:ascii="Times New Roman" w:hAnsi="Times New Roman" w:cs="Times New Roman"/>
+        </w:rPr>
+        <w:t>lbs</w:t>
+      </w:r>
+      <w:proofErr w:type="spellEnd"/>
+      <w:r>
+        <w:rPr>
+          <w:rFonts w:ascii="Times New Roman" w:hAnsi="Times New Roman" w:cs="Times New Roman"/>
+        </w:rPr>
+        <w:t>)</w:t>
+      </w:r>
+      <w:r>
+        <w:rPr>
+          <w:rFonts w:ascii="Times New Roman" w:hAnsi="Times New Roman" w:cs="Times New Roman"/>
+        </w:rPr>
+        <w:t xml:space="preserve"> **this is a </w:t>
+      </w:r>
+      <w:r>
+        <w:rPr>
+          <w:rFonts w:ascii="Times New Roman" w:hAnsi="Times New Roman" w:cs="Times New Roman"/>
+          <w:b/>
+          <w:bCs/>
+        </w:rPr>
+        <w:t>container.</w:t>
+      </w:r>
+    </w:p>
+    <w:p>
+      <w:pPr>
+        <w:spacing w:line="360" w:lineRule="auto"/>
+        <w:rPr>
+          <w:rFonts w:ascii="Times New Roman" w:hAnsi="Times New Roman" w:cs="Times New Roman"/>
+        </w:rPr>
+      </w:pPr>
+    </w:p>
+    <w:p>
+      <w:pPr>
+        <w:spacing w:line="360" w:lineRule="auto"/>
+        <w:rPr>
+          <w:rFonts w:ascii="Times New Roman" w:hAnsi="Times New Roman" w:cs="Times New Roman"/>
+        </w:rPr>
+      </w:pPr>
+      <w:r>
+        <w:rPr>
+          <w:rFonts w:ascii="Times New Roman" w:hAnsi="Times New Roman" w:cs="Times New Roman"/>
+        </w:rPr>
+        <w:t xml:space="preserve">All items above except the scanner </w:t>
+      </w:r>
+      <w:r>
+        <w:rPr>
+          <w:rFonts w:ascii="Times New Roman" w:hAnsi="Times New Roman" w:cs="Times New Roman"/>
+        </w:rPr>
+        <w:t xml:space="preserve">and case </w:t>
+      </w:r>
+      <w:r>
+        <w:rPr>
+          <w:rFonts w:ascii="Times New Roman" w:hAnsi="Times New Roman" w:cs="Times New Roman"/>
+        </w:rPr>
+        <w:t>are weapons. Purpose of attacking enemies in the last rooms</w:t>
+      </w:r>
+      <w:r>
+        <w:rPr>
+          <w:rFonts w:ascii="Times New Roman" w:hAnsi="Times New Roman" w:cs="Times New Roman"/>
+        </w:rPr>
+        <w:t xml:space="preserve">. </w:t>
       </w:r>
     </w:p>
     <w:p>
@@ -3410,7 +3557,6 @@
           <w:rFonts w:ascii="Times New Roman" w:hAnsi="Times New Roman" w:cs="Times New Roman"/>
           <w:u w:val="single"/>
         </w:rPr>
-        <w:lastRenderedPageBreak/>
         <w:t>What’s next:</w:t>
       </w:r>
     </w:p>
@@ -4108,6 +4254,7 @@
           <w:rFonts w:ascii="Times New Roman" w:hAnsi="Times New Roman" w:cs="Times New Roman"/>
           <w:u w:val="single"/>
         </w:rPr>
+        <w:lastRenderedPageBreak/>
         <w:t>no items</w:t>
       </w:r>
     </w:p>
@@ -4198,7 +4345,6 @@
           <w:bCs/>
           <w:u w:val="single"/>
         </w:rPr>
-        <w:lastRenderedPageBreak/>
         <w:t>Roo</w:t>
       </w:r>
       <w:r>
@@ -4298,108 +4444,6 @@
           <w:rFonts w:ascii="Times New Roman" w:hAnsi="Times New Roman" w:cs="Times New Roman"/>
         </w:rPr>
         <w:t>”</w:t>
-      </w:r>
-    </w:p>
-    <w:p>
-      <w:pPr>
-        <w:spacing w:line="360" w:lineRule="auto"/>
-        <w:rPr>
-          <w:rFonts w:ascii="Times New Roman" w:hAnsi="Times New Roman" w:cs="Times New Roman"/>
-        </w:rPr>
-      </w:pPr>
-      <w:r>
-        <w:rPr>
-          <w:rFonts w:ascii="Times New Roman" w:hAnsi="Times New Roman" w:cs="Times New Roman"/>
-        </w:rPr>
-        <w:t>You have two options, drive to the clock tower or</w:t>
-      </w:r>
-      <w:r>
-        <w:rPr>
-          <w:rFonts w:ascii="Times New Roman" w:hAnsi="Times New Roman" w:cs="Times New Roman"/>
-        </w:rPr>
-        <w:t xml:space="preserve"> </w:t>
-      </w:r>
-      <w:r>
-        <w:rPr>
-          <w:rFonts w:ascii="Times New Roman" w:hAnsi="Times New Roman" w:cs="Times New Roman"/>
-        </w:rPr>
-        <w:t>home</w:t>
-      </w:r>
-      <w:r>
-        <w:rPr>
-          <w:rFonts w:ascii="Times New Roman" w:hAnsi="Times New Roman" w:cs="Times New Roman"/>
-        </w:rPr>
-        <w:t>.</w:t>
-      </w:r>
-    </w:p>
-    <w:p>
-      <w:pPr>
-        <w:spacing w:line="360" w:lineRule="auto"/>
-        <w:rPr>
-          <w:rFonts w:ascii="Times New Roman" w:hAnsi="Times New Roman" w:cs="Times New Roman"/>
-        </w:rPr>
-      </w:pPr>
-      <w:r>
-        <w:rPr>
-          <w:rFonts w:ascii="Times New Roman" w:hAnsi="Times New Roman" w:cs="Times New Roman"/>
-        </w:rPr>
-        <w:t xml:space="preserve">If go home – </w:t>
-      </w:r>
-      <w:r>
-        <w:rPr>
-          <w:rFonts w:ascii="Times New Roman" w:hAnsi="Times New Roman" w:cs="Times New Roman"/>
-        </w:rPr>
-        <w:t>lose</w:t>
-      </w:r>
-    </w:p>
-    <w:p>
-      <w:pPr>
-        <w:spacing w:line="360" w:lineRule="auto"/>
-        <w:rPr>
-          <w:rFonts w:ascii="Times New Roman" w:hAnsi="Times New Roman" w:cs="Times New Roman"/>
-        </w:rPr>
-      </w:pPr>
-      <w:r>
-        <w:rPr>
-          <w:rFonts w:ascii="Times New Roman" w:hAnsi="Times New Roman" w:cs="Times New Roman"/>
-        </w:rPr>
-        <w:t xml:space="preserve">If </w:t>
-      </w:r>
-      <w:r>
-        <w:rPr>
-          <w:rFonts w:ascii="Times New Roman" w:hAnsi="Times New Roman" w:cs="Times New Roman"/>
-        </w:rPr>
-        <w:t xml:space="preserve">go to </w:t>
-      </w:r>
-      <w:r>
-        <w:rPr>
-          <w:rFonts w:ascii="Times New Roman" w:hAnsi="Times New Roman" w:cs="Times New Roman"/>
-        </w:rPr>
-        <w:t>clock tower</w:t>
-      </w:r>
-      <w:r>
-        <w:rPr>
-          <w:rFonts w:ascii="Times New Roman" w:hAnsi="Times New Roman" w:cs="Times New Roman"/>
-        </w:rPr>
-        <w:t xml:space="preserve"> </w:t>
-      </w:r>
-      <w:r>
-        <w:rPr>
-          <w:rFonts w:ascii="Times New Roman" w:hAnsi="Times New Roman" w:cs="Times New Roman"/>
-        </w:rPr>
-        <w:t xml:space="preserve">– </w:t>
-      </w:r>
-      <w:r>
-        <w:rPr>
-          <w:rFonts w:ascii="Times New Roman" w:hAnsi="Times New Roman" w:cs="Times New Roman"/>
-        </w:rPr>
-        <w:t xml:space="preserve">room 6 text is displayed </w:t>
-      </w:r>
-      <w:r>
-        <w:rPr>
-          <w:rFonts w:ascii="Times New Roman" w:hAnsi="Times New Roman" w:cs="Times New Roman"/>
-        </w:rPr>
-        <w:t>(game continues)</w:t>
       </w:r>
     </w:p>
     <w:p>
@@ -4789,14 +4833,46 @@
           <w:u w:val="single"/>
         </w:rPr>
       </w:pPr>
-      <w:r>
-        <w:rPr>
-          <w:rFonts w:ascii="Times New Roman" w:hAnsi="Times New Roman" w:cs="Times New Roman"/>
-          <w:b/>
-          <w:bCs/>
-          <w:u w:val="single"/>
-        </w:rPr>
-        <w:lastRenderedPageBreak/>
+    </w:p>
+    <w:p>
+      <w:pPr>
+        <w:spacing w:line="360" w:lineRule="auto"/>
+        <w:rPr>
+          <w:rFonts w:ascii="Times New Roman" w:hAnsi="Times New Roman" w:cs="Times New Roman"/>
+          <w:b/>
+          <w:bCs/>
+          <w:u w:val="single"/>
+        </w:rPr>
+      </w:pPr>
+    </w:p>
+    <w:p>
+      <w:pPr>
+        <w:spacing w:line="360" w:lineRule="auto"/>
+        <w:rPr>
+          <w:rFonts w:ascii="Times New Roman" w:hAnsi="Times New Roman" w:cs="Times New Roman"/>
+          <w:b/>
+          <w:bCs/>
+          <w:u w:val="single"/>
+        </w:rPr>
+      </w:pPr>
+    </w:p>
+    <w:p>
+      <w:pPr>
+        <w:spacing w:line="360" w:lineRule="auto"/>
+        <w:rPr>
+          <w:rFonts w:ascii="Times New Roman" w:hAnsi="Times New Roman" w:cs="Times New Roman"/>
+          <w:b/>
+          <w:bCs/>
+          <w:u w:val="single"/>
+        </w:rPr>
+      </w:pPr>
+      <w:r>
+        <w:rPr>
+          <w:rFonts w:ascii="Times New Roman" w:hAnsi="Times New Roman" w:cs="Times New Roman"/>
+          <w:b/>
+          <w:bCs/>
+          <w:u w:val="single"/>
+        </w:rPr>
         <w:t>Roo</w:t>
       </w:r>
       <w:r>
@@ -4972,20 +5048,6 @@
           <w:rFonts w:ascii="Times New Roman" w:hAnsi="Times New Roman" w:cs="Times New Roman"/>
           <w:u w:val="single"/>
         </w:rPr>
-        <w:t xml:space="preserve"> (after getting back from car</w:t>
-      </w:r>
-      <w:r>
-        <w:rPr>
-          <w:rFonts w:ascii="Times New Roman" w:hAnsi="Times New Roman" w:cs="Times New Roman"/>
-          <w:u w:val="single"/>
-        </w:rPr>
-        <w:t>)</w:t>
-      </w:r>
-      <w:r>
-        <w:rPr>
-          <w:rFonts w:ascii="Times New Roman" w:hAnsi="Times New Roman" w:cs="Times New Roman"/>
-          <w:u w:val="single"/>
-        </w:rPr>
         <w:t>:</w:t>
       </w:r>
     </w:p>
@@ -5367,6 +5429,7 @@
         <w:rPr>
           <w:rFonts w:ascii="Times New Roman" w:hAnsi="Times New Roman" w:cs="Times New Roman"/>
         </w:rPr>
+        <w:lastRenderedPageBreak/>
         <w:t xml:space="preserve">The person is </w:t>
       </w:r>
       <w:r>
@@ -5487,7 +5550,6 @@
           <w:rFonts w:ascii="Times New Roman" w:hAnsi="Times New Roman" w:cs="Times New Roman"/>
           <w:u w:val="single"/>
         </w:rPr>
-        <w:lastRenderedPageBreak/>
         <w:t>If scanner is used will display</w:t>
       </w:r>
       <w:r>
@@ -6072,6 +6134,7 @@
           <w:rFonts w:ascii="Times New Roman" w:hAnsi="Times New Roman" w:cs="Times New Roman"/>
           <w:u w:val="single"/>
         </w:rPr>
+        <w:lastRenderedPageBreak/>
         <w:t>Scoring:</w:t>
       </w:r>
       <w:r>
@@ -6170,7 +6233,6 @@
           <w:bCs/>
           <w:u w:val="single"/>
         </w:rPr>
-        <w:lastRenderedPageBreak/>
         <w:t xml:space="preserve">Room 8: Wrong Room 1b – Aaron’s </w:t>
       </w:r>
       <w:r>
@@ -6773,7 +6835,6 @@
           <w:bCs/>
           <w:u w:val="single"/>
         </w:rPr>
-        <w:lastRenderedPageBreak/>
         <w:t>Roo</w:t>
       </w:r>
       <w:r>
@@ -7406,6 +7467,7 @@
           <w:rFonts w:ascii="Times New Roman" w:hAnsi="Times New Roman" w:cs="Times New Roman"/>
           <w:u w:val="single"/>
         </w:rPr>
+        <w:lastRenderedPageBreak/>
         <w:t>When ready is pressed (choices)</w:t>
       </w:r>
       <w:r>
@@ -7525,7 +7587,6 @@
           <w:bCs/>
           <w:u w:val="single"/>
         </w:rPr>
-        <w:lastRenderedPageBreak/>
         <w:t>Room 10: Wrong Room 2a – Nightclub</w:t>
       </w:r>
     </w:p>
@@ -8074,7 +8135,6 @@
           <w:bCs/>
           <w:u w:val="single"/>
         </w:rPr>
-        <w:lastRenderedPageBreak/>
         <w:t>Room 11: Wrong Room 2</w:t>
       </w:r>
       <w:r>
@@ -8699,7 +8759,6 @@
           <w:bCs/>
           <w:u w:val="single"/>
         </w:rPr>
-        <w:lastRenderedPageBreak/>
         <w:t>Roo</w:t>
       </w:r>
       <w:r>
@@ -9225,6 +9284,7 @@
           <w:rFonts w:ascii="Times New Roman" w:hAnsi="Times New Roman" w:cs="Times New Roman"/>
           <w:u w:val="single"/>
         </w:rPr>
+        <w:lastRenderedPageBreak/>
         <w:t>When ready is pressed (choices)</w:t>
       </w:r>
       <w:r>
@@ -9361,7 +9421,6 @@
           <w:bCs/>
           <w:u w:val="single"/>
         </w:rPr>
-        <w:lastRenderedPageBreak/>
         <w:t xml:space="preserve">Room 13: Wrong Room 3a – </w:t>
       </w:r>
       <w:r>
@@ -9867,7 +9926,6 @@
           <w:bCs/>
           <w:u w:val="single"/>
         </w:rPr>
-        <w:lastRenderedPageBreak/>
         <w:t>Room 14: Wrong Room 3b – Norriton’s Zoo</w:t>
       </w:r>
     </w:p>
@@ -10416,7 +10474,6 @@
           <w:bCs/>
           <w:u w:val="single"/>
         </w:rPr>
-        <w:lastRenderedPageBreak/>
         <w:t>Roo</w:t>
       </w:r>
       <w:r>
@@ -11037,6 +11094,7 @@
           <w:rFonts w:ascii="Times New Roman" w:hAnsi="Times New Roman" w:cs="Times New Roman"/>
           <w:highlight w:val="green"/>
         </w:rPr>
+        <w:lastRenderedPageBreak/>
         <w:t xml:space="preserve">Choice B: </w:t>
       </w:r>
       <w:r>
@@ -11164,7 +11222,6 @@
           <w:bCs/>
           <w:u w:val="single"/>
         </w:rPr>
-        <w:lastRenderedPageBreak/>
         <w:t>Room 1</w:t>
       </w:r>
       <w:r>
@@ -11804,7 +11861,6 @@
           <w:bCs/>
           <w:u w:val="single"/>
         </w:rPr>
-        <w:lastRenderedPageBreak/>
         <w:t>Room 1</w:t>
       </w:r>
       <w:r>
@@ -12418,7 +12474,6 @@
           <w:bCs/>
           <w:u w:val="single"/>
         </w:rPr>
-        <w:lastRenderedPageBreak/>
         <w:t>Roo</w:t>
       </w:r>
       <w:r>
@@ -13112,6 +13167,7 @@
         <w:rPr>
           <w:rFonts w:ascii="Times New Roman" w:hAnsi="Times New Roman" w:cs="Times New Roman"/>
         </w:rPr>
+        <w:lastRenderedPageBreak/>
         <w:t>stove</w:t>
       </w:r>
       <w:r>
@@ -13260,7 +13316,6 @@
           <w:rFonts w:ascii="Times New Roman" w:hAnsi="Times New Roman" w:cs="Times New Roman"/>
           <w:u w:val="single"/>
         </w:rPr>
-        <w:lastRenderedPageBreak/>
         <w:t>If scanner is used will display</w:t>
       </w:r>
       <w:r>
@@ -13799,197 +13854,462 @@
           <w:bCs/>
           <w:u w:val="single"/>
         </w:rPr>
+        <w:t xml:space="preserve">Room </w:t>
+      </w:r>
+      <w:r>
+        <w:rPr>
+          <w:rFonts w:ascii="Times New Roman" w:hAnsi="Times New Roman" w:cs="Times New Roman"/>
+          <w:b/>
+          <w:bCs/>
+          <w:u w:val="single"/>
+        </w:rPr>
+        <w:t>20</w:t>
+      </w:r>
+      <w:r>
+        <w:rPr>
+          <w:rFonts w:ascii="Times New Roman" w:hAnsi="Times New Roman" w:cs="Times New Roman"/>
+          <w:b/>
+          <w:bCs/>
+          <w:u w:val="single"/>
+        </w:rPr>
+        <w:t xml:space="preserve">: Wrong Room </w:t>
+      </w:r>
+      <w:r>
+        <w:rPr>
+          <w:rFonts w:ascii="Times New Roman" w:hAnsi="Times New Roman" w:cs="Times New Roman"/>
+          <w:b/>
+          <w:bCs/>
+          <w:u w:val="single"/>
+        </w:rPr>
+        <w:t xml:space="preserve">5 </w:t>
+      </w:r>
+      <w:r>
+        <w:rPr>
+          <w:rFonts w:ascii="Times New Roman" w:hAnsi="Times New Roman" w:cs="Times New Roman"/>
+          <w:b/>
+          <w:bCs/>
+          <w:u w:val="single"/>
+        </w:rPr>
+        <w:t xml:space="preserve">b – </w:t>
+      </w:r>
+      <w:r>
+        <w:rPr>
+          <w:rFonts w:ascii="Times New Roman" w:hAnsi="Times New Roman" w:cs="Times New Roman"/>
+          <w:b/>
+          <w:bCs/>
+          <w:u w:val="single"/>
+        </w:rPr>
+        <w:t>Public Square</w:t>
+      </w:r>
+    </w:p>
+    <w:p>
+      <w:pPr>
+        <w:spacing w:line="360" w:lineRule="auto"/>
+        <w:rPr>
+          <w:rFonts w:ascii="Times New Roman" w:hAnsi="Times New Roman" w:cs="Times New Roman"/>
+          <w:u w:val="single"/>
+        </w:rPr>
+      </w:pPr>
+    </w:p>
+    <w:p>
+      <w:pPr>
+        <w:spacing w:line="360" w:lineRule="auto"/>
+        <w:rPr>
+          <w:rFonts w:ascii="Times New Roman" w:hAnsi="Times New Roman" w:cs="Times New Roman"/>
+          <w:u w:val="single"/>
+        </w:rPr>
+      </w:pPr>
+      <w:r>
+        <w:rPr>
+          <w:rFonts w:ascii="Times New Roman" w:hAnsi="Times New Roman" w:cs="Times New Roman"/>
+          <w:u w:val="single"/>
+        </w:rPr>
+        <w:t>Description:</w:t>
+      </w:r>
+    </w:p>
+    <w:p>
+      <w:pPr>
+        <w:spacing w:line="360" w:lineRule="auto"/>
+        <w:rPr>
+          <w:rFonts w:ascii="Times New Roman" w:hAnsi="Times New Roman" w:cs="Times New Roman"/>
+        </w:rPr>
+      </w:pPr>
+      <w:r>
+        <w:rPr>
+          <w:rFonts w:ascii="Times New Roman" w:hAnsi="Times New Roman" w:cs="Times New Roman"/>
+        </w:rPr>
+        <w:t xml:space="preserve">“I’d be really disappointed if the body were here. This is literally hiding in plain sight as the police station is right next to the public square. But I’m the detective for a reason so let’s investigate.” </w:t>
+      </w:r>
+    </w:p>
+    <w:p>
+      <w:pPr>
+        <w:spacing w:line="360" w:lineRule="auto"/>
+        <w:rPr>
+          <w:rFonts w:ascii="Times New Roman" w:hAnsi="Times New Roman" w:cs="Times New Roman"/>
+        </w:rPr>
+      </w:pPr>
+    </w:p>
+    <w:p>
+      <w:pPr>
+        <w:spacing w:line="360" w:lineRule="auto"/>
+        <w:rPr>
+          <w:rFonts w:ascii="Times New Roman" w:hAnsi="Times New Roman" w:cs="Times New Roman"/>
+        </w:rPr>
+      </w:pPr>
+      <w:r>
+        <w:rPr>
+          <w:rFonts w:ascii="Times New Roman" w:hAnsi="Times New Roman" w:cs="Times New Roman"/>
+        </w:rPr>
+        <w:t>As expe</w:t>
+      </w:r>
+      <w:r>
+        <w:rPr>
+          <w:rFonts w:ascii="Times New Roman" w:hAnsi="Times New Roman" w:cs="Times New Roman"/>
+        </w:rPr>
+        <w:t xml:space="preserve">cted, nothing to be seen. This was embarrassing clue analysis. This place is full of the homeless. </w:t>
+      </w:r>
+    </w:p>
+    <w:p>
+      <w:pPr>
+        <w:spacing w:line="360" w:lineRule="auto"/>
+        <w:rPr>
+          <w:rFonts w:ascii="Times New Roman" w:hAnsi="Times New Roman" w:cs="Times New Roman"/>
+        </w:rPr>
+      </w:pPr>
+    </w:p>
+    <w:p>
+      <w:pPr>
+        <w:spacing w:line="360" w:lineRule="auto"/>
+        <w:rPr>
+          <w:rFonts w:ascii="Times New Roman" w:hAnsi="Times New Roman" w:cs="Times New Roman"/>
+        </w:rPr>
+      </w:pPr>
+      <w:r>
+        <w:rPr>
+          <w:rFonts w:ascii="Times New Roman" w:hAnsi="Times New Roman" w:cs="Times New Roman"/>
+          <w:u w:val="single"/>
+        </w:rPr>
+        <w:t>no items</w:t>
+      </w:r>
+    </w:p>
+    <w:p>
+      <w:pPr>
+        <w:spacing w:line="360" w:lineRule="auto"/>
+        <w:rPr>
+          <w:rFonts w:ascii="Times New Roman" w:hAnsi="Times New Roman" w:cs="Times New Roman"/>
+        </w:rPr>
+      </w:pPr>
+    </w:p>
+    <w:p>
+      <w:pPr>
+        <w:spacing w:line="360" w:lineRule="auto"/>
+        <w:rPr>
+          <w:rFonts w:ascii="Times New Roman" w:hAnsi="Times New Roman" w:cs="Times New Roman"/>
+        </w:rPr>
+      </w:pPr>
+      <w:r>
+        <w:rPr>
+          <w:rFonts w:ascii="Times New Roman" w:hAnsi="Times New Roman" w:cs="Times New Roman"/>
+          <w:u w:val="single"/>
+        </w:rPr>
+        <w:t>What’s next</w:t>
+      </w:r>
+      <w:r>
+        <w:rPr>
+          <w:rFonts w:ascii="Times New Roman" w:hAnsi="Times New Roman" w:cs="Times New Roman"/>
+        </w:rPr>
+        <w:t>: Go back by hitting back command</w:t>
+      </w:r>
+    </w:p>
+    <w:p>
+      <w:pPr>
+        <w:spacing w:line="360" w:lineRule="auto"/>
+        <w:rPr>
+          <w:rFonts w:ascii="Times New Roman" w:hAnsi="Times New Roman" w:cs="Times New Roman"/>
+        </w:rPr>
+      </w:pPr>
+    </w:p>
+    <w:p>
+      <w:pPr>
+        <w:spacing w:line="360" w:lineRule="auto"/>
+        <w:rPr>
+          <w:rFonts w:ascii="Times New Roman" w:hAnsi="Times New Roman" w:cs="Times New Roman"/>
+          <w:b/>
+          <w:bCs/>
+        </w:rPr>
+      </w:pPr>
+      <w:r>
+        <w:rPr>
+          <w:rFonts w:ascii="Times New Roman" w:hAnsi="Times New Roman" w:cs="Times New Roman"/>
+          <w:u w:val="single"/>
+        </w:rPr>
+        <w:t>Scoring:</w:t>
+      </w:r>
+      <w:r>
+        <w:rPr>
+          <w:rFonts w:ascii="Times New Roman" w:hAnsi="Times New Roman" w:cs="Times New Roman"/>
+        </w:rPr>
+        <w:t xml:space="preserve"> </w:t>
+      </w:r>
+      <w:r>
+        <w:rPr>
+          <w:rFonts w:ascii="Times New Roman" w:hAnsi="Times New Roman" w:cs="Times New Roman"/>
+          <w:b/>
+          <w:bCs/>
+        </w:rPr>
+        <w:t>-</w:t>
+      </w:r>
+      <w:r>
+        <w:rPr>
+          <w:rFonts w:ascii="Times New Roman" w:hAnsi="Times New Roman" w:cs="Times New Roman"/>
+          <w:b/>
+          <w:bCs/>
+        </w:rPr>
+        <w:t>2</w:t>
+      </w:r>
+      <w:r>
+        <w:rPr>
+          <w:rFonts w:ascii="Times New Roman" w:hAnsi="Times New Roman" w:cs="Times New Roman"/>
+          <w:b/>
+          <w:bCs/>
+        </w:rPr>
+        <w:t>0 points</w:t>
+      </w:r>
+    </w:p>
+    <w:p>
+      <w:pPr>
+        <w:spacing w:line="360" w:lineRule="auto"/>
+        <w:rPr>
+          <w:rFonts w:ascii="Times New Roman" w:hAnsi="Times New Roman" w:cs="Times New Roman"/>
+          <w:b/>
+          <w:bCs/>
+          <w:u w:val="single"/>
+        </w:rPr>
+      </w:pPr>
+    </w:p>
+    <w:p>
+      <w:pPr>
+        <w:spacing w:line="360" w:lineRule="auto"/>
+        <w:rPr>
+          <w:rFonts w:ascii="Times New Roman" w:hAnsi="Times New Roman" w:cs="Times New Roman"/>
+          <w:b/>
+          <w:bCs/>
+          <w:u w:val="single"/>
+        </w:rPr>
+      </w:pPr>
+    </w:p>
+    <w:p>
+      <w:pPr>
+        <w:spacing w:line="360" w:lineRule="auto"/>
+        <w:rPr>
+          <w:rFonts w:ascii="Times New Roman" w:hAnsi="Times New Roman" w:cs="Times New Roman"/>
+          <w:b/>
+          <w:bCs/>
+          <w:u w:val="single"/>
+        </w:rPr>
+      </w:pPr>
+      <w:r>
+        <w:rPr>
+          <w:rFonts w:ascii="Times New Roman" w:hAnsi="Times New Roman" w:cs="Times New Roman"/>
+          <w:b/>
+          <w:bCs/>
+          <w:u w:val="single"/>
+        </w:rPr>
+        <w:t>Roo</w:t>
+      </w:r>
+      <w:r>
+        <w:rPr>
+          <w:rFonts w:ascii="Times New Roman" w:hAnsi="Times New Roman" w:cs="Times New Roman"/>
+          <w:b/>
+          <w:bCs/>
+          <w:u w:val="single"/>
+        </w:rPr>
+        <w:t>m</w:t>
+      </w:r>
+      <w:r>
+        <w:rPr>
+          <w:rFonts w:ascii="Times New Roman" w:hAnsi="Times New Roman" w:cs="Times New Roman"/>
+          <w:b/>
+          <w:bCs/>
+          <w:u w:val="single"/>
+        </w:rPr>
+        <w:t xml:space="preserve"> </w:t>
+      </w:r>
+      <w:r>
+        <w:rPr>
+          <w:rFonts w:ascii="Times New Roman" w:hAnsi="Times New Roman" w:cs="Times New Roman"/>
+          <w:b/>
+          <w:bCs/>
+          <w:u w:val="single"/>
+        </w:rPr>
+        <w:t>21</w:t>
+      </w:r>
+      <w:r>
+        <w:rPr>
+          <w:rFonts w:ascii="Times New Roman" w:hAnsi="Times New Roman" w:cs="Times New Roman"/>
+          <w:b/>
+          <w:bCs/>
+          <w:u w:val="single"/>
+        </w:rPr>
+        <w:t xml:space="preserve">: Body </w:t>
+      </w:r>
+      <w:r>
+        <w:rPr>
+          <w:rFonts w:ascii="Times New Roman" w:hAnsi="Times New Roman" w:cs="Times New Roman"/>
+          <w:b/>
+          <w:bCs/>
+          <w:u w:val="single"/>
+        </w:rPr>
+        <w:t>6</w:t>
+      </w:r>
+      <w:r>
+        <w:rPr>
+          <w:rFonts w:ascii="Times New Roman" w:hAnsi="Times New Roman" w:cs="Times New Roman"/>
+          <w:b/>
+          <w:bCs/>
+          <w:u w:val="single"/>
+        </w:rPr>
+        <w:t xml:space="preserve"> – </w:t>
+      </w:r>
+      <w:r>
+        <w:rPr>
+          <w:rFonts w:ascii="Times New Roman" w:hAnsi="Times New Roman" w:cs="Times New Roman"/>
+          <w:b/>
+          <w:bCs/>
+          <w:u w:val="single"/>
+        </w:rPr>
+        <w:t>Jazz Club</w:t>
+      </w:r>
+    </w:p>
+    <w:p>
+      <w:pPr>
+        <w:spacing w:line="360" w:lineRule="auto"/>
+        <w:rPr>
+          <w:rFonts w:ascii="Times New Roman" w:hAnsi="Times New Roman" w:cs="Times New Roman"/>
+        </w:rPr>
+      </w:pPr>
+    </w:p>
+    <w:p>
+      <w:pPr>
+        <w:spacing w:line="360" w:lineRule="auto"/>
+        <w:rPr>
+          <w:rFonts w:ascii="Times New Roman" w:hAnsi="Times New Roman" w:cs="Times New Roman"/>
+          <w:u w:val="single"/>
+        </w:rPr>
+      </w:pPr>
+      <w:r>
+        <w:rPr>
+          <w:rFonts w:ascii="Times New Roman" w:hAnsi="Times New Roman" w:cs="Times New Roman"/>
+          <w:u w:val="single"/>
+        </w:rPr>
+        <w:t>Initial Description:</w:t>
+      </w:r>
+    </w:p>
+    <w:p>
+      <w:pPr>
+        <w:spacing w:line="360" w:lineRule="auto"/>
+        <w:rPr>
+          <w:rFonts w:ascii="Times New Roman" w:hAnsi="Times New Roman" w:cs="Times New Roman"/>
+        </w:rPr>
+      </w:pPr>
+      <w:r>
+        <w:rPr>
+          <w:rFonts w:ascii="Times New Roman" w:hAnsi="Times New Roman" w:cs="Times New Roman"/>
+        </w:rPr>
+        <w:t>“We didn’t have to travel far for this one as it’s in this same rich part of the city.</w:t>
+      </w:r>
+      <w:r>
+        <w:rPr>
+          <w:rFonts w:ascii="Times New Roman" w:hAnsi="Times New Roman" w:cs="Times New Roman"/>
+        </w:rPr>
+        <w:t>”</w:t>
+      </w:r>
+    </w:p>
+    <w:p>
+      <w:pPr>
+        <w:spacing w:line="360" w:lineRule="auto"/>
+        <w:rPr>
+          <w:rFonts w:ascii="Times New Roman" w:hAnsi="Times New Roman" w:cs="Times New Roman"/>
+        </w:rPr>
+      </w:pPr>
+      <w:r>
+        <w:rPr>
+          <w:rFonts w:ascii="Times New Roman" w:hAnsi="Times New Roman" w:cs="Times New Roman"/>
+        </w:rPr>
+        <w:t xml:space="preserve"> The </w:t>
+      </w:r>
+      <w:r>
+        <w:rPr>
+          <w:rFonts w:ascii="Times New Roman" w:hAnsi="Times New Roman" w:cs="Times New Roman"/>
+        </w:rPr>
+        <w:t>Jazz Club</w:t>
+      </w:r>
+      <w:r>
+        <w:rPr>
+          <w:rFonts w:ascii="Times New Roman" w:hAnsi="Times New Roman" w:cs="Times New Roman"/>
+        </w:rPr>
+        <w:t xml:space="preserve"> is packed with </w:t>
+      </w:r>
+      <w:r>
+        <w:rPr>
+          <w:rFonts w:ascii="Times New Roman" w:hAnsi="Times New Roman" w:cs="Times New Roman"/>
+        </w:rPr>
+        <w:t>men in suits and women in dresses. Everyone seems to be having a sophisticated conversation while drinking coffee</w:t>
+      </w:r>
+      <w:r>
+        <w:rPr>
+          <w:rFonts w:ascii="Times New Roman" w:hAnsi="Times New Roman" w:cs="Times New Roman"/>
+        </w:rPr>
+        <w:t xml:space="preserve"> as they wait for the Louis</w:t>
+      </w:r>
+      <w:r>
+        <w:rPr>
+          <w:rFonts w:ascii="Times New Roman" w:hAnsi="Times New Roman" w:cs="Times New Roman"/>
+        </w:rPr>
+        <w:t xml:space="preserve"> Armstrong performance in 15 minutes. </w:t>
+      </w:r>
+      <w:r>
+        <w:rPr>
+          <w:rFonts w:ascii="Times New Roman" w:hAnsi="Times New Roman" w:cs="Times New Roman"/>
+        </w:rPr>
+        <w:t>You look around for hints of green</w:t>
+      </w:r>
+      <w:r>
+        <w:rPr>
+          <w:rFonts w:ascii="Times New Roman" w:hAnsi="Times New Roman" w:cs="Times New Roman"/>
+        </w:rPr>
+        <w:t xml:space="preserve"> blood</w:t>
+      </w:r>
+      <w:r>
+        <w:rPr>
+          <w:rFonts w:ascii="Times New Roman" w:hAnsi="Times New Roman" w:cs="Times New Roman"/>
+        </w:rPr>
+        <w:t xml:space="preserve"> as you </w:t>
+      </w:r>
+      <w:r>
+        <w:rPr>
+          <w:rFonts w:ascii="Times New Roman" w:hAnsi="Times New Roman" w:cs="Times New Roman"/>
+        </w:rPr>
+        <w:t xml:space="preserve">walk through the </w:t>
+      </w:r>
+      <w:r>
+        <w:rPr>
+          <w:rFonts w:ascii="Times New Roman" w:hAnsi="Times New Roman" w:cs="Times New Roman"/>
+        </w:rPr>
         <w:lastRenderedPageBreak/>
-        <w:t xml:space="preserve">Room </w:t>
-      </w:r>
-      <w:r>
-        <w:rPr>
-          <w:rFonts w:ascii="Times New Roman" w:hAnsi="Times New Roman" w:cs="Times New Roman"/>
-          <w:b/>
-          <w:bCs/>
-          <w:u w:val="single"/>
-        </w:rPr>
-        <w:t>20</w:t>
-      </w:r>
-      <w:r>
-        <w:rPr>
-          <w:rFonts w:ascii="Times New Roman" w:hAnsi="Times New Roman" w:cs="Times New Roman"/>
-          <w:b/>
-          <w:bCs/>
-          <w:u w:val="single"/>
-        </w:rPr>
-        <w:t xml:space="preserve">: Wrong Room </w:t>
-      </w:r>
-      <w:r>
-        <w:rPr>
-          <w:rFonts w:ascii="Times New Roman" w:hAnsi="Times New Roman" w:cs="Times New Roman"/>
-          <w:b/>
-          <w:bCs/>
-          <w:u w:val="single"/>
-        </w:rPr>
-        <w:t xml:space="preserve">5 </w:t>
-      </w:r>
-      <w:r>
-        <w:rPr>
-          <w:rFonts w:ascii="Times New Roman" w:hAnsi="Times New Roman" w:cs="Times New Roman"/>
-          <w:b/>
-          <w:bCs/>
-          <w:u w:val="single"/>
-        </w:rPr>
-        <w:t xml:space="preserve">b – </w:t>
-      </w:r>
-      <w:r>
-        <w:rPr>
-          <w:rFonts w:ascii="Times New Roman" w:hAnsi="Times New Roman" w:cs="Times New Roman"/>
-          <w:b/>
-          <w:bCs/>
-          <w:u w:val="single"/>
-        </w:rPr>
-        <w:t>Public Square</w:t>
-      </w:r>
-    </w:p>
-    <w:p>
-      <w:pPr>
-        <w:spacing w:line="360" w:lineRule="auto"/>
-        <w:rPr>
-          <w:rFonts w:ascii="Times New Roman" w:hAnsi="Times New Roman" w:cs="Times New Roman"/>
-          <w:u w:val="single"/>
-        </w:rPr>
-      </w:pPr>
-    </w:p>
-    <w:p>
-      <w:pPr>
-        <w:spacing w:line="360" w:lineRule="auto"/>
-        <w:rPr>
-          <w:rFonts w:ascii="Times New Roman" w:hAnsi="Times New Roman" w:cs="Times New Roman"/>
-          <w:u w:val="single"/>
-        </w:rPr>
-      </w:pPr>
-      <w:r>
-        <w:rPr>
-          <w:rFonts w:ascii="Times New Roman" w:hAnsi="Times New Roman" w:cs="Times New Roman"/>
-          <w:u w:val="single"/>
-        </w:rPr>
-        <w:t>Description:</w:t>
-      </w:r>
-    </w:p>
-    <w:p>
-      <w:pPr>
-        <w:spacing w:line="360" w:lineRule="auto"/>
-        <w:rPr>
-          <w:rFonts w:ascii="Times New Roman" w:hAnsi="Times New Roman" w:cs="Times New Roman"/>
-        </w:rPr>
-      </w:pPr>
-      <w:r>
-        <w:rPr>
-          <w:rFonts w:ascii="Times New Roman" w:hAnsi="Times New Roman" w:cs="Times New Roman"/>
-        </w:rPr>
-        <w:t xml:space="preserve">“I’d be really disappointed if the body were here. This is literally hiding in plain sight as the police station is right next to the public square. But I’m the detective for a reason so let’s investigate.” </w:t>
-      </w:r>
-    </w:p>
-    <w:p>
-      <w:pPr>
-        <w:spacing w:line="360" w:lineRule="auto"/>
-        <w:rPr>
-          <w:rFonts w:ascii="Times New Roman" w:hAnsi="Times New Roman" w:cs="Times New Roman"/>
-        </w:rPr>
-      </w:pPr>
-    </w:p>
-    <w:p>
-      <w:pPr>
-        <w:spacing w:line="360" w:lineRule="auto"/>
-        <w:rPr>
-          <w:rFonts w:ascii="Times New Roman" w:hAnsi="Times New Roman" w:cs="Times New Roman"/>
-        </w:rPr>
-      </w:pPr>
-      <w:r>
-        <w:rPr>
-          <w:rFonts w:ascii="Times New Roman" w:hAnsi="Times New Roman" w:cs="Times New Roman"/>
-        </w:rPr>
-        <w:t>As expe</w:t>
-      </w:r>
-      <w:r>
-        <w:rPr>
-          <w:rFonts w:ascii="Times New Roman" w:hAnsi="Times New Roman" w:cs="Times New Roman"/>
-        </w:rPr>
-        <w:t xml:space="preserve">cted, nothing to be seen. This was embarrassing clue analysis. This place is full of the homeless. </w:t>
-      </w:r>
-    </w:p>
-    <w:p>
-      <w:pPr>
-        <w:spacing w:line="360" w:lineRule="auto"/>
-        <w:rPr>
-          <w:rFonts w:ascii="Times New Roman" w:hAnsi="Times New Roman" w:cs="Times New Roman"/>
-        </w:rPr>
-      </w:pPr>
-    </w:p>
-    <w:p>
-      <w:pPr>
-        <w:spacing w:line="360" w:lineRule="auto"/>
-        <w:rPr>
-          <w:rFonts w:ascii="Times New Roman" w:hAnsi="Times New Roman" w:cs="Times New Roman"/>
-        </w:rPr>
-      </w:pPr>
-      <w:r>
-        <w:rPr>
-          <w:rFonts w:ascii="Times New Roman" w:hAnsi="Times New Roman" w:cs="Times New Roman"/>
-          <w:u w:val="single"/>
-        </w:rPr>
-        <w:t>no items</w:t>
-      </w:r>
-    </w:p>
-    <w:p>
-      <w:pPr>
-        <w:spacing w:line="360" w:lineRule="auto"/>
-        <w:rPr>
-          <w:rFonts w:ascii="Times New Roman" w:hAnsi="Times New Roman" w:cs="Times New Roman"/>
-        </w:rPr>
-      </w:pPr>
-    </w:p>
-    <w:p>
-      <w:pPr>
-        <w:spacing w:line="360" w:lineRule="auto"/>
-        <w:rPr>
-          <w:rFonts w:ascii="Times New Roman" w:hAnsi="Times New Roman" w:cs="Times New Roman"/>
-        </w:rPr>
-      </w:pPr>
-      <w:r>
-        <w:rPr>
-          <w:rFonts w:ascii="Times New Roman" w:hAnsi="Times New Roman" w:cs="Times New Roman"/>
-          <w:u w:val="single"/>
-        </w:rPr>
-        <w:t>What’s next</w:t>
-      </w:r>
-      <w:r>
-        <w:rPr>
-          <w:rFonts w:ascii="Times New Roman" w:hAnsi="Times New Roman" w:cs="Times New Roman"/>
-        </w:rPr>
-        <w:t>: Go back by hitting back command</w:t>
-      </w:r>
-    </w:p>
-    <w:p>
-      <w:pPr>
-        <w:spacing w:line="360" w:lineRule="auto"/>
-        <w:rPr>
-          <w:rFonts w:ascii="Times New Roman" w:hAnsi="Times New Roman" w:cs="Times New Roman"/>
-        </w:rPr>
-      </w:pPr>
-    </w:p>
-    <w:p>
-      <w:pPr>
-        <w:spacing w:line="360" w:lineRule="auto"/>
-        <w:rPr>
-          <w:rFonts w:ascii="Times New Roman" w:hAnsi="Times New Roman" w:cs="Times New Roman"/>
-          <w:b/>
-          <w:bCs/>
-        </w:rPr>
-      </w:pPr>
-      <w:r>
-        <w:rPr>
-          <w:rFonts w:ascii="Times New Roman" w:hAnsi="Times New Roman" w:cs="Times New Roman"/>
-          <w:u w:val="single"/>
-        </w:rPr>
-        <w:t>Scoring:</w:t>
+        <w:t xml:space="preserve">club. You notice </w:t>
+      </w:r>
+      <w:r>
+        <w:rPr>
+          <w:rFonts w:ascii="Times New Roman" w:hAnsi="Times New Roman" w:cs="Times New Roman"/>
+        </w:rPr>
+        <w:t xml:space="preserve">a </w:t>
+      </w:r>
+      <w:r>
+        <w:rPr>
+          <w:rFonts w:ascii="Times New Roman" w:hAnsi="Times New Roman" w:cs="Times New Roman"/>
+        </w:rPr>
+        <w:t>small circular burn mark</w:t>
       </w:r>
       <w:r>
         <w:rPr>
@@ -14000,271 +14320,6 @@
       <w:r>
         <w:rPr>
           <w:rFonts w:ascii="Times New Roman" w:hAnsi="Times New Roman" w:cs="Times New Roman"/>
-          <w:b/>
-          <w:bCs/>
-        </w:rPr>
-        <w:t>-</w:t>
-      </w:r>
-      <w:r>
-        <w:rPr>
-          <w:rFonts w:ascii="Times New Roman" w:hAnsi="Times New Roman" w:cs="Times New Roman"/>
-          <w:b/>
-          <w:bCs/>
-        </w:rPr>
-        <w:t>2</w:t>
-      </w:r>
-      <w:r>
-        <w:rPr>
-          <w:rFonts w:ascii="Times New Roman" w:hAnsi="Times New Roman" w:cs="Times New Roman"/>
-          <w:b/>
-          <w:bCs/>
-        </w:rPr>
-        <w:t>0 points</w:t>
-      </w:r>
-    </w:p>
-    <w:p>
-      <w:pPr>
-        <w:spacing w:line="360" w:lineRule="auto"/>
-        <w:rPr>
-          <w:rFonts w:ascii="Times New Roman" w:hAnsi="Times New Roman" w:cs="Times New Roman"/>
-          <w:b/>
-          <w:bCs/>
-          <w:u w:val="single"/>
-        </w:rPr>
-      </w:pPr>
-    </w:p>
-    <w:p>
-      <w:pPr>
-        <w:spacing w:line="360" w:lineRule="auto"/>
-        <w:rPr>
-          <w:rFonts w:ascii="Times New Roman" w:hAnsi="Times New Roman" w:cs="Times New Roman"/>
-          <w:b/>
-          <w:bCs/>
-          <w:u w:val="single"/>
-        </w:rPr>
-      </w:pPr>
-    </w:p>
-    <w:p>
-      <w:pPr>
-        <w:spacing w:line="360" w:lineRule="auto"/>
-        <w:rPr>
-          <w:rFonts w:ascii="Times New Roman" w:hAnsi="Times New Roman" w:cs="Times New Roman"/>
-          <w:b/>
-          <w:bCs/>
-          <w:u w:val="single"/>
-        </w:rPr>
-      </w:pPr>
-      <w:r>
-        <w:rPr>
-          <w:rFonts w:ascii="Times New Roman" w:hAnsi="Times New Roman" w:cs="Times New Roman"/>
-          <w:b/>
-          <w:bCs/>
-          <w:u w:val="single"/>
-        </w:rPr>
-        <w:t>Roo</w:t>
-      </w:r>
-      <w:r>
-        <w:rPr>
-          <w:rFonts w:ascii="Times New Roman" w:hAnsi="Times New Roman" w:cs="Times New Roman"/>
-          <w:b/>
-          <w:bCs/>
-          <w:u w:val="single"/>
-        </w:rPr>
-        <w:t>m</w:t>
-      </w:r>
-      <w:r>
-        <w:rPr>
-          <w:rFonts w:ascii="Times New Roman" w:hAnsi="Times New Roman" w:cs="Times New Roman"/>
-          <w:b/>
-          <w:bCs/>
-          <w:u w:val="single"/>
-        </w:rPr>
-        <w:t xml:space="preserve"> </w:t>
-      </w:r>
-      <w:r>
-        <w:rPr>
-          <w:rFonts w:ascii="Times New Roman" w:hAnsi="Times New Roman" w:cs="Times New Roman"/>
-          <w:b/>
-          <w:bCs/>
-          <w:u w:val="single"/>
-        </w:rPr>
-        <w:t>21</w:t>
-      </w:r>
-      <w:r>
-        <w:rPr>
-          <w:rFonts w:ascii="Times New Roman" w:hAnsi="Times New Roman" w:cs="Times New Roman"/>
-          <w:b/>
-          <w:bCs/>
-          <w:u w:val="single"/>
-        </w:rPr>
-        <w:t xml:space="preserve">: Body </w:t>
-      </w:r>
-      <w:r>
-        <w:rPr>
-          <w:rFonts w:ascii="Times New Roman" w:hAnsi="Times New Roman" w:cs="Times New Roman"/>
-          <w:b/>
-          <w:bCs/>
-          <w:u w:val="single"/>
-        </w:rPr>
-        <w:t>6</w:t>
-      </w:r>
-      <w:r>
-        <w:rPr>
-          <w:rFonts w:ascii="Times New Roman" w:hAnsi="Times New Roman" w:cs="Times New Roman"/>
-          <w:b/>
-          <w:bCs/>
-          <w:u w:val="single"/>
-        </w:rPr>
-        <w:t xml:space="preserve"> – </w:t>
-      </w:r>
-      <w:r>
-        <w:rPr>
-          <w:rFonts w:ascii="Times New Roman" w:hAnsi="Times New Roman" w:cs="Times New Roman"/>
-          <w:b/>
-          <w:bCs/>
-          <w:u w:val="single"/>
-        </w:rPr>
-        <w:t>Jazz Club</w:t>
-      </w:r>
-    </w:p>
-    <w:p>
-      <w:pPr>
-        <w:spacing w:line="360" w:lineRule="auto"/>
-        <w:rPr>
-          <w:rFonts w:ascii="Times New Roman" w:hAnsi="Times New Roman" w:cs="Times New Roman"/>
-        </w:rPr>
-      </w:pPr>
-    </w:p>
-    <w:p>
-      <w:pPr>
-        <w:spacing w:line="360" w:lineRule="auto"/>
-        <w:rPr>
-          <w:rFonts w:ascii="Times New Roman" w:hAnsi="Times New Roman" w:cs="Times New Roman"/>
-          <w:u w:val="single"/>
-        </w:rPr>
-      </w:pPr>
-      <w:r>
-        <w:rPr>
-          <w:rFonts w:ascii="Times New Roman" w:hAnsi="Times New Roman" w:cs="Times New Roman"/>
-          <w:u w:val="single"/>
-        </w:rPr>
-        <w:t>Initial Description:</w:t>
-      </w:r>
-    </w:p>
-    <w:p>
-      <w:pPr>
-        <w:spacing w:line="360" w:lineRule="auto"/>
-        <w:rPr>
-          <w:rFonts w:ascii="Times New Roman" w:hAnsi="Times New Roman" w:cs="Times New Roman"/>
-        </w:rPr>
-      </w:pPr>
-      <w:r>
-        <w:rPr>
-          <w:rFonts w:ascii="Times New Roman" w:hAnsi="Times New Roman" w:cs="Times New Roman"/>
-        </w:rPr>
-        <w:t>“We didn’t have to travel far for this one as it’s in this same rich part of the city.</w:t>
-      </w:r>
-      <w:r>
-        <w:rPr>
-          <w:rFonts w:ascii="Times New Roman" w:hAnsi="Times New Roman" w:cs="Times New Roman"/>
-        </w:rPr>
-        <w:t>”</w:t>
-      </w:r>
-    </w:p>
-    <w:p>
-      <w:pPr>
-        <w:spacing w:line="360" w:lineRule="auto"/>
-        <w:rPr>
-          <w:rFonts w:ascii="Times New Roman" w:hAnsi="Times New Roman" w:cs="Times New Roman"/>
-        </w:rPr>
-      </w:pPr>
-      <w:r>
-        <w:rPr>
-          <w:rFonts w:ascii="Times New Roman" w:hAnsi="Times New Roman" w:cs="Times New Roman"/>
-        </w:rPr>
-        <w:t xml:space="preserve"> The </w:t>
-      </w:r>
-      <w:r>
-        <w:rPr>
-          <w:rFonts w:ascii="Times New Roman" w:hAnsi="Times New Roman" w:cs="Times New Roman"/>
-        </w:rPr>
-        <w:t>Jazz Club</w:t>
-      </w:r>
-      <w:r>
-        <w:rPr>
-          <w:rFonts w:ascii="Times New Roman" w:hAnsi="Times New Roman" w:cs="Times New Roman"/>
-        </w:rPr>
-        <w:t xml:space="preserve"> is packed with </w:t>
-      </w:r>
-      <w:r>
-        <w:rPr>
-          <w:rFonts w:ascii="Times New Roman" w:hAnsi="Times New Roman" w:cs="Times New Roman"/>
-        </w:rPr>
-        <w:t>men in suits and women in dresses. Everyone seems to be having a sophisticated conversation while drinking coffee</w:t>
-      </w:r>
-      <w:r>
-        <w:rPr>
-          <w:rFonts w:ascii="Times New Roman" w:hAnsi="Times New Roman" w:cs="Times New Roman"/>
-        </w:rPr>
-        <w:t xml:space="preserve"> as they wait for the Louis</w:t>
-      </w:r>
-      <w:r>
-        <w:rPr>
-          <w:rFonts w:ascii="Times New Roman" w:hAnsi="Times New Roman" w:cs="Times New Roman"/>
-        </w:rPr>
-        <w:t xml:space="preserve"> Armstrong performance in 15 minutes. </w:t>
-      </w:r>
-      <w:r>
-        <w:rPr>
-          <w:rFonts w:ascii="Times New Roman" w:hAnsi="Times New Roman" w:cs="Times New Roman"/>
-        </w:rPr>
-        <w:t>You look around for hints of green</w:t>
-      </w:r>
-      <w:r>
-        <w:rPr>
-          <w:rFonts w:ascii="Times New Roman" w:hAnsi="Times New Roman" w:cs="Times New Roman"/>
-        </w:rPr>
-        <w:t xml:space="preserve"> blood</w:t>
-      </w:r>
-      <w:r>
-        <w:rPr>
-          <w:rFonts w:ascii="Times New Roman" w:hAnsi="Times New Roman" w:cs="Times New Roman"/>
-        </w:rPr>
-        <w:t xml:space="preserve"> as you </w:t>
-      </w:r>
-      <w:r>
-        <w:rPr>
-          <w:rFonts w:ascii="Times New Roman" w:hAnsi="Times New Roman" w:cs="Times New Roman"/>
-        </w:rPr>
-        <w:t xml:space="preserve">walk through the </w:t>
-      </w:r>
-      <w:r>
-        <w:rPr>
-          <w:rFonts w:ascii="Times New Roman" w:hAnsi="Times New Roman" w:cs="Times New Roman"/>
-        </w:rPr>
-        <w:t xml:space="preserve">club. You notice </w:t>
-      </w:r>
-      <w:r>
-        <w:rPr>
-          <w:rFonts w:ascii="Times New Roman" w:hAnsi="Times New Roman" w:cs="Times New Roman"/>
-        </w:rPr>
-        <w:t xml:space="preserve">a </w:t>
-      </w:r>
-      <w:r>
-        <w:rPr>
-          <w:rFonts w:ascii="Times New Roman" w:hAnsi="Times New Roman" w:cs="Times New Roman"/>
-        </w:rPr>
-        <w:t>small circular burn mark</w:t>
-      </w:r>
-      <w:r>
-        <w:rPr>
-          <w:rFonts w:ascii="Times New Roman" w:hAnsi="Times New Roman" w:cs="Times New Roman"/>
-        </w:rPr>
-        <w:t xml:space="preserve"> </w:t>
-      </w:r>
-      <w:r>
-        <w:rPr>
-          <w:rFonts w:ascii="Times New Roman" w:hAnsi="Times New Roman" w:cs="Times New Roman"/>
         </w:rPr>
         <w:t>o</w:t>
       </w:r>
@@ -14358,7 +14413,6 @@
           <w:rFonts w:ascii="Times New Roman" w:hAnsi="Times New Roman" w:cs="Times New Roman"/>
           <w:u w:val="single"/>
         </w:rPr>
-        <w:lastRenderedPageBreak/>
         <w:t>Items in the room:</w:t>
       </w:r>
     </w:p>
@@ -15021,71 +15075,394 @@
           <w:bCs/>
           <w:u w:val="single"/>
         </w:rPr>
+        <w:t xml:space="preserve">Room 22: Wrong Room 6 a – </w:t>
+      </w:r>
+      <w:r>
+        <w:rPr>
+          <w:rFonts w:ascii="Times New Roman" w:hAnsi="Times New Roman" w:cs="Times New Roman"/>
+          <w:b/>
+          <w:bCs/>
+          <w:u w:val="single"/>
+        </w:rPr>
+        <w:t>K’s Coffee Shop</w:t>
+      </w:r>
+    </w:p>
+    <w:p>
+      <w:pPr>
+        <w:spacing w:line="360" w:lineRule="auto"/>
+        <w:rPr>
+          <w:rFonts w:ascii="Times New Roman" w:hAnsi="Times New Roman" w:cs="Times New Roman"/>
+          <w:u w:val="single"/>
+        </w:rPr>
+      </w:pPr>
+      <w:r>
+        <w:rPr>
+          <w:rFonts w:ascii="Times New Roman" w:hAnsi="Times New Roman" w:cs="Times New Roman"/>
+          <w:u w:val="single"/>
+        </w:rPr>
+        <w:t>Description:</w:t>
+      </w:r>
+    </w:p>
+    <w:p>
+      <w:pPr>
+        <w:spacing w:line="360" w:lineRule="auto"/>
+        <w:rPr>
+          <w:rFonts w:ascii="Times New Roman" w:hAnsi="Times New Roman" w:cs="Times New Roman"/>
+        </w:rPr>
+      </w:pPr>
+      <w:r>
+        <w:rPr>
+          <w:rFonts w:ascii="Times New Roman" w:hAnsi="Times New Roman" w:cs="Times New Roman"/>
+        </w:rPr>
+        <w:t>The body is not here.</w:t>
+      </w:r>
+    </w:p>
+    <w:p>
+      <w:pPr>
+        <w:spacing w:line="360" w:lineRule="auto"/>
+        <w:rPr>
+          <w:rFonts w:ascii="Times New Roman" w:hAnsi="Times New Roman" w:cs="Times New Roman"/>
+          <w:u w:val="single"/>
+        </w:rPr>
+      </w:pPr>
+    </w:p>
+    <w:p>
+      <w:pPr>
+        <w:spacing w:line="360" w:lineRule="auto"/>
+        <w:rPr>
+          <w:rFonts w:ascii="Times New Roman" w:hAnsi="Times New Roman" w:cs="Times New Roman"/>
+          <w:u w:val="single"/>
+        </w:rPr>
+      </w:pPr>
+      <w:r>
+        <w:rPr>
+          <w:rFonts w:ascii="Times New Roman" w:hAnsi="Times New Roman" w:cs="Times New Roman"/>
+          <w:u w:val="single"/>
+        </w:rPr>
+        <w:t>no items</w:t>
+      </w:r>
+    </w:p>
+    <w:p>
+      <w:pPr>
+        <w:spacing w:line="360" w:lineRule="auto"/>
+        <w:rPr>
+          <w:rFonts w:ascii="Times New Roman" w:hAnsi="Times New Roman" w:cs="Times New Roman"/>
+        </w:rPr>
+      </w:pPr>
+    </w:p>
+    <w:p>
+      <w:pPr>
+        <w:spacing w:line="360" w:lineRule="auto"/>
+        <w:rPr>
+          <w:rFonts w:ascii="Times New Roman" w:hAnsi="Times New Roman" w:cs="Times New Roman"/>
+        </w:rPr>
+      </w:pPr>
+      <w:r>
+        <w:rPr>
+          <w:rFonts w:ascii="Times New Roman" w:hAnsi="Times New Roman" w:cs="Times New Roman"/>
+          <w:u w:val="single"/>
+        </w:rPr>
+        <w:t>What’s next</w:t>
+      </w:r>
+      <w:r>
+        <w:rPr>
+          <w:rFonts w:ascii="Times New Roman" w:hAnsi="Times New Roman" w:cs="Times New Roman"/>
+        </w:rPr>
+        <w:t>: Go back by hitting back command</w:t>
+      </w:r>
+    </w:p>
+    <w:p>
+      <w:pPr>
+        <w:spacing w:line="360" w:lineRule="auto"/>
+        <w:rPr>
+          <w:rFonts w:ascii="Times New Roman" w:hAnsi="Times New Roman" w:cs="Times New Roman"/>
+        </w:rPr>
+      </w:pPr>
+    </w:p>
+    <w:p>
+      <w:pPr>
+        <w:spacing w:line="360" w:lineRule="auto"/>
+        <w:rPr>
+          <w:rFonts w:ascii="Times New Roman" w:hAnsi="Times New Roman" w:cs="Times New Roman"/>
+        </w:rPr>
+      </w:pPr>
+      <w:r>
+        <w:rPr>
+          <w:rFonts w:ascii="Times New Roman" w:hAnsi="Times New Roman" w:cs="Times New Roman"/>
+          <w:u w:val="single"/>
+        </w:rPr>
+        <w:t>Scoring:</w:t>
+      </w:r>
+      <w:r>
+        <w:rPr>
+          <w:rFonts w:ascii="Times New Roman" w:hAnsi="Times New Roman" w:cs="Times New Roman"/>
+        </w:rPr>
+        <w:t xml:space="preserve"> -</w:t>
+      </w:r>
+      <w:r>
+        <w:rPr>
+          <w:rFonts w:ascii="Times New Roman" w:hAnsi="Times New Roman" w:cs="Times New Roman"/>
+        </w:rPr>
+        <w:t>2</w:t>
+      </w:r>
+      <w:r>
+        <w:rPr>
+          <w:rFonts w:ascii="Times New Roman" w:hAnsi="Times New Roman" w:cs="Times New Roman"/>
+        </w:rPr>
+        <w:t>0 points</w:t>
+      </w:r>
+    </w:p>
+    <w:p>
+      <w:pPr>
+        <w:spacing w:line="360" w:lineRule="auto"/>
+        <w:rPr>
+          <w:rFonts w:ascii="Times New Roman" w:hAnsi="Times New Roman" w:cs="Times New Roman"/>
+          <w:b/>
+          <w:bCs/>
+          <w:u w:val="single"/>
+        </w:rPr>
+      </w:pPr>
+    </w:p>
+    <w:p>
+      <w:pPr>
+        <w:spacing w:line="360" w:lineRule="auto"/>
+        <w:rPr>
+          <w:rFonts w:ascii="Times New Roman" w:hAnsi="Times New Roman" w:cs="Times New Roman"/>
+          <w:b/>
+          <w:bCs/>
+          <w:u w:val="single"/>
+        </w:rPr>
+      </w:pPr>
+      <w:r>
+        <w:rPr>
+          <w:rFonts w:ascii="Times New Roman" w:hAnsi="Times New Roman" w:cs="Times New Roman"/>
+          <w:b/>
+          <w:bCs/>
+          <w:u w:val="single"/>
+        </w:rPr>
+        <w:t xml:space="preserve">Room 23: Wrong Room 6 b – </w:t>
+      </w:r>
+      <w:r>
+        <w:rPr>
+          <w:rFonts w:ascii="Times New Roman" w:hAnsi="Times New Roman" w:cs="Times New Roman"/>
+          <w:b/>
+          <w:bCs/>
+          <w:u w:val="single"/>
+        </w:rPr>
+        <w:t>No’s Coffee Shop</w:t>
+      </w:r>
+    </w:p>
+    <w:p>
+      <w:pPr>
+        <w:spacing w:line="360" w:lineRule="auto"/>
+        <w:rPr>
+          <w:rFonts w:ascii="Times New Roman" w:hAnsi="Times New Roman" w:cs="Times New Roman"/>
+          <w:u w:val="single"/>
+        </w:rPr>
+      </w:pPr>
+      <w:r>
+        <w:rPr>
+          <w:rFonts w:ascii="Times New Roman" w:hAnsi="Times New Roman" w:cs="Times New Roman"/>
+          <w:u w:val="single"/>
+        </w:rPr>
+        <w:t>Description:</w:t>
+      </w:r>
+    </w:p>
+    <w:p>
+      <w:pPr>
+        <w:spacing w:line="360" w:lineRule="auto"/>
+        <w:rPr>
+          <w:rFonts w:ascii="Times New Roman" w:hAnsi="Times New Roman" w:cs="Times New Roman"/>
+        </w:rPr>
+      </w:pPr>
+      <w:r>
+        <w:rPr>
+          <w:rFonts w:ascii="Times New Roman" w:hAnsi="Times New Roman" w:cs="Times New Roman"/>
+        </w:rPr>
+        <w:t xml:space="preserve">The body is not here. </w:t>
+      </w:r>
+    </w:p>
+    <w:p>
+      <w:pPr>
+        <w:spacing w:line="360" w:lineRule="auto"/>
+        <w:rPr>
+          <w:rFonts w:ascii="Times New Roman" w:hAnsi="Times New Roman" w:cs="Times New Roman"/>
+        </w:rPr>
+      </w:pPr>
+    </w:p>
+    <w:p>
+      <w:pPr>
+        <w:spacing w:line="360" w:lineRule="auto"/>
+        <w:rPr>
+          <w:rFonts w:ascii="Times New Roman" w:hAnsi="Times New Roman" w:cs="Times New Roman"/>
+        </w:rPr>
+      </w:pPr>
+      <w:r>
+        <w:rPr>
+          <w:rFonts w:ascii="Times New Roman" w:hAnsi="Times New Roman" w:cs="Times New Roman"/>
+        </w:rPr>
+        <w:t xml:space="preserve"> </w:t>
+      </w:r>
+      <w:r>
+        <w:rPr>
+          <w:rFonts w:ascii="Times New Roman" w:hAnsi="Times New Roman" w:cs="Times New Roman"/>
+          <w:u w:val="single"/>
+        </w:rPr>
+        <w:t>no items</w:t>
+      </w:r>
+    </w:p>
+    <w:p>
+      <w:pPr>
+        <w:spacing w:line="360" w:lineRule="auto"/>
+        <w:rPr>
+          <w:rFonts w:ascii="Times New Roman" w:hAnsi="Times New Roman" w:cs="Times New Roman"/>
+        </w:rPr>
+      </w:pPr>
+    </w:p>
+    <w:p>
+      <w:pPr>
+        <w:spacing w:line="360" w:lineRule="auto"/>
+        <w:rPr>
+          <w:rFonts w:ascii="Times New Roman" w:hAnsi="Times New Roman" w:cs="Times New Roman"/>
+        </w:rPr>
+      </w:pPr>
+      <w:r>
+        <w:rPr>
+          <w:rFonts w:ascii="Times New Roman" w:hAnsi="Times New Roman" w:cs="Times New Roman"/>
+          <w:u w:val="single"/>
+        </w:rPr>
+        <w:t>What’s next</w:t>
+      </w:r>
+      <w:r>
+        <w:rPr>
+          <w:rFonts w:ascii="Times New Roman" w:hAnsi="Times New Roman" w:cs="Times New Roman"/>
+        </w:rPr>
+        <w:t>: Go back by hitting back command</w:t>
+      </w:r>
+    </w:p>
+    <w:p>
+      <w:pPr>
+        <w:spacing w:line="360" w:lineRule="auto"/>
+        <w:rPr>
+          <w:rFonts w:ascii="Times New Roman" w:hAnsi="Times New Roman" w:cs="Times New Roman"/>
+        </w:rPr>
+      </w:pPr>
+    </w:p>
+    <w:p>
+      <w:pPr>
+        <w:spacing w:line="360" w:lineRule="auto"/>
+        <w:rPr>
+          <w:rFonts w:ascii="Times New Roman" w:hAnsi="Times New Roman" w:cs="Times New Roman"/>
+        </w:rPr>
+      </w:pPr>
+      <w:r>
+        <w:rPr>
+          <w:rFonts w:ascii="Times New Roman" w:hAnsi="Times New Roman" w:cs="Times New Roman"/>
+          <w:u w:val="single"/>
+        </w:rPr>
+        <w:t>Scoring:</w:t>
+      </w:r>
+      <w:r>
+        <w:rPr>
+          <w:rFonts w:ascii="Times New Roman" w:hAnsi="Times New Roman" w:cs="Times New Roman"/>
+        </w:rPr>
+        <w:t xml:space="preserve"> -</w:t>
+      </w:r>
+      <w:r>
+        <w:rPr>
+          <w:rFonts w:ascii="Times New Roman" w:hAnsi="Times New Roman" w:cs="Times New Roman"/>
+        </w:rPr>
+        <w:t>2</w:t>
+      </w:r>
+      <w:r>
+        <w:rPr>
+          <w:rFonts w:ascii="Times New Roman" w:hAnsi="Times New Roman" w:cs="Times New Roman"/>
+        </w:rPr>
+        <w:t>0 points</w:t>
+      </w:r>
+    </w:p>
+    <w:p>
+      <w:pPr>
+        <w:spacing w:line="360" w:lineRule="auto"/>
+        <w:rPr>
+          <w:rFonts w:ascii="Times New Roman" w:hAnsi="Times New Roman" w:cs="Times New Roman"/>
+          <w:b/>
+          <w:bCs/>
+          <w:u w:val="single"/>
+        </w:rPr>
+      </w:pPr>
+    </w:p>
+    <w:p>
+      <w:pPr>
+        <w:spacing w:line="360" w:lineRule="auto"/>
+        <w:rPr>
+          <w:rFonts w:ascii="Times New Roman" w:hAnsi="Times New Roman" w:cs="Times New Roman"/>
+          <w:b/>
+          <w:bCs/>
+          <w:u w:val="single"/>
+        </w:rPr>
+      </w:pPr>
+      <w:r>
+        <w:rPr>
+          <w:rFonts w:ascii="Times New Roman" w:hAnsi="Times New Roman" w:cs="Times New Roman"/>
+          <w:b/>
+          <w:bCs/>
+          <w:u w:val="single"/>
+        </w:rPr>
+        <w:t>Room 24: Wrong Room 6 b – Ho’s Coffee Shop</w:t>
+      </w:r>
+    </w:p>
+    <w:p>
+      <w:pPr>
+        <w:spacing w:line="360" w:lineRule="auto"/>
+        <w:rPr>
+          <w:rFonts w:ascii="Times New Roman" w:hAnsi="Times New Roman" w:cs="Times New Roman"/>
+          <w:u w:val="single"/>
+        </w:rPr>
+      </w:pPr>
+      <w:r>
+        <w:rPr>
+          <w:rFonts w:ascii="Times New Roman" w:hAnsi="Times New Roman" w:cs="Times New Roman"/>
+          <w:u w:val="single"/>
+        </w:rPr>
+        <w:t>Description:</w:t>
+      </w:r>
+    </w:p>
+    <w:p>
+      <w:pPr>
+        <w:spacing w:line="360" w:lineRule="auto"/>
+        <w:rPr>
+          <w:rFonts w:ascii="Times New Roman" w:hAnsi="Times New Roman" w:cs="Times New Roman"/>
+        </w:rPr>
+      </w:pPr>
+      <w:r>
+        <w:rPr>
+          <w:rFonts w:ascii="Times New Roman" w:hAnsi="Times New Roman" w:cs="Times New Roman"/>
+        </w:rPr>
+        <w:t xml:space="preserve">The body is not here. </w:t>
+      </w:r>
+    </w:p>
+    <w:p>
+      <w:pPr>
+        <w:spacing w:line="360" w:lineRule="auto"/>
+        <w:rPr>
+          <w:rFonts w:ascii="Times New Roman" w:hAnsi="Times New Roman" w:cs="Times New Roman"/>
+        </w:rPr>
+      </w:pPr>
+    </w:p>
+    <w:p>
+      <w:pPr>
+        <w:spacing w:line="360" w:lineRule="auto"/>
+        <w:rPr>
+          <w:rFonts w:ascii="Times New Roman" w:hAnsi="Times New Roman" w:cs="Times New Roman"/>
+        </w:rPr>
+      </w:pPr>
+      <w:r>
+        <w:rPr>
+          <w:rFonts w:ascii="Times New Roman" w:hAnsi="Times New Roman" w:cs="Times New Roman"/>
+          <w:u w:val="single"/>
+        </w:rPr>
         <w:lastRenderedPageBreak/>
-        <w:t xml:space="preserve">Room 22: Wrong Room 6 a – </w:t>
-      </w:r>
-      <w:r>
-        <w:rPr>
-          <w:rFonts w:ascii="Times New Roman" w:hAnsi="Times New Roman" w:cs="Times New Roman"/>
-          <w:b/>
-          <w:bCs/>
-          <w:u w:val="single"/>
-        </w:rPr>
-        <w:t>K’s Coffee Shop</w:t>
-      </w:r>
-    </w:p>
-    <w:p>
-      <w:pPr>
-        <w:spacing w:line="360" w:lineRule="auto"/>
-        <w:rPr>
-          <w:rFonts w:ascii="Times New Roman" w:hAnsi="Times New Roman" w:cs="Times New Roman"/>
-          <w:u w:val="single"/>
-        </w:rPr>
-      </w:pPr>
-      <w:r>
-        <w:rPr>
-          <w:rFonts w:ascii="Times New Roman" w:hAnsi="Times New Roman" w:cs="Times New Roman"/>
-          <w:u w:val="single"/>
-        </w:rPr>
-        <w:t>Description:</w:t>
-      </w:r>
-    </w:p>
-    <w:p>
-      <w:pPr>
-        <w:spacing w:line="360" w:lineRule="auto"/>
-        <w:rPr>
-          <w:rFonts w:ascii="Times New Roman" w:hAnsi="Times New Roman" w:cs="Times New Roman"/>
-        </w:rPr>
-      </w:pPr>
-      <w:r>
-        <w:rPr>
-          <w:rFonts w:ascii="Times New Roman" w:hAnsi="Times New Roman" w:cs="Times New Roman"/>
-        </w:rPr>
-        <w:t>The body is not here.</w:t>
-      </w:r>
-    </w:p>
-    <w:p>
-      <w:pPr>
-        <w:spacing w:line="360" w:lineRule="auto"/>
-        <w:rPr>
-          <w:rFonts w:ascii="Times New Roman" w:hAnsi="Times New Roman" w:cs="Times New Roman"/>
-          <w:u w:val="single"/>
-        </w:rPr>
-      </w:pPr>
-    </w:p>
-    <w:p>
-      <w:pPr>
-        <w:spacing w:line="360" w:lineRule="auto"/>
-        <w:rPr>
-          <w:rFonts w:ascii="Times New Roman" w:hAnsi="Times New Roman" w:cs="Times New Roman"/>
-          <w:u w:val="single"/>
-        </w:rPr>
-      </w:pPr>
-      <w:r>
-        <w:rPr>
-          <w:rFonts w:ascii="Times New Roman" w:hAnsi="Times New Roman" w:cs="Times New Roman"/>
-          <w:u w:val="single"/>
-        </w:rPr>
         <w:t>no items</w:t>
       </w:r>
     </w:p>
@@ -15180,348 +15557,24 @@
           <w:u w:val="single"/>
         </w:rPr>
       </w:pPr>
-      <w:r>
-        <w:rPr>
-          <w:rFonts w:ascii="Times New Roman" w:hAnsi="Times New Roman" w:cs="Times New Roman"/>
-          <w:b/>
-          <w:bCs/>
-          <w:u w:val="single"/>
-        </w:rPr>
-        <w:t xml:space="preserve">Room 23: Wrong Room 6 b – </w:t>
-      </w:r>
-      <w:r>
-        <w:rPr>
-          <w:rFonts w:ascii="Times New Roman" w:hAnsi="Times New Roman" w:cs="Times New Roman"/>
-          <w:b/>
-          <w:bCs/>
-          <w:u w:val="single"/>
-        </w:rPr>
-        <w:t>No’s Coffee Shop</w:t>
-      </w:r>
-    </w:p>
-    <w:p>
-      <w:pPr>
-        <w:spacing w:line="360" w:lineRule="auto"/>
-        <w:rPr>
-          <w:rFonts w:ascii="Times New Roman" w:hAnsi="Times New Roman" w:cs="Times New Roman"/>
-          <w:u w:val="single"/>
-        </w:rPr>
-      </w:pPr>
-      <w:r>
-        <w:rPr>
-          <w:rFonts w:ascii="Times New Roman" w:hAnsi="Times New Roman" w:cs="Times New Roman"/>
-          <w:u w:val="single"/>
-        </w:rPr>
-        <w:t>Description:</w:t>
-      </w:r>
-    </w:p>
-    <w:p>
-      <w:pPr>
-        <w:spacing w:line="360" w:lineRule="auto"/>
-        <w:rPr>
-          <w:rFonts w:ascii="Times New Roman" w:hAnsi="Times New Roman" w:cs="Times New Roman"/>
-        </w:rPr>
-      </w:pPr>
-      <w:r>
-        <w:rPr>
-          <w:rFonts w:ascii="Times New Roman" w:hAnsi="Times New Roman" w:cs="Times New Roman"/>
-        </w:rPr>
-        <w:t xml:space="preserve">The body is not here. </w:t>
-      </w:r>
-    </w:p>
-    <w:p>
-      <w:pPr>
-        <w:spacing w:line="360" w:lineRule="auto"/>
-        <w:rPr>
-          <w:rFonts w:ascii="Times New Roman" w:hAnsi="Times New Roman" w:cs="Times New Roman"/>
-        </w:rPr>
-      </w:pPr>
-    </w:p>
-    <w:p>
-      <w:pPr>
-        <w:spacing w:line="360" w:lineRule="auto"/>
-        <w:rPr>
-          <w:rFonts w:ascii="Times New Roman" w:hAnsi="Times New Roman" w:cs="Times New Roman"/>
-        </w:rPr>
-      </w:pPr>
-      <w:r>
-        <w:rPr>
-          <w:rFonts w:ascii="Times New Roman" w:hAnsi="Times New Roman" w:cs="Times New Roman"/>
-        </w:rPr>
-        <w:t xml:space="preserve"> </w:t>
-      </w:r>
-      <w:r>
-        <w:rPr>
-          <w:rFonts w:ascii="Times New Roman" w:hAnsi="Times New Roman" w:cs="Times New Roman"/>
-          <w:u w:val="single"/>
-        </w:rPr>
-        <w:t>no items</w:t>
-      </w:r>
-    </w:p>
-    <w:p>
-      <w:pPr>
-        <w:spacing w:line="360" w:lineRule="auto"/>
-        <w:rPr>
-          <w:rFonts w:ascii="Times New Roman" w:hAnsi="Times New Roman" w:cs="Times New Roman"/>
-        </w:rPr>
-      </w:pPr>
-    </w:p>
-    <w:p>
-      <w:pPr>
-        <w:spacing w:line="360" w:lineRule="auto"/>
-        <w:rPr>
-          <w:rFonts w:ascii="Times New Roman" w:hAnsi="Times New Roman" w:cs="Times New Roman"/>
-        </w:rPr>
-      </w:pPr>
-      <w:r>
-        <w:rPr>
-          <w:rFonts w:ascii="Times New Roman" w:hAnsi="Times New Roman" w:cs="Times New Roman"/>
-          <w:u w:val="single"/>
-        </w:rPr>
-        <w:t>What’s next</w:t>
-      </w:r>
-      <w:r>
-        <w:rPr>
-          <w:rFonts w:ascii="Times New Roman" w:hAnsi="Times New Roman" w:cs="Times New Roman"/>
-        </w:rPr>
-        <w:t>: Go back by hitting back command</w:t>
-      </w:r>
-    </w:p>
-    <w:p>
-      <w:pPr>
-        <w:spacing w:line="360" w:lineRule="auto"/>
-        <w:rPr>
-          <w:rFonts w:ascii="Times New Roman" w:hAnsi="Times New Roman" w:cs="Times New Roman"/>
-        </w:rPr>
-      </w:pPr>
-    </w:p>
-    <w:p>
-      <w:pPr>
-        <w:spacing w:line="360" w:lineRule="auto"/>
-        <w:rPr>
-          <w:rFonts w:ascii="Times New Roman" w:hAnsi="Times New Roman" w:cs="Times New Roman"/>
-        </w:rPr>
-      </w:pPr>
-      <w:r>
-        <w:rPr>
-          <w:rFonts w:ascii="Times New Roman" w:hAnsi="Times New Roman" w:cs="Times New Roman"/>
-          <w:u w:val="single"/>
-        </w:rPr>
-        <w:t>Scoring:</w:t>
-      </w:r>
-      <w:r>
-        <w:rPr>
-          <w:rFonts w:ascii="Times New Roman" w:hAnsi="Times New Roman" w:cs="Times New Roman"/>
-        </w:rPr>
-        <w:t xml:space="preserve"> -</w:t>
-      </w:r>
-      <w:r>
-        <w:rPr>
-          <w:rFonts w:ascii="Times New Roman" w:hAnsi="Times New Roman" w:cs="Times New Roman"/>
-        </w:rPr>
-        <w:t>2</w:t>
-      </w:r>
-      <w:r>
-        <w:rPr>
-          <w:rFonts w:ascii="Times New Roman" w:hAnsi="Times New Roman" w:cs="Times New Roman"/>
-        </w:rPr>
-        <w:t>0 points</w:t>
-      </w:r>
-    </w:p>
-    <w:p>
-      <w:pPr>
-        <w:spacing w:line="360" w:lineRule="auto"/>
-        <w:rPr>
-          <w:rFonts w:ascii="Times New Roman" w:hAnsi="Times New Roman" w:cs="Times New Roman"/>
-          <w:b/>
-          <w:bCs/>
-          <w:u w:val="single"/>
-        </w:rPr>
-      </w:pPr>
-    </w:p>
-    <w:p>
-      <w:pPr>
-        <w:spacing w:line="360" w:lineRule="auto"/>
-        <w:rPr>
-          <w:rFonts w:ascii="Times New Roman" w:hAnsi="Times New Roman" w:cs="Times New Roman"/>
-          <w:b/>
-          <w:bCs/>
-          <w:u w:val="single"/>
-        </w:rPr>
-      </w:pPr>
-      <w:r>
-        <w:rPr>
-          <w:rFonts w:ascii="Times New Roman" w:hAnsi="Times New Roman" w:cs="Times New Roman"/>
-          <w:b/>
-          <w:bCs/>
-          <w:u w:val="single"/>
-        </w:rPr>
-        <w:t>Room 24: Wrong Room 6 b – Ho’s Coffee Shop</w:t>
-      </w:r>
-    </w:p>
-    <w:p>
-      <w:pPr>
-        <w:spacing w:line="360" w:lineRule="auto"/>
-        <w:rPr>
-          <w:rFonts w:ascii="Times New Roman" w:hAnsi="Times New Roman" w:cs="Times New Roman"/>
-          <w:u w:val="single"/>
-        </w:rPr>
-      </w:pPr>
-      <w:r>
-        <w:rPr>
-          <w:rFonts w:ascii="Times New Roman" w:hAnsi="Times New Roman" w:cs="Times New Roman"/>
-          <w:u w:val="single"/>
-        </w:rPr>
-        <w:t>Description:</w:t>
-      </w:r>
-    </w:p>
-    <w:p>
-      <w:pPr>
-        <w:spacing w:line="360" w:lineRule="auto"/>
-        <w:rPr>
-          <w:rFonts w:ascii="Times New Roman" w:hAnsi="Times New Roman" w:cs="Times New Roman"/>
-        </w:rPr>
-      </w:pPr>
-      <w:r>
-        <w:rPr>
-          <w:rFonts w:ascii="Times New Roman" w:hAnsi="Times New Roman" w:cs="Times New Roman"/>
-        </w:rPr>
-        <w:t xml:space="preserve">The body is not here. </w:t>
-      </w:r>
-    </w:p>
-    <w:p>
-      <w:pPr>
-        <w:spacing w:line="360" w:lineRule="auto"/>
-        <w:rPr>
-          <w:rFonts w:ascii="Times New Roman" w:hAnsi="Times New Roman" w:cs="Times New Roman"/>
-        </w:rPr>
-      </w:pPr>
-    </w:p>
-    <w:p>
-      <w:pPr>
-        <w:spacing w:line="360" w:lineRule="auto"/>
-        <w:rPr>
-          <w:rFonts w:ascii="Times New Roman" w:hAnsi="Times New Roman" w:cs="Times New Roman"/>
-        </w:rPr>
-      </w:pPr>
-      <w:r>
-        <w:rPr>
-          <w:rFonts w:ascii="Times New Roman" w:hAnsi="Times New Roman" w:cs="Times New Roman"/>
-          <w:u w:val="single"/>
-        </w:rPr>
-        <w:t>no items</w:t>
-      </w:r>
-    </w:p>
-    <w:p>
-      <w:pPr>
-        <w:spacing w:line="360" w:lineRule="auto"/>
-        <w:rPr>
-          <w:rFonts w:ascii="Times New Roman" w:hAnsi="Times New Roman" w:cs="Times New Roman"/>
-        </w:rPr>
-      </w:pPr>
-    </w:p>
-    <w:p>
-      <w:pPr>
-        <w:spacing w:line="360" w:lineRule="auto"/>
-        <w:rPr>
-          <w:rFonts w:ascii="Times New Roman" w:hAnsi="Times New Roman" w:cs="Times New Roman"/>
-        </w:rPr>
-      </w:pPr>
-      <w:r>
-        <w:rPr>
-          <w:rFonts w:ascii="Times New Roman" w:hAnsi="Times New Roman" w:cs="Times New Roman"/>
-          <w:u w:val="single"/>
-        </w:rPr>
-        <w:t>What’s next</w:t>
-      </w:r>
-      <w:r>
-        <w:rPr>
-          <w:rFonts w:ascii="Times New Roman" w:hAnsi="Times New Roman" w:cs="Times New Roman"/>
-        </w:rPr>
-        <w:t>: Go back by hitting back command</w:t>
-      </w:r>
-    </w:p>
-    <w:p>
-      <w:pPr>
-        <w:spacing w:line="360" w:lineRule="auto"/>
-        <w:rPr>
-          <w:rFonts w:ascii="Times New Roman" w:hAnsi="Times New Roman" w:cs="Times New Roman"/>
-        </w:rPr>
-      </w:pPr>
-    </w:p>
-    <w:p>
-      <w:pPr>
-        <w:spacing w:line="360" w:lineRule="auto"/>
-        <w:rPr>
-          <w:rFonts w:ascii="Times New Roman" w:hAnsi="Times New Roman" w:cs="Times New Roman"/>
-        </w:rPr>
-      </w:pPr>
-      <w:r>
-        <w:rPr>
-          <w:rFonts w:ascii="Times New Roman" w:hAnsi="Times New Roman" w:cs="Times New Roman"/>
-          <w:u w:val="single"/>
-        </w:rPr>
-        <w:t>Scoring:</w:t>
-      </w:r>
-      <w:r>
-        <w:rPr>
-          <w:rFonts w:ascii="Times New Roman" w:hAnsi="Times New Roman" w:cs="Times New Roman"/>
-        </w:rPr>
-        <w:t xml:space="preserve"> -</w:t>
-      </w:r>
-      <w:r>
-        <w:rPr>
-          <w:rFonts w:ascii="Times New Roman" w:hAnsi="Times New Roman" w:cs="Times New Roman"/>
-        </w:rPr>
-        <w:t>2</w:t>
-      </w:r>
-      <w:r>
-        <w:rPr>
-          <w:rFonts w:ascii="Times New Roman" w:hAnsi="Times New Roman" w:cs="Times New Roman"/>
-        </w:rPr>
-        <w:t>0 points</w:t>
-      </w:r>
-    </w:p>
-    <w:p>
-      <w:pPr>
-        <w:spacing w:line="360" w:lineRule="auto"/>
-        <w:rPr>
-          <w:rFonts w:ascii="Times New Roman" w:hAnsi="Times New Roman" w:cs="Times New Roman"/>
-          <w:b/>
-          <w:bCs/>
-          <w:u w:val="single"/>
-        </w:rPr>
-      </w:pPr>
-    </w:p>
-    <w:p>
-      <w:pPr>
-        <w:spacing w:line="360" w:lineRule="auto"/>
-        <w:rPr>
-          <w:rFonts w:ascii="Times New Roman" w:hAnsi="Times New Roman" w:cs="Times New Roman"/>
-          <w:b/>
-          <w:bCs/>
-          <w:u w:val="single"/>
-        </w:rPr>
-      </w:pPr>
-    </w:p>
-    <w:p>
-      <w:pPr>
-        <w:spacing w:line="360" w:lineRule="auto"/>
-        <w:rPr>
-          <w:rFonts w:ascii="Times New Roman" w:hAnsi="Times New Roman" w:cs="Times New Roman"/>
-          <w:b/>
-          <w:bCs/>
-          <w:u w:val="single"/>
-        </w:rPr>
-      </w:pPr>
-      <w:r>
-        <w:rPr>
-          <w:rFonts w:ascii="Times New Roman" w:hAnsi="Times New Roman" w:cs="Times New Roman"/>
-          <w:b/>
-          <w:bCs/>
-          <w:u w:val="single"/>
-        </w:rPr>
-        <w:lastRenderedPageBreak/>
+    </w:p>
+    <w:p>
+      <w:pPr>
+        <w:spacing w:line="360" w:lineRule="auto"/>
+        <w:rPr>
+          <w:rFonts w:ascii="Times New Roman" w:hAnsi="Times New Roman" w:cs="Times New Roman"/>
+          <w:b/>
+          <w:bCs/>
+          <w:u w:val="single"/>
+        </w:rPr>
+      </w:pPr>
+      <w:r>
+        <w:rPr>
+          <w:rFonts w:ascii="Times New Roman" w:hAnsi="Times New Roman" w:cs="Times New Roman"/>
+          <w:b/>
+          <w:bCs/>
+          <w:u w:val="single"/>
+        </w:rPr>
         <w:t>Roo</w:t>
       </w:r>
       <w:r>
@@ -16795,491 +16848,497 @@
           <w:bCs/>
           <w:u w:val="single"/>
         </w:rPr>
+        <w:t>Room 2</w:t>
+      </w:r>
+      <w:r>
+        <w:rPr>
+          <w:rFonts w:ascii="Times New Roman" w:hAnsi="Times New Roman" w:cs="Times New Roman"/>
+          <w:b/>
+          <w:bCs/>
+          <w:u w:val="single"/>
+        </w:rPr>
+        <w:t>7</w:t>
+      </w:r>
+      <w:r>
+        <w:rPr>
+          <w:rFonts w:ascii="Times New Roman" w:hAnsi="Times New Roman" w:cs="Times New Roman"/>
+          <w:b/>
+          <w:bCs/>
+          <w:u w:val="single"/>
+        </w:rPr>
+        <w:t xml:space="preserve">: Wrong Room </w:t>
+      </w:r>
+      <w:r>
+        <w:rPr>
+          <w:rFonts w:ascii="Times New Roman" w:hAnsi="Times New Roman" w:cs="Times New Roman"/>
+          <w:b/>
+          <w:bCs/>
+          <w:u w:val="single"/>
+        </w:rPr>
+        <w:t>7</w:t>
+      </w:r>
+      <w:r>
+        <w:rPr>
+          <w:rFonts w:ascii="Times New Roman" w:hAnsi="Times New Roman" w:cs="Times New Roman"/>
+          <w:b/>
+          <w:bCs/>
+          <w:u w:val="single"/>
+        </w:rPr>
+        <w:t xml:space="preserve"> b – </w:t>
+      </w:r>
+      <w:r>
+        <w:rPr>
+          <w:rFonts w:ascii="Times New Roman" w:hAnsi="Times New Roman" w:cs="Times New Roman"/>
+          <w:b/>
+          <w:bCs/>
+          <w:u w:val="single"/>
+        </w:rPr>
+        <w:t>Yoga</w:t>
+      </w:r>
+      <w:r>
+        <w:rPr>
+          <w:rFonts w:ascii="Times New Roman" w:hAnsi="Times New Roman" w:cs="Times New Roman"/>
+          <w:b/>
+          <w:bCs/>
+          <w:u w:val="single"/>
+        </w:rPr>
+        <w:t xml:space="preserve"> Studio</w:t>
+      </w:r>
+    </w:p>
+    <w:p>
+      <w:pPr>
+        <w:spacing w:line="360" w:lineRule="auto"/>
+        <w:rPr>
+          <w:rFonts w:ascii="Times New Roman" w:hAnsi="Times New Roman" w:cs="Times New Roman"/>
+          <w:b/>
+          <w:bCs/>
+          <w:u w:val="single"/>
+        </w:rPr>
+      </w:pPr>
+    </w:p>
+    <w:p>
+      <w:pPr>
+        <w:spacing w:line="360" w:lineRule="auto"/>
+        <w:rPr>
+          <w:rFonts w:ascii="Times New Roman" w:hAnsi="Times New Roman" w:cs="Times New Roman"/>
+          <w:u w:val="single"/>
+        </w:rPr>
+      </w:pPr>
+      <w:r>
+        <w:rPr>
+          <w:rFonts w:ascii="Times New Roman" w:hAnsi="Times New Roman" w:cs="Times New Roman"/>
+          <w:u w:val="single"/>
+        </w:rPr>
+        <w:t>Description:</w:t>
+      </w:r>
+    </w:p>
+    <w:p>
+      <w:pPr>
+        <w:spacing w:line="360" w:lineRule="auto"/>
+        <w:rPr>
+          <w:rFonts w:ascii="Times New Roman" w:hAnsi="Times New Roman" w:cs="Times New Roman"/>
+        </w:rPr>
+      </w:pPr>
+      <w:r>
+        <w:rPr>
+          <w:rFonts w:ascii="Times New Roman" w:hAnsi="Times New Roman" w:cs="Times New Roman"/>
+        </w:rPr>
+        <w:t>“</w:t>
+      </w:r>
+      <w:r>
+        <w:rPr>
+          <w:rFonts w:ascii="Times New Roman" w:hAnsi="Times New Roman" w:cs="Times New Roman"/>
+        </w:rPr>
+        <w:t>Am I stupid. There’s nothing here but a</w:t>
+      </w:r>
+      <w:r>
+        <w:rPr>
+          <w:rFonts w:ascii="Times New Roman" w:hAnsi="Times New Roman" w:cs="Times New Roman"/>
+        </w:rPr>
+        <w:t xml:space="preserve">n open hall full of old ladies following </w:t>
+      </w:r>
+      <w:r>
+        <w:rPr>
+          <w:rFonts w:ascii="Times New Roman" w:hAnsi="Times New Roman" w:cs="Times New Roman"/>
+        </w:rPr>
+        <w:t>this yoga routine to get their cardio in</w:t>
+      </w:r>
+      <w:r>
+        <w:rPr>
+          <w:rFonts w:ascii="Times New Roman" w:hAnsi="Times New Roman" w:cs="Times New Roman"/>
+        </w:rPr>
+        <w:t>.</w:t>
+      </w:r>
+      <w:r>
+        <w:rPr>
+          <w:rFonts w:ascii="Times New Roman" w:hAnsi="Times New Roman" w:cs="Times New Roman"/>
+        </w:rPr>
+        <w:t xml:space="preserve">” </w:t>
+      </w:r>
+      <w:r>
+        <w:rPr>
+          <w:rFonts w:ascii="Times New Roman" w:hAnsi="Times New Roman" w:cs="Times New Roman"/>
+        </w:rPr>
+        <w:t>–</w:t>
+      </w:r>
+      <w:r>
+        <w:rPr>
+          <w:rFonts w:ascii="Times New Roman" w:hAnsi="Times New Roman" w:cs="Times New Roman"/>
+        </w:rPr>
+        <w:t xml:space="preserve"> Falcone</w:t>
+      </w:r>
+    </w:p>
+    <w:p>
+      <w:pPr>
+        <w:spacing w:line="360" w:lineRule="auto"/>
+        <w:rPr>
+          <w:rFonts w:ascii="Times New Roman" w:hAnsi="Times New Roman" w:cs="Times New Roman"/>
+        </w:rPr>
+      </w:pPr>
+    </w:p>
+    <w:p>
+      <w:pPr>
+        <w:spacing w:line="360" w:lineRule="auto"/>
+        <w:rPr>
+          <w:rFonts w:ascii="Times New Roman" w:hAnsi="Times New Roman" w:cs="Times New Roman"/>
+        </w:rPr>
+      </w:pPr>
+      <w:r>
+        <w:rPr>
+          <w:rFonts w:ascii="Times New Roman" w:hAnsi="Times New Roman" w:cs="Times New Roman"/>
+        </w:rPr>
+        <w:t xml:space="preserve">You slapped yourself in the face too hard </w:t>
+      </w:r>
+      <w:r>
+        <w:rPr>
+          <w:rFonts w:ascii="Times New Roman" w:hAnsi="Times New Roman" w:cs="Times New Roman"/>
+          <w:b/>
+          <w:bCs/>
+        </w:rPr>
+        <w:t>(-10HP)</w:t>
+      </w:r>
+    </w:p>
+    <w:p>
+      <w:pPr>
+        <w:spacing w:line="360" w:lineRule="auto"/>
+        <w:rPr>
+          <w:rFonts w:ascii="Times New Roman" w:hAnsi="Times New Roman" w:cs="Times New Roman"/>
+          <w:u w:val="single"/>
+        </w:rPr>
+      </w:pPr>
+    </w:p>
+    <w:p>
+      <w:pPr>
+        <w:spacing w:line="360" w:lineRule="auto"/>
+        <w:rPr>
+          <w:rFonts w:ascii="Times New Roman" w:hAnsi="Times New Roman" w:cs="Times New Roman"/>
+          <w:u w:val="single"/>
+        </w:rPr>
+      </w:pPr>
+      <w:r>
+        <w:rPr>
+          <w:rFonts w:ascii="Times New Roman" w:hAnsi="Times New Roman" w:cs="Times New Roman"/>
+          <w:u w:val="single"/>
+        </w:rPr>
+        <w:t>no items</w:t>
+      </w:r>
+    </w:p>
+    <w:p>
+      <w:pPr>
+        <w:spacing w:line="360" w:lineRule="auto"/>
+        <w:rPr>
+          <w:rFonts w:ascii="Times New Roman" w:hAnsi="Times New Roman" w:cs="Times New Roman"/>
+          <w:u w:val="single"/>
+        </w:rPr>
+      </w:pPr>
+    </w:p>
+    <w:p>
+      <w:pPr>
+        <w:spacing w:line="360" w:lineRule="auto"/>
+        <w:rPr>
+          <w:rFonts w:ascii="Times New Roman" w:hAnsi="Times New Roman" w:cs="Times New Roman"/>
+        </w:rPr>
+      </w:pPr>
+      <w:r>
+        <w:rPr>
+          <w:rFonts w:ascii="Times New Roman" w:hAnsi="Times New Roman" w:cs="Times New Roman"/>
+          <w:u w:val="single"/>
+        </w:rPr>
+        <w:t>What’s next</w:t>
+      </w:r>
+      <w:r>
+        <w:rPr>
+          <w:rFonts w:ascii="Times New Roman" w:hAnsi="Times New Roman" w:cs="Times New Roman"/>
+        </w:rPr>
+        <w:t>: Go back by hitting back command</w:t>
+      </w:r>
+    </w:p>
+    <w:p>
+      <w:pPr>
+        <w:spacing w:line="360" w:lineRule="auto"/>
+        <w:rPr>
+          <w:rFonts w:ascii="Times New Roman" w:hAnsi="Times New Roman" w:cs="Times New Roman"/>
+        </w:rPr>
+      </w:pPr>
+    </w:p>
+    <w:p>
+      <w:pPr>
+        <w:spacing w:line="360" w:lineRule="auto"/>
+        <w:rPr>
+          <w:rFonts w:ascii="Times New Roman" w:hAnsi="Times New Roman" w:cs="Times New Roman"/>
+        </w:rPr>
+      </w:pPr>
+      <w:r>
+        <w:rPr>
+          <w:rFonts w:ascii="Times New Roman" w:hAnsi="Times New Roman" w:cs="Times New Roman"/>
+          <w:u w:val="single"/>
+        </w:rPr>
+        <w:t>Scoring:</w:t>
+      </w:r>
+      <w:r>
+        <w:rPr>
+          <w:rFonts w:ascii="Times New Roman" w:hAnsi="Times New Roman" w:cs="Times New Roman"/>
+        </w:rPr>
+        <w:t xml:space="preserve"> -10 points</w:t>
+      </w:r>
+    </w:p>
+    <w:p>
+      <w:pPr>
+        <w:spacing w:line="360" w:lineRule="auto"/>
+        <w:rPr>
+          <w:rFonts w:ascii="Times New Roman" w:hAnsi="Times New Roman" w:cs="Times New Roman"/>
+        </w:rPr>
+      </w:pPr>
+      <w:r>
+        <w:rPr>
+          <w:rFonts w:ascii="Times New Roman" w:hAnsi="Times New Roman" w:cs="Times New Roman"/>
+          <w:u w:val="single"/>
+        </w:rPr>
+        <w:t>Health change</w:t>
+      </w:r>
+      <w:r>
+        <w:rPr>
+          <w:rFonts w:ascii="Times New Roman" w:hAnsi="Times New Roman" w:cs="Times New Roman"/>
+          <w:u w:val="single"/>
+        </w:rPr>
+        <w:t>: -10</w:t>
+      </w:r>
+    </w:p>
+    <w:p>
+      <w:pPr>
+        <w:spacing w:line="360" w:lineRule="auto"/>
+        <w:rPr>
+          <w:rFonts w:ascii="Times New Roman" w:hAnsi="Times New Roman" w:cs="Times New Roman"/>
+          <w:b/>
+          <w:bCs/>
+          <w:u w:val="single"/>
+        </w:rPr>
+      </w:pPr>
+    </w:p>
+    <w:p>
+      <w:pPr>
+        <w:spacing w:line="360" w:lineRule="auto"/>
+        <w:rPr>
+          <w:rFonts w:ascii="Times New Roman" w:hAnsi="Times New Roman" w:cs="Times New Roman"/>
+          <w:b/>
+          <w:bCs/>
+          <w:u w:val="single"/>
+        </w:rPr>
+      </w:pPr>
+    </w:p>
+    <w:p>
+      <w:pPr>
+        <w:spacing w:line="360" w:lineRule="auto"/>
+        <w:rPr>
+          <w:rFonts w:ascii="Times New Roman" w:hAnsi="Times New Roman" w:cs="Times New Roman"/>
+          <w:b/>
+          <w:bCs/>
+          <w:u w:val="single"/>
+        </w:rPr>
+      </w:pPr>
+    </w:p>
+    <w:p>
+      <w:pPr>
+        <w:spacing w:line="360" w:lineRule="auto"/>
+        <w:rPr>
+          <w:rFonts w:ascii="Times New Roman" w:hAnsi="Times New Roman" w:cs="Times New Roman"/>
+          <w:b/>
+          <w:bCs/>
+          <w:u w:val="single"/>
+        </w:rPr>
+      </w:pPr>
+    </w:p>
+    <w:p>
+      <w:pPr>
+        <w:spacing w:line="360" w:lineRule="auto"/>
+        <w:rPr>
+          <w:rFonts w:ascii="Times New Roman" w:hAnsi="Times New Roman" w:cs="Times New Roman"/>
+          <w:b/>
+          <w:bCs/>
+          <w:u w:val="single"/>
+        </w:rPr>
+      </w:pPr>
+      <w:r>
+        <w:rPr>
+          <w:rFonts w:ascii="Times New Roman" w:hAnsi="Times New Roman" w:cs="Times New Roman"/>
+          <w:b/>
+          <w:bCs/>
+          <w:u w:val="single"/>
+        </w:rPr>
+        <w:t>Roo</w:t>
+      </w:r>
+      <w:r>
+        <w:rPr>
+          <w:rFonts w:ascii="Times New Roman" w:hAnsi="Times New Roman" w:cs="Times New Roman"/>
+          <w:b/>
+          <w:bCs/>
+          <w:u w:val="single"/>
+        </w:rPr>
+        <w:t>m</w:t>
+      </w:r>
+      <w:r>
+        <w:rPr>
+          <w:rFonts w:ascii="Times New Roman" w:hAnsi="Times New Roman" w:cs="Times New Roman"/>
+          <w:b/>
+          <w:bCs/>
+          <w:u w:val="single"/>
+        </w:rPr>
+        <w:t xml:space="preserve"> </w:t>
+      </w:r>
+      <w:r>
+        <w:rPr>
+          <w:rFonts w:ascii="Times New Roman" w:hAnsi="Times New Roman" w:cs="Times New Roman"/>
+          <w:b/>
+          <w:bCs/>
+          <w:u w:val="single"/>
+        </w:rPr>
+        <w:t>2</w:t>
+      </w:r>
+      <w:r>
+        <w:rPr>
+          <w:rFonts w:ascii="Times New Roman" w:hAnsi="Times New Roman" w:cs="Times New Roman"/>
+          <w:b/>
+          <w:bCs/>
+          <w:u w:val="single"/>
+        </w:rPr>
+        <w:t>8</w:t>
+      </w:r>
+      <w:r>
+        <w:rPr>
+          <w:rFonts w:ascii="Times New Roman" w:hAnsi="Times New Roman" w:cs="Times New Roman"/>
+          <w:b/>
+          <w:bCs/>
+          <w:u w:val="single"/>
+        </w:rPr>
+        <w:t xml:space="preserve">: Body </w:t>
+      </w:r>
+      <w:r>
+        <w:rPr>
+          <w:rFonts w:ascii="Times New Roman" w:hAnsi="Times New Roman" w:cs="Times New Roman"/>
+          <w:b/>
+          <w:bCs/>
+          <w:u w:val="single"/>
+        </w:rPr>
+        <w:t>8</w:t>
+      </w:r>
+      <w:r>
+        <w:rPr>
+          <w:rFonts w:ascii="Times New Roman" w:hAnsi="Times New Roman" w:cs="Times New Roman"/>
+          <w:b/>
+          <w:bCs/>
+          <w:u w:val="single"/>
+        </w:rPr>
+        <w:t xml:space="preserve"> – </w:t>
+      </w:r>
+      <w:r>
+        <w:rPr>
+          <w:rFonts w:ascii="Times New Roman" w:hAnsi="Times New Roman" w:cs="Times New Roman"/>
+          <w:b/>
+          <w:bCs/>
+          <w:u w:val="single"/>
+        </w:rPr>
+        <w:t>Ancient Library</w:t>
+      </w:r>
+    </w:p>
+    <w:p>
+      <w:pPr>
+        <w:spacing w:line="360" w:lineRule="auto"/>
+        <w:rPr>
+          <w:rFonts w:ascii="Times New Roman" w:hAnsi="Times New Roman" w:cs="Times New Roman"/>
+        </w:rPr>
+      </w:pPr>
+    </w:p>
+    <w:p>
+      <w:pPr>
+        <w:spacing w:line="360" w:lineRule="auto"/>
+        <w:rPr>
+          <w:rFonts w:ascii="Times New Roman" w:hAnsi="Times New Roman" w:cs="Times New Roman"/>
+          <w:u w:val="single"/>
+        </w:rPr>
+      </w:pPr>
+      <w:r>
+        <w:rPr>
+          <w:rFonts w:ascii="Times New Roman" w:hAnsi="Times New Roman" w:cs="Times New Roman"/>
+          <w:u w:val="single"/>
+        </w:rPr>
+        <w:t>Initial Description:</w:t>
+      </w:r>
+    </w:p>
+    <w:p>
+      <w:pPr>
+        <w:spacing w:line="360" w:lineRule="auto"/>
+        <w:rPr>
+          <w:rFonts w:ascii="Times New Roman" w:hAnsi="Times New Roman" w:cs="Times New Roman"/>
+        </w:rPr>
+      </w:pPr>
+      <w:r>
+        <w:rPr>
+          <w:rFonts w:ascii="Times New Roman" w:hAnsi="Times New Roman" w:cs="Times New Roman"/>
+        </w:rPr>
+        <w:t xml:space="preserve">You get a call from your assistant: “Mr. Falcone, I noticed a delayed </w:t>
+      </w:r>
+      <w:r>
+        <w:rPr>
+          <w:rFonts w:ascii="Times New Roman" w:hAnsi="Times New Roman" w:cs="Times New Roman"/>
+        </w:rPr>
+        <w:t>output from the scanner</w:t>
+      </w:r>
+      <w:r>
+        <w:rPr>
+          <w:rFonts w:ascii="Times New Roman" w:hAnsi="Times New Roman" w:cs="Times New Roman"/>
+        </w:rPr>
+        <w:t xml:space="preserve">. Just out of curiosity, sir, I did some digging on the final clue. </w:t>
+      </w:r>
+      <w:r>
+        <w:rPr>
+          <w:rFonts w:ascii="Times New Roman" w:hAnsi="Times New Roman" w:cs="Times New Roman"/>
+        </w:rPr>
+        <w:t xml:space="preserve">I’m sure by now you’ve already figured out the location of the last </w:t>
+      </w:r>
+      <w:r>
+        <w:rPr>
+          <w:rFonts w:ascii="Times New Roman" w:hAnsi="Times New Roman" w:cs="Times New Roman"/>
+        </w:rPr>
+        <w:t>body,</w:t>
+      </w:r>
+      <w:r>
+        <w:rPr>
+          <w:rFonts w:ascii="Times New Roman" w:hAnsi="Times New Roman" w:cs="Times New Roman"/>
+        </w:rPr>
+        <w:t xml:space="preserve"> but this information may help. </w:t>
+      </w:r>
+      <w:r>
+        <w:rPr>
+          <w:rFonts w:ascii="Times New Roman" w:hAnsi="Times New Roman" w:cs="Times New Roman"/>
+        </w:rPr>
+        <w:t xml:space="preserve">There’s this very ancient </w:t>
+      </w:r>
+      <w:r>
+        <w:rPr>
+          <w:rFonts w:ascii="Times New Roman" w:hAnsi="Times New Roman" w:cs="Times New Roman"/>
+        </w:rPr>
         <w:lastRenderedPageBreak/>
-        <w:t>Room 2</w:t>
-      </w:r>
-      <w:r>
-        <w:rPr>
-          <w:rFonts w:ascii="Times New Roman" w:hAnsi="Times New Roman" w:cs="Times New Roman"/>
-          <w:b/>
-          <w:bCs/>
-          <w:u w:val="single"/>
-        </w:rPr>
-        <w:t>7</w:t>
-      </w:r>
-      <w:r>
-        <w:rPr>
-          <w:rFonts w:ascii="Times New Roman" w:hAnsi="Times New Roman" w:cs="Times New Roman"/>
-          <w:b/>
-          <w:bCs/>
-          <w:u w:val="single"/>
-        </w:rPr>
-        <w:t xml:space="preserve">: Wrong Room </w:t>
-      </w:r>
-      <w:r>
-        <w:rPr>
-          <w:rFonts w:ascii="Times New Roman" w:hAnsi="Times New Roman" w:cs="Times New Roman"/>
-          <w:b/>
-          <w:bCs/>
-          <w:u w:val="single"/>
-        </w:rPr>
-        <w:t>7</w:t>
-      </w:r>
-      <w:r>
-        <w:rPr>
-          <w:rFonts w:ascii="Times New Roman" w:hAnsi="Times New Roman" w:cs="Times New Roman"/>
-          <w:b/>
-          <w:bCs/>
-          <w:u w:val="single"/>
-        </w:rPr>
-        <w:t xml:space="preserve"> b – </w:t>
-      </w:r>
-      <w:r>
-        <w:rPr>
-          <w:rFonts w:ascii="Times New Roman" w:hAnsi="Times New Roman" w:cs="Times New Roman"/>
-          <w:b/>
-          <w:bCs/>
-          <w:u w:val="single"/>
-        </w:rPr>
-        <w:t>Yoga</w:t>
-      </w:r>
-      <w:r>
-        <w:rPr>
-          <w:rFonts w:ascii="Times New Roman" w:hAnsi="Times New Roman" w:cs="Times New Roman"/>
-          <w:b/>
-          <w:bCs/>
-          <w:u w:val="single"/>
-        </w:rPr>
-        <w:t xml:space="preserve"> Studio</w:t>
-      </w:r>
-    </w:p>
-    <w:p>
-      <w:pPr>
-        <w:spacing w:line="360" w:lineRule="auto"/>
-        <w:rPr>
-          <w:rFonts w:ascii="Times New Roman" w:hAnsi="Times New Roman" w:cs="Times New Roman"/>
-          <w:b/>
-          <w:bCs/>
-          <w:u w:val="single"/>
-        </w:rPr>
-      </w:pPr>
-    </w:p>
-    <w:p>
-      <w:pPr>
-        <w:spacing w:line="360" w:lineRule="auto"/>
-        <w:rPr>
-          <w:rFonts w:ascii="Times New Roman" w:hAnsi="Times New Roman" w:cs="Times New Roman"/>
-          <w:u w:val="single"/>
-        </w:rPr>
-      </w:pPr>
-      <w:r>
-        <w:rPr>
-          <w:rFonts w:ascii="Times New Roman" w:hAnsi="Times New Roman" w:cs="Times New Roman"/>
-          <w:u w:val="single"/>
-        </w:rPr>
-        <w:t>Description:</w:t>
-      </w:r>
-    </w:p>
-    <w:p>
-      <w:pPr>
-        <w:spacing w:line="360" w:lineRule="auto"/>
-        <w:rPr>
-          <w:rFonts w:ascii="Times New Roman" w:hAnsi="Times New Roman" w:cs="Times New Roman"/>
-        </w:rPr>
-      </w:pPr>
-      <w:r>
-        <w:rPr>
-          <w:rFonts w:ascii="Times New Roman" w:hAnsi="Times New Roman" w:cs="Times New Roman"/>
-        </w:rPr>
-        <w:t>“</w:t>
-      </w:r>
-      <w:r>
-        <w:rPr>
-          <w:rFonts w:ascii="Times New Roman" w:hAnsi="Times New Roman" w:cs="Times New Roman"/>
-        </w:rPr>
-        <w:t>Am I stupid. There’s nothing here but a</w:t>
-      </w:r>
-      <w:r>
-        <w:rPr>
-          <w:rFonts w:ascii="Times New Roman" w:hAnsi="Times New Roman" w:cs="Times New Roman"/>
-        </w:rPr>
-        <w:t xml:space="preserve">n open hall full of old ladies following </w:t>
-      </w:r>
-      <w:r>
-        <w:rPr>
-          <w:rFonts w:ascii="Times New Roman" w:hAnsi="Times New Roman" w:cs="Times New Roman"/>
-        </w:rPr>
-        <w:t>this yoga routine to get their cardio in</w:t>
-      </w:r>
-      <w:r>
-        <w:rPr>
-          <w:rFonts w:ascii="Times New Roman" w:hAnsi="Times New Roman" w:cs="Times New Roman"/>
-        </w:rPr>
-        <w:t>.</w:t>
-      </w:r>
-      <w:r>
-        <w:rPr>
-          <w:rFonts w:ascii="Times New Roman" w:hAnsi="Times New Roman" w:cs="Times New Roman"/>
-        </w:rPr>
-        <w:t xml:space="preserve">” </w:t>
-      </w:r>
-      <w:r>
-        <w:rPr>
-          <w:rFonts w:ascii="Times New Roman" w:hAnsi="Times New Roman" w:cs="Times New Roman"/>
-        </w:rPr>
-        <w:t>–</w:t>
-      </w:r>
-      <w:r>
-        <w:rPr>
-          <w:rFonts w:ascii="Times New Roman" w:hAnsi="Times New Roman" w:cs="Times New Roman"/>
-        </w:rPr>
-        <w:t xml:space="preserve"> Falcone</w:t>
-      </w:r>
-    </w:p>
-    <w:p>
-      <w:pPr>
-        <w:spacing w:line="360" w:lineRule="auto"/>
-        <w:rPr>
-          <w:rFonts w:ascii="Times New Roman" w:hAnsi="Times New Roman" w:cs="Times New Roman"/>
-        </w:rPr>
-      </w:pPr>
-    </w:p>
-    <w:p>
-      <w:pPr>
-        <w:spacing w:line="360" w:lineRule="auto"/>
-        <w:rPr>
-          <w:rFonts w:ascii="Times New Roman" w:hAnsi="Times New Roman" w:cs="Times New Roman"/>
-        </w:rPr>
-      </w:pPr>
-      <w:r>
-        <w:rPr>
-          <w:rFonts w:ascii="Times New Roman" w:hAnsi="Times New Roman" w:cs="Times New Roman"/>
-        </w:rPr>
-        <w:t xml:space="preserve">You slapped yourself in the face too hard </w:t>
-      </w:r>
-      <w:r>
-        <w:rPr>
-          <w:rFonts w:ascii="Times New Roman" w:hAnsi="Times New Roman" w:cs="Times New Roman"/>
-          <w:b/>
-          <w:bCs/>
-        </w:rPr>
-        <w:t>(-10HP)</w:t>
-      </w:r>
-    </w:p>
-    <w:p>
-      <w:pPr>
-        <w:spacing w:line="360" w:lineRule="auto"/>
-        <w:rPr>
-          <w:rFonts w:ascii="Times New Roman" w:hAnsi="Times New Roman" w:cs="Times New Roman"/>
-          <w:u w:val="single"/>
-        </w:rPr>
-      </w:pPr>
-    </w:p>
-    <w:p>
-      <w:pPr>
-        <w:spacing w:line="360" w:lineRule="auto"/>
-        <w:rPr>
-          <w:rFonts w:ascii="Times New Roman" w:hAnsi="Times New Roman" w:cs="Times New Roman"/>
-          <w:u w:val="single"/>
-        </w:rPr>
-      </w:pPr>
-      <w:r>
-        <w:rPr>
-          <w:rFonts w:ascii="Times New Roman" w:hAnsi="Times New Roman" w:cs="Times New Roman"/>
-          <w:u w:val="single"/>
-        </w:rPr>
-        <w:t>no items</w:t>
-      </w:r>
-    </w:p>
-    <w:p>
-      <w:pPr>
-        <w:spacing w:line="360" w:lineRule="auto"/>
-        <w:rPr>
-          <w:rFonts w:ascii="Times New Roman" w:hAnsi="Times New Roman" w:cs="Times New Roman"/>
-          <w:u w:val="single"/>
-        </w:rPr>
-      </w:pPr>
-    </w:p>
-    <w:p>
-      <w:pPr>
-        <w:spacing w:line="360" w:lineRule="auto"/>
-        <w:rPr>
-          <w:rFonts w:ascii="Times New Roman" w:hAnsi="Times New Roman" w:cs="Times New Roman"/>
-        </w:rPr>
-      </w:pPr>
-      <w:r>
-        <w:rPr>
-          <w:rFonts w:ascii="Times New Roman" w:hAnsi="Times New Roman" w:cs="Times New Roman"/>
-          <w:u w:val="single"/>
-        </w:rPr>
-        <w:t>What’s next</w:t>
-      </w:r>
-      <w:r>
-        <w:rPr>
-          <w:rFonts w:ascii="Times New Roman" w:hAnsi="Times New Roman" w:cs="Times New Roman"/>
-        </w:rPr>
-        <w:t>: Go back by hitting back command</w:t>
-      </w:r>
-    </w:p>
-    <w:p>
-      <w:pPr>
-        <w:spacing w:line="360" w:lineRule="auto"/>
-        <w:rPr>
-          <w:rFonts w:ascii="Times New Roman" w:hAnsi="Times New Roman" w:cs="Times New Roman"/>
-        </w:rPr>
-      </w:pPr>
-    </w:p>
-    <w:p>
-      <w:pPr>
-        <w:spacing w:line="360" w:lineRule="auto"/>
-        <w:rPr>
-          <w:rFonts w:ascii="Times New Roman" w:hAnsi="Times New Roman" w:cs="Times New Roman"/>
-        </w:rPr>
-      </w:pPr>
-      <w:r>
-        <w:rPr>
-          <w:rFonts w:ascii="Times New Roman" w:hAnsi="Times New Roman" w:cs="Times New Roman"/>
-          <w:u w:val="single"/>
-        </w:rPr>
-        <w:t>Scoring:</w:t>
-      </w:r>
-      <w:r>
-        <w:rPr>
-          <w:rFonts w:ascii="Times New Roman" w:hAnsi="Times New Roman" w:cs="Times New Roman"/>
-        </w:rPr>
-        <w:t xml:space="preserve"> -10 points</w:t>
-      </w:r>
-    </w:p>
-    <w:p>
-      <w:pPr>
-        <w:spacing w:line="360" w:lineRule="auto"/>
-        <w:rPr>
-          <w:rFonts w:ascii="Times New Roman" w:hAnsi="Times New Roman" w:cs="Times New Roman"/>
-        </w:rPr>
-      </w:pPr>
-      <w:r>
-        <w:rPr>
-          <w:rFonts w:ascii="Times New Roman" w:hAnsi="Times New Roman" w:cs="Times New Roman"/>
-          <w:u w:val="single"/>
-        </w:rPr>
-        <w:t>Health change</w:t>
-      </w:r>
-      <w:r>
-        <w:rPr>
-          <w:rFonts w:ascii="Times New Roman" w:hAnsi="Times New Roman" w:cs="Times New Roman"/>
-          <w:u w:val="single"/>
-        </w:rPr>
-        <w:t>: -10</w:t>
-      </w:r>
-    </w:p>
-    <w:p>
-      <w:pPr>
-        <w:spacing w:line="360" w:lineRule="auto"/>
-        <w:rPr>
-          <w:rFonts w:ascii="Times New Roman" w:hAnsi="Times New Roman" w:cs="Times New Roman"/>
-          <w:b/>
-          <w:bCs/>
-          <w:u w:val="single"/>
-        </w:rPr>
-      </w:pPr>
-    </w:p>
-    <w:p>
-      <w:pPr>
-        <w:spacing w:line="360" w:lineRule="auto"/>
-        <w:rPr>
-          <w:rFonts w:ascii="Times New Roman" w:hAnsi="Times New Roman" w:cs="Times New Roman"/>
-          <w:b/>
-          <w:bCs/>
-          <w:u w:val="single"/>
-        </w:rPr>
-      </w:pPr>
-    </w:p>
-    <w:p>
-      <w:pPr>
-        <w:spacing w:line="360" w:lineRule="auto"/>
-        <w:rPr>
-          <w:rFonts w:ascii="Times New Roman" w:hAnsi="Times New Roman" w:cs="Times New Roman"/>
-          <w:b/>
-          <w:bCs/>
-          <w:u w:val="single"/>
-        </w:rPr>
-      </w:pPr>
-    </w:p>
-    <w:p>
-      <w:pPr>
-        <w:spacing w:line="360" w:lineRule="auto"/>
-        <w:rPr>
-          <w:rFonts w:ascii="Times New Roman" w:hAnsi="Times New Roman" w:cs="Times New Roman"/>
-          <w:b/>
-          <w:bCs/>
-          <w:u w:val="single"/>
-        </w:rPr>
-      </w:pPr>
-    </w:p>
-    <w:p>
-      <w:pPr>
-        <w:spacing w:line="360" w:lineRule="auto"/>
-        <w:rPr>
-          <w:rFonts w:ascii="Times New Roman" w:hAnsi="Times New Roman" w:cs="Times New Roman"/>
-          <w:b/>
-          <w:bCs/>
-          <w:u w:val="single"/>
-        </w:rPr>
-      </w:pPr>
-      <w:r>
-        <w:rPr>
-          <w:rFonts w:ascii="Times New Roman" w:hAnsi="Times New Roman" w:cs="Times New Roman"/>
-          <w:b/>
-          <w:bCs/>
-          <w:u w:val="single"/>
-        </w:rPr>
-        <w:t>Roo</w:t>
-      </w:r>
-      <w:r>
-        <w:rPr>
-          <w:rFonts w:ascii="Times New Roman" w:hAnsi="Times New Roman" w:cs="Times New Roman"/>
-          <w:b/>
-          <w:bCs/>
-          <w:u w:val="single"/>
-        </w:rPr>
-        <w:t>m</w:t>
-      </w:r>
-      <w:r>
-        <w:rPr>
-          <w:rFonts w:ascii="Times New Roman" w:hAnsi="Times New Roman" w:cs="Times New Roman"/>
-          <w:b/>
-          <w:bCs/>
-          <w:u w:val="single"/>
-        </w:rPr>
-        <w:t xml:space="preserve"> </w:t>
-      </w:r>
-      <w:r>
-        <w:rPr>
-          <w:rFonts w:ascii="Times New Roman" w:hAnsi="Times New Roman" w:cs="Times New Roman"/>
-          <w:b/>
-          <w:bCs/>
-          <w:u w:val="single"/>
-        </w:rPr>
-        <w:t>2</w:t>
-      </w:r>
-      <w:r>
-        <w:rPr>
-          <w:rFonts w:ascii="Times New Roman" w:hAnsi="Times New Roman" w:cs="Times New Roman"/>
-          <w:b/>
-          <w:bCs/>
-          <w:u w:val="single"/>
-        </w:rPr>
-        <w:t>8</w:t>
-      </w:r>
-      <w:r>
-        <w:rPr>
-          <w:rFonts w:ascii="Times New Roman" w:hAnsi="Times New Roman" w:cs="Times New Roman"/>
-          <w:b/>
-          <w:bCs/>
-          <w:u w:val="single"/>
-        </w:rPr>
-        <w:t xml:space="preserve">: Body </w:t>
-      </w:r>
-      <w:r>
-        <w:rPr>
-          <w:rFonts w:ascii="Times New Roman" w:hAnsi="Times New Roman" w:cs="Times New Roman"/>
-          <w:b/>
-          <w:bCs/>
-          <w:u w:val="single"/>
-        </w:rPr>
-        <w:t>8</w:t>
-      </w:r>
-      <w:r>
-        <w:rPr>
-          <w:rFonts w:ascii="Times New Roman" w:hAnsi="Times New Roman" w:cs="Times New Roman"/>
-          <w:b/>
-          <w:bCs/>
-          <w:u w:val="single"/>
-        </w:rPr>
-        <w:t xml:space="preserve"> – </w:t>
-      </w:r>
-      <w:r>
-        <w:rPr>
-          <w:rFonts w:ascii="Times New Roman" w:hAnsi="Times New Roman" w:cs="Times New Roman"/>
-          <w:b/>
-          <w:bCs/>
-          <w:u w:val="single"/>
-        </w:rPr>
-        <w:t>Ancient Library</w:t>
-      </w:r>
-    </w:p>
-    <w:p>
-      <w:pPr>
-        <w:spacing w:line="360" w:lineRule="auto"/>
-        <w:rPr>
-          <w:rFonts w:ascii="Times New Roman" w:hAnsi="Times New Roman" w:cs="Times New Roman"/>
-        </w:rPr>
-      </w:pPr>
-    </w:p>
-    <w:p>
-      <w:pPr>
-        <w:spacing w:line="360" w:lineRule="auto"/>
-        <w:rPr>
-          <w:rFonts w:ascii="Times New Roman" w:hAnsi="Times New Roman" w:cs="Times New Roman"/>
-          <w:u w:val="single"/>
-        </w:rPr>
-      </w:pPr>
-      <w:r>
-        <w:rPr>
-          <w:rFonts w:ascii="Times New Roman" w:hAnsi="Times New Roman" w:cs="Times New Roman"/>
-          <w:u w:val="single"/>
-        </w:rPr>
-        <w:t>Initial Description:</w:t>
-      </w:r>
-    </w:p>
-    <w:p>
-      <w:pPr>
-        <w:spacing w:line="360" w:lineRule="auto"/>
-        <w:rPr>
-          <w:rFonts w:ascii="Times New Roman" w:hAnsi="Times New Roman" w:cs="Times New Roman"/>
-        </w:rPr>
-      </w:pPr>
-      <w:r>
-        <w:rPr>
-          <w:rFonts w:ascii="Times New Roman" w:hAnsi="Times New Roman" w:cs="Times New Roman"/>
-        </w:rPr>
-        <w:t xml:space="preserve">You get a call from your assistant: “Mr. Falcone, I noticed a delayed </w:t>
-      </w:r>
-      <w:r>
-        <w:rPr>
-          <w:rFonts w:ascii="Times New Roman" w:hAnsi="Times New Roman" w:cs="Times New Roman"/>
-        </w:rPr>
-        <w:t>output from the scanner</w:t>
-      </w:r>
-      <w:r>
-        <w:rPr>
-          <w:rFonts w:ascii="Times New Roman" w:hAnsi="Times New Roman" w:cs="Times New Roman"/>
-        </w:rPr>
-        <w:t xml:space="preserve">. Just out of curiosity, sir, I did some digging on the final clue. </w:t>
-      </w:r>
-      <w:r>
-        <w:rPr>
-          <w:rFonts w:ascii="Times New Roman" w:hAnsi="Times New Roman" w:cs="Times New Roman"/>
-        </w:rPr>
-        <w:t xml:space="preserve">I’m sure by now you’ve already figured out the location of the last </w:t>
-      </w:r>
-      <w:r>
-        <w:rPr>
-          <w:rFonts w:ascii="Times New Roman" w:hAnsi="Times New Roman" w:cs="Times New Roman"/>
-        </w:rPr>
-        <w:t>body,</w:t>
-      </w:r>
-      <w:r>
-        <w:rPr>
-          <w:rFonts w:ascii="Times New Roman" w:hAnsi="Times New Roman" w:cs="Times New Roman"/>
-        </w:rPr>
-        <w:t xml:space="preserve"> but this information may help. </w:t>
-      </w:r>
-      <w:r>
-        <w:rPr>
-          <w:rFonts w:ascii="Times New Roman" w:hAnsi="Times New Roman" w:cs="Times New Roman"/>
-        </w:rPr>
-        <w:t xml:space="preserve">There’s this very ancient book called </w:t>
+        <w:t xml:space="preserve">book called </w:t>
       </w:r>
       <w:r>
         <w:rPr>
@@ -17405,7 +17464,6 @@
         <w:rPr>
           <w:rFonts w:ascii="Times New Roman" w:hAnsi="Times New Roman" w:cs="Times New Roman"/>
         </w:rPr>
-        <w:lastRenderedPageBreak/>
         <w:t>After searching the 21</w:t>
       </w:r>
       <w:r>
@@ -18164,6 +18222,7 @@
         <w:rPr>
           <w:rFonts w:ascii="Times New Roman" w:hAnsi="Times New Roman" w:cs="Times New Roman"/>
         </w:rPr>
+        <w:lastRenderedPageBreak/>
         <w:t xml:space="preserve">Choice E: </w:t>
       </w:r>
       <w:r>
@@ -18277,414 +18336,650 @@
           <w:bCs/>
           <w:u w:val="single"/>
         </w:rPr>
+        <w:t>Roo</w:t>
+      </w:r>
+      <w:r>
+        <w:rPr>
+          <w:rFonts w:ascii="Times New Roman" w:hAnsi="Times New Roman" w:cs="Times New Roman"/>
+          <w:b/>
+          <w:bCs/>
+          <w:u w:val="single"/>
+        </w:rPr>
+        <w:t>m</w:t>
+      </w:r>
+      <w:r>
+        <w:rPr>
+          <w:rFonts w:ascii="Times New Roman" w:hAnsi="Times New Roman" w:cs="Times New Roman"/>
+          <w:b/>
+          <w:bCs/>
+          <w:u w:val="single"/>
+        </w:rPr>
+        <w:t xml:space="preserve"> </w:t>
+      </w:r>
+      <w:r>
+        <w:rPr>
+          <w:rFonts w:ascii="Times New Roman" w:hAnsi="Times New Roman" w:cs="Times New Roman"/>
+          <w:b/>
+          <w:bCs/>
+          <w:u w:val="single"/>
+        </w:rPr>
+        <w:t xml:space="preserve">29: </w:t>
+      </w:r>
+      <w:r>
+        <w:rPr>
+          <w:rFonts w:ascii="Times New Roman" w:hAnsi="Times New Roman" w:cs="Times New Roman"/>
+          <w:b/>
+          <w:bCs/>
+          <w:u w:val="single"/>
+        </w:rPr>
+        <w:t>Abandoned Building</w:t>
+      </w:r>
+      <w:r>
+        <w:rPr>
+          <w:rFonts w:ascii="Times New Roman" w:hAnsi="Times New Roman" w:cs="Times New Roman"/>
+          <w:b/>
+          <w:bCs/>
+          <w:u w:val="single"/>
+        </w:rPr>
+        <w:t xml:space="preserve"> (</w:t>
+      </w:r>
+      <w:r>
+        <w:rPr>
+          <w:rFonts w:ascii="Times New Roman" w:hAnsi="Times New Roman" w:cs="Times New Roman"/>
+          <w:b/>
+          <w:bCs/>
+          <w:u w:val="single"/>
+        </w:rPr>
+        <w:t xml:space="preserve">- 843.91 </w:t>
+      </w:r>
+      <w:proofErr w:type="spellStart"/>
+      <w:r>
+        <w:rPr>
+          <w:rFonts w:ascii="Times New Roman" w:hAnsi="Times New Roman" w:cs="Times New Roman"/>
+          <w:b/>
+          <w:bCs/>
+          <w:u w:val="single"/>
+        </w:rPr>
+        <w:t>i</w:t>
+      </w:r>
+      <w:proofErr w:type="spellEnd"/>
+      <w:r>
+        <w:rPr>
+          <w:rFonts w:ascii="Times New Roman" w:hAnsi="Times New Roman" w:cs="Times New Roman"/>
+          <w:b/>
+          <w:bCs/>
+          <w:u w:val="single"/>
+        </w:rPr>
+        <w:t>-hat, - 665.74 j-hat</w:t>
+      </w:r>
+      <w:r>
+        <w:rPr>
+          <w:rFonts w:ascii="Times New Roman" w:hAnsi="Times New Roman" w:cs="Times New Roman"/>
+          <w:b/>
+          <w:bCs/>
+          <w:u w:val="single"/>
+        </w:rPr>
+        <w:t>)</w:t>
+      </w:r>
+    </w:p>
+    <w:p>
+      <w:pPr>
+        <w:spacing w:line="360" w:lineRule="auto"/>
+        <w:rPr>
+          <w:rFonts w:ascii="Times New Roman" w:hAnsi="Times New Roman" w:cs="Times New Roman"/>
+          <w:u w:val="single"/>
+        </w:rPr>
+      </w:pPr>
+    </w:p>
+    <w:p>
+      <w:pPr>
+        <w:spacing w:line="360" w:lineRule="auto"/>
+        <w:rPr>
+          <w:rFonts w:ascii="Times New Roman" w:hAnsi="Times New Roman" w:cs="Times New Roman"/>
+          <w:u w:val="single"/>
+        </w:rPr>
+      </w:pPr>
+      <w:r>
+        <w:rPr>
+          <w:rFonts w:ascii="Times New Roman" w:hAnsi="Times New Roman" w:cs="Times New Roman"/>
+          <w:u w:val="single"/>
+        </w:rPr>
+        <w:t>Initial Description:</w:t>
+      </w:r>
+    </w:p>
+    <w:p>
+      <w:pPr>
+        <w:spacing w:line="360" w:lineRule="auto"/>
+        <w:rPr>
+          <w:rFonts w:ascii="Times New Roman" w:hAnsi="Times New Roman" w:cs="Times New Roman"/>
+        </w:rPr>
+      </w:pPr>
+      <w:r>
+        <w:rPr>
+          <w:rFonts w:ascii="Times New Roman" w:hAnsi="Times New Roman" w:cs="Times New Roman"/>
+        </w:rPr>
+        <w:t>This one is mainly just description. No</w:t>
+      </w:r>
+      <w:r>
+        <w:rPr>
+          <w:rFonts w:ascii="Times New Roman" w:hAnsi="Times New Roman" w:cs="Times New Roman"/>
+        </w:rPr>
+        <w:t xml:space="preserve"> fighting. Maybe item use to break loose of trap.</w:t>
+      </w:r>
+      <w:r>
+        <w:rPr>
+          <w:rFonts w:ascii="Times New Roman" w:hAnsi="Times New Roman" w:cs="Times New Roman"/>
+        </w:rPr>
+        <w:t xml:space="preserve"> </w:t>
+      </w:r>
+      <w:r>
+        <w:rPr>
+          <w:rFonts w:ascii="Times New Roman" w:hAnsi="Times New Roman" w:cs="Times New Roman"/>
+        </w:rPr>
+        <w:t>Last clue to find the exact room</w:t>
+      </w:r>
+      <w:r>
+        <w:rPr>
+          <w:rFonts w:ascii="Times New Roman" w:hAnsi="Times New Roman" w:cs="Times New Roman"/>
+        </w:rPr>
+        <w:t xml:space="preserve">. </w:t>
+      </w:r>
+      <w:r>
+        <w:rPr>
+          <w:rFonts w:ascii="Times New Roman" w:hAnsi="Times New Roman" w:cs="Times New Roman"/>
+        </w:rPr>
+        <w:t xml:space="preserve">Villain says: if you want to save humanity, you need to find the location of the bomb and find a way to get in </w:t>
+      </w:r>
+      <w:proofErr w:type="spellStart"/>
+      <w:r>
+        <w:rPr>
+          <w:rFonts w:ascii="Times New Roman" w:hAnsi="Times New Roman" w:cs="Times New Roman"/>
+        </w:rPr>
+        <w:t>hahahah</w:t>
+      </w:r>
+      <w:proofErr w:type="spellEnd"/>
+      <w:r>
+        <w:rPr>
+          <w:rFonts w:ascii="Times New Roman" w:hAnsi="Times New Roman" w:cs="Times New Roman"/>
+        </w:rPr>
+        <w:t xml:space="preserve">. </w:t>
+      </w:r>
+      <w:r>
+        <w:rPr>
+          <w:rFonts w:ascii="Times New Roman" w:hAnsi="Times New Roman" w:cs="Times New Roman"/>
+        </w:rPr>
+        <w:t>Notice on the goons jackets the name of the mall</w:t>
+      </w:r>
+      <w:r>
+        <w:rPr>
+          <w:rFonts w:ascii="Times New Roman" w:hAnsi="Times New Roman" w:cs="Times New Roman"/>
+        </w:rPr>
+        <w:t xml:space="preserve"> (this would lead to </w:t>
+      </w:r>
+      <w:proofErr w:type="spellStart"/>
+      <w:r>
+        <w:rPr>
+          <w:rFonts w:ascii="Times New Roman" w:hAnsi="Times New Roman" w:cs="Times New Roman"/>
+        </w:rPr>
+        <w:t>falcoone</w:t>
+      </w:r>
+      <w:proofErr w:type="spellEnd"/>
+      <w:r>
+        <w:rPr>
+          <w:rFonts w:ascii="Times New Roman" w:hAnsi="Times New Roman" w:cs="Times New Roman"/>
+        </w:rPr>
+        <w:t xml:space="preserve"> saying to himself that “I noticed that all goons have a jacket that says blab la mall.” That’s probably where they have this bomb located. </w:t>
+      </w:r>
+    </w:p>
+    <w:p>
+      <w:pPr>
+        <w:spacing w:line="360" w:lineRule="auto"/>
+        <w:rPr>
+          <w:rFonts w:ascii="Times New Roman" w:hAnsi="Times New Roman" w:cs="Times New Roman"/>
+          <w:b/>
+          <w:bCs/>
+          <w:u w:val="single"/>
+        </w:rPr>
+      </w:pPr>
+    </w:p>
+    <w:p>
+      <w:pPr>
+        <w:spacing w:line="360" w:lineRule="auto"/>
+        <w:rPr>
+          <w:rFonts w:ascii="Times New Roman" w:hAnsi="Times New Roman" w:cs="Times New Roman"/>
+          <w:u w:val="single"/>
+        </w:rPr>
+      </w:pPr>
+      <w:r>
+        <w:rPr>
+          <w:rFonts w:ascii="Times New Roman" w:hAnsi="Times New Roman" w:cs="Times New Roman"/>
+          <w:u w:val="single"/>
+        </w:rPr>
+        <w:t>Scoring: 100</w:t>
+      </w:r>
+    </w:p>
+    <w:p>
+      <w:pPr>
+        <w:spacing w:line="360" w:lineRule="auto"/>
+        <w:rPr>
+          <w:rFonts w:ascii="Times New Roman" w:hAnsi="Times New Roman" w:cs="Times New Roman"/>
+          <w:u w:val="single"/>
+        </w:rPr>
+      </w:pPr>
+    </w:p>
+    <w:p>
+      <w:pPr>
+        <w:spacing w:line="360" w:lineRule="auto"/>
+        <w:rPr>
+          <w:rFonts w:ascii="Times New Roman" w:hAnsi="Times New Roman" w:cs="Times New Roman"/>
+          <w:b/>
+          <w:bCs/>
+          <w:u w:val="single"/>
+        </w:rPr>
+      </w:pPr>
+      <w:r>
+        <w:rPr>
+          <w:rFonts w:ascii="Times New Roman" w:hAnsi="Times New Roman" w:cs="Times New Roman"/>
+          <w:b/>
+          <w:bCs/>
+          <w:u w:val="single"/>
+        </w:rPr>
+        <w:t xml:space="preserve">Room </w:t>
+      </w:r>
+      <w:r>
+        <w:rPr>
+          <w:rFonts w:ascii="Times New Roman" w:hAnsi="Times New Roman" w:cs="Times New Roman"/>
+          <w:b/>
+          <w:bCs/>
+          <w:u w:val="single"/>
+        </w:rPr>
+        <w:t>30</w:t>
+      </w:r>
+      <w:r>
+        <w:rPr>
+          <w:rFonts w:ascii="Times New Roman" w:hAnsi="Times New Roman" w:cs="Times New Roman"/>
+          <w:b/>
+          <w:bCs/>
+          <w:u w:val="single"/>
+        </w:rPr>
+        <w:t xml:space="preserve">: Wrong Room </w:t>
+      </w:r>
+      <w:r>
+        <w:rPr>
+          <w:rFonts w:ascii="Times New Roman" w:hAnsi="Times New Roman" w:cs="Times New Roman"/>
+          <w:b/>
+          <w:bCs/>
+          <w:u w:val="single"/>
+        </w:rPr>
+        <w:t>8 a</w:t>
+      </w:r>
+      <w:r>
+        <w:rPr>
+          <w:rFonts w:ascii="Times New Roman" w:hAnsi="Times New Roman" w:cs="Times New Roman"/>
+          <w:b/>
+          <w:bCs/>
+          <w:u w:val="single"/>
+        </w:rPr>
+        <w:t xml:space="preserve"> – </w:t>
+      </w:r>
+      <w:r>
+        <w:rPr>
+          <w:rFonts w:ascii="Times New Roman" w:hAnsi="Times New Roman" w:cs="Times New Roman"/>
+          <w:b/>
+          <w:bCs/>
+          <w:u w:val="single"/>
+        </w:rPr>
+        <w:t xml:space="preserve">  </w:t>
+      </w:r>
+      <w:r>
+        <w:rPr>
+          <w:rFonts w:ascii="Times New Roman" w:hAnsi="Times New Roman" w:cs="Times New Roman"/>
+          <w:b/>
+          <w:bCs/>
+          <w:u w:val="single"/>
+        </w:rPr>
+        <w:t xml:space="preserve">143.21 </w:t>
+      </w:r>
+      <w:proofErr w:type="spellStart"/>
+      <w:r>
+        <w:rPr>
+          <w:rFonts w:ascii="Times New Roman" w:hAnsi="Times New Roman" w:cs="Times New Roman"/>
+          <w:b/>
+          <w:bCs/>
+          <w:u w:val="single"/>
+        </w:rPr>
+        <w:t>i</w:t>
+      </w:r>
+      <w:proofErr w:type="spellEnd"/>
+      <w:r>
+        <w:rPr>
+          <w:rFonts w:ascii="Times New Roman" w:hAnsi="Times New Roman" w:cs="Times New Roman"/>
+          <w:b/>
+          <w:bCs/>
+          <w:u w:val="single"/>
+        </w:rPr>
+        <w:t>-hat, 265.34 j-hat</w:t>
+      </w:r>
+    </w:p>
+    <w:p>
+      <w:pPr>
+        <w:spacing w:line="360" w:lineRule="auto"/>
+        <w:rPr>
+          <w:rFonts w:ascii="Times New Roman" w:hAnsi="Times New Roman" w:cs="Times New Roman"/>
+          <w:u w:val="single"/>
+        </w:rPr>
+      </w:pPr>
+    </w:p>
+    <w:p>
+      <w:pPr>
+        <w:spacing w:line="360" w:lineRule="auto"/>
+        <w:rPr>
+          <w:rFonts w:ascii="Times New Roman" w:hAnsi="Times New Roman" w:cs="Times New Roman"/>
+          <w:u w:val="single"/>
+        </w:rPr>
+      </w:pPr>
+      <w:r>
+        <w:rPr>
+          <w:rFonts w:ascii="Times New Roman" w:hAnsi="Times New Roman" w:cs="Times New Roman"/>
+          <w:u w:val="single"/>
+        </w:rPr>
+        <w:t>Initial Description:</w:t>
+      </w:r>
+    </w:p>
+    <w:p>
+      <w:pPr>
+        <w:spacing w:line="360" w:lineRule="auto"/>
+        <w:rPr>
+          <w:rFonts w:ascii="Times New Roman" w:hAnsi="Times New Roman" w:cs="Times New Roman"/>
+        </w:rPr>
+      </w:pPr>
+      <w:r>
+        <w:rPr>
+          <w:rFonts w:ascii="Times New Roman" w:hAnsi="Times New Roman" w:cs="Times New Roman"/>
+        </w:rPr>
+        <w:t xml:space="preserve">Certainly not where I </w:t>
+      </w:r>
+      <w:proofErr w:type="gramStart"/>
+      <w:r>
+        <w:rPr>
+          <w:rFonts w:ascii="Times New Roman" w:hAnsi="Times New Roman" w:cs="Times New Roman"/>
+        </w:rPr>
+        <w:t>have to</w:t>
+      </w:r>
+      <w:proofErr w:type="gramEnd"/>
+      <w:r>
+        <w:rPr>
+          <w:rFonts w:ascii="Times New Roman" w:hAnsi="Times New Roman" w:cs="Times New Roman"/>
+        </w:rPr>
+        <w:t xml:space="preserve"> be, this is just a cornfield with no possible secret entrances.</w:t>
+      </w:r>
+    </w:p>
+    <w:p>
+      <w:pPr>
+        <w:spacing w:line="360" w:lineRule="auto"/>
+        <w:rPr>
+          <w:rFonts w:ascii="Times New Roman" w:hAnsi="Times New Roman" w:cs="Times New Roman"/>
+          <w:u w:val="single"/>
+        </w:rPr>
+      </w:pPr>
+      <w:r>
+        <w:rPr>
+          <w:rFonts w:ascii="Times New Roman" w:hAnsi="Times New Roman" w:cs="Times New Roman"/>
+          <w:u w:val="single"/>
+        </w:rPr>
+        <w:t>no items</w:t>
+      </w:r>
+    </w:p>
+    <w:p>
+      <w:pPr>
+        <w:spacing w:line="360" w:lineRule="auto"/>
+        <w:rPr>
+          <w:rFonts w:ascii="Times New Roman" w:hAnsi="Times New Roman" w:cs="Times New Roman"/>
+          <w:u w:val="single"/>
+        </w:rPr>
+      </w:pPr>
+      <w:r>
+        <w:rPr>
+          <w:rFonts w:ascii="Times New Roman" w:hAnsi="Times New Roman" w:cs="Times New Roman"/>
+          <w:u w:val="single"/>
+        </w:rPr>
+        <w:t>Scoring: -10</w:t>
+      </w:r>
+    </w:p>
+    <w:p>
+      <w:pPr>
+        <w:spacing w:line="360" w:lineRule="auto"/>
+        <w:rPr>
+          <w:rFonts w:ascii="Times New Roman" w:hAnsi="Times New Roman" w:cs="Times New Roman"/>
+          <w:u w:val="single"/>
+        </w:rPr>
+      </w:pPr>
+      <w:r>
+        <w:rPr>
+          <w:rFonts w:ascii="Times New Roman" w:hAnsi="Times New Roman" w:cs="Times New Roman"/>
+          <w:u w:val="single"/>
+        </w:rPr>
+        <w:t>Health Change: -</w:t>
+      </w:r>
+      <w:r>
+        <w:rPr>
+          <w:rFonts w:ascii="Times New Roman" w:hAnsi="Times New Roman" w:cs="Times New Roman"/>
+          <w:u w:val="single"/>
+        </w:rPr>
+        <w:t>10</w:t>
+      </w:r>
+    </w:p>
+    <w:p>
+      <w:pPr>
+        <w:spacing w:line="360" w:lineRule="auto"/>
+        <w:rPr>
+          <w:rFonts w:ascii="Times New Roman" w:hAnsi="Times New Roman" w:cs="Times New Roman"/>
+          <w:b/>
+          <w:bCs/>
+          <w:u w:val="single"/>
+        </w:rPr>
+      </w:pPr>
+    </w:p>
+    <w:p>
+      <w:pPr>
+        <w:spacing w:line="360" w:lineRule="auto"/>
+        <w:rPr>
+          <w:rFonts w:ascii="Times New Roman" w:hAnsi="Times New Roman" w:cs="Times New Roman"/>
+          <w:b/>
+          <w:bCs/>
+          <w:u w:val="single"/>
+        </w:rPr>
+      </w:pPr>
+    </w:p>
+    <w:p>
+      <w:pPr>
+        <w:spacing w:line="360" w:lineRule="auto"/>
+        <w:rPr>
+          <w:rFonts w:ascii="Times New Roman" w:hAnsi="Times New Roman" w:cs="Times New Roman"/>
+          <w:b/>
+          <w:bCs/>
+          <w:u w:val="single"/>
+        </w:rPr>
+      </w:pPr>
+      <w:r>
+        <w:rPr>
+          <w:rFonts w:ascii="Times New Roman" w:hAnsi="Times New Roman" w:cs="Times New Roman"/>
+          <w:b/>
+          <w:bCs/>
+          <w:u w:val="single"/>
+        </w:rPr>
+        <w:t>Room 3</w:t>
+      </w:r>
+      <w:r>
+        <w:rPr>
+          <w:rFonts w:ascii="Times New Roman" w:hAnsi="Times New Roman" w:cs="Times New Roman"/>
+          <w:b/>
+          <w:bCs/>
+          <w:u w:val="single"/>
+        </w:rPr>
+        <w:t>1</w:t>
+      </w:r>
+      <w:r>
+        <w:rPr>
+          <w:rFonts w:ascii="Times New Roman" w:hAnsi="Times New Roman" w:cs="Times New Roman"/>
+          <w:b/>
+          <w:bCs/>
+          <w:u w:val="single"/>
+        </w:rPr>
+        <w:t xml:space="preserve">: Wrong Room 8 </w:t>
+      </w:r>
+      <w:r>
+        <w:rPr>
+          <w:rFonts w:ascii="Times New Roman" w:hAnsi="Times New Roman" w:cs="Times New Roman"/>
+          <w:b/>
+          <w:bCs/>
+          <w:u w:val="single"/>
+        </w:rPr>
+        <w:t>b</w:t>
+      </w:r>
+      <w:r>
+        <w:rPr>
+          <w:rFonts w:ascii="Times New Roman" w:hAnsi="Times New Roman" w:cs="Times New Roman"/>
+          <w:b/>
+          <w:bCs/>
+          <w:u w:val="single"/>
+        </w:rPr>
+        <w:t xml:space="preserve"> – </w:t>
+      </w:r>
+      <w:r>
+        <w:rPr>
+          <w:rFonts w:ascii="Times New Roman" w:hAnsi="Times New Roman" w:cs="Times New Roman"/>
+          <w:b/>
+          <w:bCs/>
+          <w:u w:val="single"/>
+        </w:rPr>
+        <w:t xml:space="preserve">    </w:t>
+      </w:r>
+      <w:r>
+        <w:rPr>
+          <w:rFonts w:ascii="Times New Roman" w:hAnsi="Times New Roman" w:cs="Times New Roman"/>
+          <w:b/>
+          <w:bCs/>
+          <w:u w:val="single"/>
+        </w:rPr>
+        <w:t xml:space="preserve">21.21 </w:t>
+      </w:r>
+      <w:proofErr w:type="spellStart"/>
+      <w:r>
+        <w:rPr>
+          <w:rFonts w:ascii="Times New Roman" w:hAnsi="Times New Roman" w:cs="Times New Roman"/>
+          <w:b/>
+          <w:bCs/>
+          <w:u w:val="single"/>
+        </w:rPr>
+        <w:t>i</w:t>
+      </w:r>
+      <w:proofErr w:type="spellEnd"/>
+      <w:r>
+        <w:rPr>
+          <w:rFonts w:ascii="Times New Roman" w:hAnsi="Times New Roman" w:cs="Times New Roman"/>
+          <w:b/>
+          <w:bCs/>
+          <w:u w:val="single"/>
+        </w:rPr>
+        <w:t>-hat, - 2121.21 j-hat</w:t>
+      </w:r>
+    </w:p>
+    <w:p>
+      <w:pPr>
+        <w:spacing w:line="360" w:lineRule="auto"/>
+        <w:rPr>
+          <w:rFonts w:ascii="Times New Roman" w:hAnsi="Times New Roman" w:cs="Times New Roman"/>
+          <w:u w:val="single"/>
+        </w:rPr>
+      </w:pPr>
+    </w:p>
+    <w:p>
+      <w:pPr>
+        <w:spacing w:line="360" w:lineRule="auto"/>
+        <w:rPr>
+          <w:rFonts w:ascii="Times New Roman" w:hAnsi="Times New Roman" w:cs="Times New Roman"/>
+          <w:u w:val="single"/>
+        </w:rPr>
+      </w:pPr>
+      <w:r>
+        <w:rPr>
+          <w:rFonts w:ascii="Times New Roman" w:hAnsi="Times New Roman" w:cs="Times New Roman"/>
+          <w:u w:val="single"/>
+        </w:rPr>
+        <w:t>Initial Description:</w:t>
+      </w:r>
+    </w:p>
+    <w:p>
+      <w:pPr>
+        <w:spacing w:line="360" w:lineRule="auto"/>
+        <w:rPr>
+          <w:rFonts w:ascii="Times New Roman" w:hAnsi="Times New Roman" w:cs="Times New Roman"/>
+        </w:rPr>
+      </w:pPr>
+      <w:r>
+        <w:rPr>
+          <w:rFonts w:ascii="Times New Roman" w:hAnsi="Times New Roman" w:cs="Times New Roman"/>
+        </w:rPr>
+        <w:t xml:space="preserve">Certainly not where I </w:t>
+      </w:r>
+      <w:proofErr w:type="gramStart"/>
+      <w:r>
+        <w:rPr>
+          <w:rFonts w:ascii="Times New Roman" w:hAnsi="Times New Roman" w:cs="Times New Roman"/>
+        </w:rPr>
+        <w:t>have to</w:t>
+      </w:r>
+      <w:proofErr w:type="gramEnd"/>
+      <w:r>
+        <w:rPr>
+          <w:rFonts w:ascii="Times New Roman" w:hAnsi="Times New Roman" w:cs="Times New Roman"/>
+        </w:rPr>
+        <w:t xml:space="preserve"> be, this is just a </w:t>
+      </w:r>
+      <w:r>
+        <w:rPr>
+          <w:rFonts w:ascii="Times New Roman" w:hAnsi="Times New Roman" w:cs="Times New Roman"/>
+        </w:rPr>
+        <w:t>children’s playground</w:t>
+      </w:r>
+      <w:r>
+        <w:rPr>
+          <w:rFonts w:ascii="Times New Roman" w:hAnsi="Times New Roman" w:cs="Times New Roman"/>
+        </w:rPr>
+        <w:t>.</w:t>
+      </w:r>
+    </w:p>
+    <w:p>
+      <w:pPr>
+        <w:spacing w:line="360" w:lineRule="auto"/>
+        <w:rPr>
+          <w:rFonts w:ascii="Times New Roman" w:hAnsi="Times New Roman" w:cs="Times New Roman"/>
+          <w:u w:val="single"/>
+        </w:rPr>
+      </w:pPr>
+      <w:r>
+        <w:rPr>
+          <w:rFonts w:ascii="Times New Roman" w:hAnsi="Times New Roman" w:cs="Times New Roman"/>
+          <w:u w:val="single"/>
+        </w:rPr>
+        <w:t>no items</w:t>
+      </w:r>
+    </w:p>
+    <w:p>
+      <w:pPr>
+        <w:spacing w:line="360" w:lineRule="auto"/>
+        <w:rPr>
+          <w:rFonts w:ascii="Times New Roman" w:hAnsi="Times New Roman" w:cs="Times New Roman"/>
+          <w:u w:val="single"/>
+        </w:rPr>
+      </w:pPr>
+      <w:r>
+        <w:rPr>
+          <w:rFonts w:ascii="Times New Roman" w:hAnsi="Times New Roman" w:cs="Times New Roman"/>
+          <w:u w:val="single"/>
+        </w:rPr>
         <w:lastRenderedPageBreak/>
-        <w:t>Roo</w:t>
-      </w:r>
-      <w:r>
-        <w:rPr>
-          <w:rFonts w:ascii="Times New Roman" w:hAnsi="Times New Roman" w:cs="Times New Roman"/>
-          <w:b/>
-          <w:bCs/>
-          <w:u w:val="single"/>
-        </w:rPr>
-        <w:t>m</w:t>
-      </w:r>
-      <w:r>
-        <w:rPr>
-          <w:rFonts w:ascii="Times New Roman" w:hAnsi="Times New Roman" w:cs="Times New Roman"/>
-          <w:b/>
-          <w:bCs/>
-          <w:u w:val="single"/>
-        </w:rPr>
-        <w:t xml:space="preserve"> </w:t>
-      </w:r>
-      <w:r>
-        <w:rPr>
-          <w:rFonts w:ascii="Times New Roman" w:hAnsi="Times New Roman" w:cs="Times New Roman"/>
-          <w:b/>
-          <w:bCs/>
-          <w:u w:val="single"/>
-        </w:rPr>
-        <w:t xml:space="preserve">29: </w:t>
-      </w:r>
-      <w:r>
-        <w:rPr>
-          <w:rFonts w:ascii="Times New Roman" w:hAnsi="Times New Roman" w:cs="Times New Roman"/>
-          <w:b/>
-          <w:bCs/>
-          <w:u w:val="single"/>
-        </w:rPr>
-        <w:t>Abandoned Building</w:t>
-      </w:r>
-      <w:r>
-        <w:rPr>
-          <w:rFonts w:ascii="Times New Roman" w:hAnsi="Times New Roman" w:cs="Times New Roman"/>
-          <w:b/>
-          <w:bCs/>
-          <w:u w:val="single"/>
-        </w:rPr>
-        <w:t xml:space="preserve"> (</w:t>
-      </w:r>
-      <w:r>
-        <w:rPr>
-          <w:rFonts w:ascii="Times New Roman" w:hAnsi="Times New Roman" w:cs="Times New Roman"/>
-          <w:b/>
-          <w:bCs/>
-          <w:u w:val="single"/>
-        </w:rPr>
-        <w:t xml:space="preserve">- 843.91 </w:t>
-      </w:r>
-      <w:proofErr w:type="spellStart"/>
-      <w:r>
-        <w:rPr>
-          <w:rFonts w:ascii="Times New Roman" w:hAnsi="Times New Roman" w:cs="Times New Roman"/>
-          <w:b/>
-          <w:bCs/>
-          <w:u w:val="single"/>
-        </w:rPr>
-        <w:t>i</w:t>
-      </w:r>
-      <w:proofErr w:type="spellEnd"/>
-      <w:r>
-        <w:rPr>
-          <w:rFonts w:ascii="Times New Roman" w:hAnsi="Times New Roman" w:cs="Times New Roman"/>
-          <w:b/>
-          <w:bCs/>
-          <w:u w:val="single"/>
-        </w:rPr>
-        <w:t>-hat, - 665.74 j-hat</w:t>
-      </w:r>
-      <w:r>
-        <w:rPr>
-          <w:rFonts w:ascii="Times New Roman" w:hAnsi="Times New Roman" w:cs="Times New Roman"/>
-          <w:b/>
-          <w:bCs/>
-          <w:u w:val="single"/>
-        </w:rPr>
-        <w:t>)</w:t>
-      </w:r>
-    </w:p>
-    <w:p>
-      <w:pPr>
-        <w:spacing w:line="360" w:lineRule="auto"/>
-        <w:rPr>
-          <w:rFonts w:ascii="Times New Roman" w:hAnsi="Times New Roman" w:cs="Times New Roman"/>
-          <w:u w:val="single"/>
-        </w:rPr>
-      </w:pPr>
-    </w:p>
-    <w:p>
-      <w:pPr>
-        <w:spacing w:line="360" w:lineRule="auto"/>
-        <w:rPr>
-          <w:rFonts w:ascii="Times New Roman" w:hAnsi="Times New Roman" w:cs="Times New Roman"/>
-          <w:u w:val="single"/>
-        </w:rPr>
-      </w:pPr>
-      <w:r>
-        <w:rPr>
-          <w:rFonts w:ascii="Times New Roman" w:hAnsi="Times New Roman" w:cs="Times New Roman"/>
-          <w:u w:val="single"/>
-        </w:rPr>
-        <w:t>Initial Description:</w:t>
-      </w:r>
-    </w:p>
-    <w:p>
-      <w:pPr>
-        <w:spacing w:line="360" w:lineRule="auto"/>
-        <w:rPr>
-          <w:rFonts w:ascii="Times New Roman" w:hAnsi="Times New Roman" w:cs="Times New Roman"/>
-        </w:rPr>
-      </w:pPr>
-      <w:r>
-        <w:rPr>
-          <w:rFonts w:ascii="Times New Roman" w:hAnsi="Times New Roman" w:cs="Times New Roman"/>
-        </w:rPr>
-        <w:t>This one is mainly just description. No</w:t>
-      </w:r>
-      <w:r>
-        <w:rPr>
-          <w:rFonts w:ascii="Times New Roman" w:hAnsi="Times New Roman" w:cs="Times New Roman"/>
-        </w:rPr>
-        <w:t xml:space="preserve"> fighting. Maybe item use to break loose of trap.</w:t>
-      </w:r>
-      <w:r>
-        <w:rPr>
-          <w:rFonts w:ascii="Times New Roman" w:hAnsi="Times New Roman" w:cs="Times New Roman"/>
-        </w:rPr>
-        <w:t xml:space="preserve"> </w:t>
-      </w:r>
-      <w:r>
-        <w:rPr>
-          <w:rFonts w:ascii="Times New Roman" w:hAnsi="Times New Roman" w:cs="Times New Roman"/>
-        </w:rPr>
-        <w:t>Last clue to find the exact room</w:t>
-      </w:r>
-      <w:r>
-        <w:rPr>
-          <w:rFonts w:ascii="Times New Roman" w:hAnsi="Times New Roman" w:cs="Times New Roman"/>
-        </w:rPr>
-        <w:t xml:space="preserve">. </w:t>
-      </w:r>
-      <w:r>
-        <w:rPr>
-          <w:rFonts w:ascii="Times New Roman" w:hAnsi="Times New Roman" w:cs="Times New Roman"/>
-        </w:rPr>
-        <w:t xml:space="preserve">Villain says: if you want to save humanity, you need to find the location of the bomb and find a way to get in </w:t>
-      </w:r>
-      <w:proofErr w:type="spellStart"/>
-      <w:r>
-        <w:rPr>
-          <w:rFonts w:ascii="Times New Roman" w:hAnsi="Times New Roman" w:cs="Times New Roman"/>
-        </w:rPr>
-        <w:t>hahahah</w:t>
-      </w:r>
-      <w:proofErr w:type="spellEnd"/>
-      <w:r>
-        <w:rPr>
-          <w:rFonts w:ascii="Times New Roman" w:hAnsi="Times New Roman" w:cs="Times New Roman"/>
-        </w:rPr>
-        <w:t xml:space="preserve">. </w:t>
-      </w:r>
-      <w:r>
-        <w:rPr>
-          <w:rFonts w:ascii="Times New Roman" w:hAnsi="Times New Roman" w:cs="Times New Roman"/>
-        </w:rPr>
-        <w:t>Notice on the goons jackets the name of the mall</w:t>
-      </w:r>
-      <w:r>
-        <w:rPr>
-          <w:rFonts w:ascii="Times New Roman" w:hAnsi="Times New Roman" w:cs="Times New Roman"/>
-        </w:rPr>
-        <w:t xml:space="preserve"> (this would lead to </w:t>
-      </w:r>
-      <w:proofErr w:type="spellStart"/>
-      <w:r>
-        <w:rPr>
-          <w:rFonts w:ascii="Times New Roman" w:hAnsi="Times New Roman" w:cs="Times New Roman"/>
-        </w:rPr>
-        <w:t>falcoone</w:t>
-      </w:r>
-      <w:proofErr w:type="spellEnd"/>
-      <w:r>
-        <w:rPr>
-          <w:rFonts w:ascii="Times New Roman" w:hAnsi="Times New Roman" w:cs="Times New Roman"/>
-        </w:rPr>
-        <w:t xml:space="preserve"> saying to himself that “I noticed that all goons have a jacket that says blab la mall.” That’s probably where they have this bomb located. </w:t>
-      </w:r>
-    </w:p>
-    <w:p>
-      <w:pPr>
-        <w:spacing w:line="360" w:lineRule="auto"/>
-        <w:rPr>
-          <w:rFonts w:ascii="Times New Roman" w:hAnsi="Times New Roman" w:cs="Times New Roman"/>
-          <w:b/>
-          <w:bCs/>
-          <w:u w:val="single"/>
-        </w:rPr>
-      </w:pPr>
-    </w:p>
-    <w:p>
-      <w:pPr>
-        <w:spacing w:line="360" w:lineRule="auto"/>
-        <w:rPr>
-          <w:rFonts w:ascii="Times New Roman" w:hAnsi="Times New Roman" w:cs="Times New Roman"/>
-          <w:u w:val="single"/>
-        </w:rPr>
-      </w:pPr>
-      <w:r>
-        <w:rPr>
-          <w:rFonts w:ascii="Times New Roman" w:hAnsi="Times New Roman" w:cs="Times New Roman"/>
-          <w:u w:val="single"/>
-        </w:rPr>
-        <w:t>Scoring: 100</w:t>
-      </w:r>
-    </w:p>
-    <w:p>
-      <w:pPr>
-        <w:spacing w:line="360" w:lineRule="auto"/>
-        <w:rPr>
-          <w:rFonts w:ascii="Times New Roman" w:hAnsi="Times New Roman" w:cs="Times New Roman"/>
-          <w:u w:val="single"/>
-        </w:rPr>
-      </w:pPr>
-    </w:p>
-    <w:p>
-      <w:pPr>
-        <w:spacing w:line="360" w:lineRule="auto"/>
-        <w:rPr>
-          <w:rFonts w:ascii="Times New Roman" w:hAnsi="Times New Roman" w:cs="Times New Roman"/>
-          <w:b/>
-          <w:bCs/>
-          <w:u w:val="single"/>
-        </w:rPr>
-      </w:pPr>
-      <w:r>
-        <w:rPr>
-          <w:rFonts w:ascii="Times New Roman" w:hAnsi="Times New Roman" w:cs="Times New Roman"/>
-          <w:b/>
-          <w:bCs/>
-          <w:u w:val="single"/>
-        </w:rPr>
-        <w:t xml:space="preserve">Room </w:t>
-      </w:r>
-      <w:r>
-        <w:rPr>
-          <w:rFonts w:ascii="Times New Roman" w:hAnsi="Times New Roman" w:cs="Times New Roman"/>
-          <w:b/>
-          <w:bCs/>
-          <w:u w:val="single"/>
-        </w:rPr>
-        <w:t>30</w:t>
-      </w:r>
-      <w:r>
-        <w:rPr>
-          <w:rFonts w:ascii="Times New Roman" w:hAnsi="Times New Roman" w:cs="Times New Roman"/>
-          <w:b/>
-          <w:bCs/>
-          <w:u w:val="single"/>
-        </w:rPr>
-        <w:t xml:space="preserve">: Wrong Room </w:t>
-      </w:r>
-      <w:r>
-        <w:rPr>
-          <w:rFonts w:ascii="Times New Roman" w:hAnsi="Times New Roman" w:cs="Times New Roman"/>
-          <w:b/>
-          <w:bCs/>
-          <w:u w:val="single"/>
-        </w:rPr>
-        <w:t>8 a</w:t>
-      </w:r>
-      <w:r>
-        <w:rPr>
-          <w:rFonts w:ascii="Times New Roman" w:hAnsi="Times New Roman" w:cs="Times New Roman"/>
-          <w:b/>
-          <w:bCs/>
-          <w:u w:val="single"/>
-        </w:rPr>
-        <w:t xml:space="preserve"> – </w:t>
-      </w:r>
-      <w:r>
-        <w:rPr>
-          <w:rFonts w:ascii="Times New Roman" w:hAnsi="Times New Roman" w:cs="Times New Roman"/>
-          <w:b/>
-          <w:bCs/>
-          <w:u w:val="single"/>
-        </w:rPr>
-        <w:t xml:space="preserve">  </w:t>
-      </w:r>
-      <w:r>
-        <w:rPr>
-          <w:rFonts w:ascii="Times New Roman" w:hAnsi="Times New Roman" w:cs="Times New Roman"/>
-          <w:b/>
-          <w:bCs/>
-          <w:u w:val="single"/>
-        </w:rPr>
-        <w:t xml:space="preserve">143.21 </w:t>
-      </w:r>
-      <w:proofErr w:type="spellStart"/>
-      <w:r>
-        <w:rPr>
-          <w:rFonts w:ascii="Times New Roman" w:hAnsi="Times New Roman" w:cs="Times New Roman"/>
-          <w:b/>
-          <w:bCs/>
-          <w:u w:val="single"/>
-        </w:rPr>
-        <w:t>i</w:t>
-      </w:r>
-      <w:proofErr w:type="spellEnd"/>
-      <w:r>
-        <w:rPr>
-          <w:rFonts w:ascii="Times New Roman" w:hAnsi="Times New Roman" w:cs="Times New Roman"/>
-          <w:b/>
-          <w:bCs/>
-          <w:u w:val="single"/>
-        </w:rPr>
-        <w:t>-hat, 265.34 j-hat</w:t>
-      </w:r>
-    </w:p>
-    <w:p>
-      <w:pPr>
-        <w:spacing w:line="360" w:lineRule="auto"/>
-        <w:rPr>
-          <w:rFonts w:ascii="Times New Roman" w:hAnsi="Times New Roman" w:cs="Times New Roman"/>
-          <w:u w:val="single"/>
-        </w:rPr>
-      </w:pPr>
-    </w:p>
-    <w:p>
-      <w:pPr>
-        <w:spacing w:line="360" w:lineRule="auto"/>
-        <w:rPr>
-          <w:rFonts w:ascii="Times New Roman" w:hAnsi="Times New Roman" w:cs="Times New Roman"/>
-          <w:u w:val="single"/>
-        </w:rPr>
-      </w:pPr>
-      <w:r>
-        <w:rPr>
-          <w:rFonts w:ascii="Times New Roman" w:hAnsi="Times New Roman" w:cs="Times New Roman"/>
-          <w:u w:val="single"/>
-        </w:rPr>
-        <w:t>Initial Description:</w:t>
-      </w:r>
-    </w:p>
-    <w:p>
-      <w:pPr>
-        <w:spacing w:line="360" w:lineRule="auto"/>
-        <w:rPr>
-          <w:rFonts w:ascii="Times New Roman" w:hAnsi="Times New Roman" w:cs="Times New Roman"/>
-        </w:rPr>
-      </w:pPr>
-      <w:r>
-        <w:rPr>
-          <w:rFonts w:ascii="Times New Roman" w:hAnsi="Times New Roman" w:cs="Times New Roman"/>
-        </w:rPr>
-        <w:t xml:space="preserve">Certainly not where I </w:t>
-      </w:r>
-      <w:proofErr w:type="gramStart"/>
-      <w:r>
-        <w:rPr>
-          <w:rFonts w:ascii="Times New Roman" w:hAnsi="Times New Roman" w:cs="Times New Roman"/>
-        </w:rPr>
-        <w:t>have to</w:t>
-      </w:r>
-      <w:proofErr w:type="gramEnd"/>
-      <w:r>
-        <w:rPr>
-          <w:rFonts w:ascii="Times New Roman" w:hAnsi="Times New Roman" w:cs="Times New Roman"/>
-        </w:rPr>
-        <w:t xml:space="preserve"> be, this is just a cornfield with no possible secret entrances.</w:t>
-      </w:r>
-    </w:p>
-    <w:p>
-      <w:pPr>
-        <w:spacing w:line="360" w:lineRule="auto"/>
-        <w:rPr>
-          <w:rFonts w:ascii="Times New Roman" w:hAnsi="Times New Roman" w:cs="Times New Roman"/>
-          <w:u w:val="single"/>
-        </w:rPr>
-      </w:pPr>
-      <w:r>
-        <w:rPr>
-          <w:rFonts w:ascii="Times New Roman" w:hAnsi="Times New Roman" w:cs="Times New Roman"/>
-          <w:u w:val="single"/>
-        </w:rPr>
-        <w:t>no items</w:t>
-      </w:r>
-    </w:p>
-    <w:p>
-      <w:pPr>
-        <w:spacing w:line="360" w:lineRule="auto"/>
-        <w:rPr>
-          <w:rFonts w:ascii="Times New Roman" w:hAnsi="Times New Roman" w:cs="Times New Roman"/>
-          <w:u w:val="single"/>
-        </w:rPr>
-      </w:pPr>
-      <w:r>
-        <w:rPr>
-          <w:rFonts w:ascii="Times New Roman" w:hAnsi="Times New Roman" w:cs="Times New Roman"/>
-          <w:u w:val="single"/>
-        </w:rPr>
         <w:t>Scoring: -10</w:t>
       </w:r>
     </w:p>
@@ -18716,297 +19011,60 @@
         <w:spacing w:line="360" w:lineRule="auto"/>
         <w:rPr>
           <w:rFonts w:ascii="Times New Roman" w:hAnsi="Times New Roman" w:cs="Times New Roman"/>
-          <w:b/>
-          <w:bCs/>
-          <w:u w:val="single"/>
-        </w:rPr>
-      </w:pPr>
-    </w:p>
-    <w:p>
-      <w:pPr>
-        <w:spacing w:line="360" w:lineRule="auto"/>
-        <w:rPr>
-          <w:rFonts w:ascii="Times New Roman" w:hAnsi="Times New Roman" w:cs="Times New Roman"/>
-          <w:b/>
-          <w:bCs/>
-          <w:u w:val="single"/>
-        </w:rPr>
-      </w:pPr>
-    </w:p>
-    <w:p>
-      <w:pPr>
-        <w:spacing w:line="360" w:lineRule="auto"/>
-        <w:rPr>
-          <w:rFonts w:ascii="Times New Roman" w:hAnsi="Times New Roman" w:cs="Times New Roman"/>
-          <w:b/>
-          <w:bCs/>
-          <w:u w:val="single"/>
-        </w:rPr>
-      </w:pPr>
-      <w:r>
-        <w:rPr>
-          <w:rFonts w:ascii="Times New Roman" w:hAnsi="Times New Roman" w:cs="Times New Roman"/>
-          <w:b/>
-          <w:bCs/>
-          <w:u w:val="single"/>
-        </w:rPr>
-        <w:t>Room 3</w:t>
-      </w:r>
-      <w:r>
-        <w:rPr>
-          <w:rFonts w:ascii="Times New Roman" w:hAnsi="Times New Roman" w:cs="Times New Roman"/>
-          <w:b/>
-          <w:bCs/>
-          <w:u w:val="single"/>
-        </w:rPr>
-        <w:t>1</w:t>
-      </w:r>
-      <w:r>
-        <w:rPr>
-          <w:rFonts w:ascii="Times New Roman" w:hAnsi="Times New Roman" w:cs="Times New Roman"/>
-          <w:b/>
-          <w:bCs/>
-          <w:u w:val="single"/>
-        </w:rPr>
-        <w:t xml:space="preserve">: Wrong Room 8 </w:t>
-      </w:r>
-      <w:r>
-        <w:rPr>
-          <w:rFonts w:ascii="Times New Roman" w:hAnsi="Times New Roman" w:cs="Times New Roman"/>
-          <w:b/>
-          <w:bCs/>
-          <w:u w:val="single"/>
-        </w:rPr>
-        <w:t>b</w:t>
-      </w:r>
-      <w:r>
-        <w:rPr>
-          <w:rFonts w:ascii="Times New Roman" w:hAnsi="Times New Roman" w:cs="Times New Roman"/>
-          <w:b/>
-          <w:bCs/>
-          <w:u w:val="single"/>
-        </w:rPr>
-        <w:t xml:space="preserve"> – </w:t>
-      </w:r>
-      <w:r>
-        <w:rPr>
-          <w:rFonts w:ascii="Times New Roman" w:hAnsi="Times New Roman" w:cs="Times New Roman"/>
-          <w:b/>
-          <w:bCs/>
-          <w:u w:val="single"/>
-        </w:rPr>
-        <w:t xml:space="preserve">    </w:t>
-      </w:r>
-      <w:r>
-        <w:rPr>
-          <w:rFonts w:ascii="Times New Roman" w:hAnsi="Times New Roman" w:cs="Times New Roman"/>
-          <w:b/>
-          <w:bCs/>
-          <w:u w:val="single"/>
-        </w:rPr>
-        <w:t xml:space="preserve">21.21 </w:t>
-      </w:r>
-      <w:proofErr w:type="spellStart"/>
-      <w:r>
-        <w:rPr>
-          <w:rFonts w:ascii="Times New Roman" w:hAnsi="Times New Roman" w:cs="Times New Roman"/>
-          <w:b/>
-          <w:bCs/>
-          <w:u w:val="single"/>
-        </w:rPr>
-        <w:t>i</w:t>
-      </w:r>
-      <w:proofErr w:type="spellEnd"/>
-      <w:r>
-        <w:rPr>
-          <w:rFonts w:ascii="Times New Roman" w:hAnsi="Times New Roman" w:cs="Times New Roman"/>
-          <w:b/>
-          <w:bCs/>
-          <w:u w:val="single"/>
-        </w:rPr>
-        <w:t>-hat, - 2121.21 j-hat</w:t>
-      </w:r>
-    </w:p>
-    <w:p>
-      <w:pPr>
-        <w:spacing w:line="360" w:lineRule="auto"/>
-        <w:rPr>
-          <w:rFonts w:ascii="Times New Roman" w:hAnsi="Times New Roman" w:cs="Times New Roman"/>
-          <w:u w:val="single"/>
-        </w:rPr>
-      </w:pPr>
-    </w:p>
-    <w:p>
-      <w:pPr>
-        <w:spacing w:line="360" w:lineRule="auto"/>
-        <w:rPr>
-          <w:rFonts w:ascii="Times New Roman" w:hAnsi="Times New Roman" w:cs="Times New Roman"/>
-          <w:u w:val="single"/>
-        </w:rPr>
-      </w:pPr>
-      <w:r>
-        <w:rPr>
-          <w:rFonts w:ascii="Times New Roman" w:hAnsi="Times New Roman" w:cs="Times New Roman"/>
-          <w:u w:val="single"/>
-        </w:rPr>
-        <w:t>Initial Description:</w:t>
-      </w:r>
-    </w:p>
-    <w:p>
-      <w:pPr>
-        <w:spacing w:line="360" w:lineRule="auto"/>
-        <w:rPr>
-          <w:rFonts w:ascii="Times New Roman" w:hAnsi="Times New Roman" w:cs="Times New Roman"/>
-        </w:rPr>
-      </w:pPr>
-      <w:r>
-        <w:rPr>
-          <w:rFonts w:ascii="Times New Roman" w:hAnsi="Times New Roman" w:cs="Times New Roman"/>
-        </w:rPr>
-        <w:t xml:space="preserve">Certainly not where I </w:t>
-      </w:r>
-      <w:proofErr w:type="gramStart"/>
-      <w:r>
-        <w:rPr>
-          <w:rFonts w:ascii="Times New Roman" w:hAnsi="Times New Roman" w:cs="Times New Roman"/>
-        </w:rPr>
-        <w:t>have to</w:t>
-      </w:r>
-      <w:proofErr w:type="gramEnd"/>
-      <w:r>
-        <w:rPr>
-          <w:rFonts w:ascii="Times New Roman" w:hAnsi="Times New Roman" w:cs="Times New Roman"/>
-        </w:rPr>
-        <w:t xml:space="preserve"> be, this is just a </w:t>
-      </w:r>
-      <w:r>
-        <w:rPr>
-          <w:rFonts w:ascii="Times New Roman" w:hAnsi="Times New Roman" w:cs="Times New Roman"/>
-        </w:rPr>
-        <w:t>children’s playground</w:t>
-      </w:r>
-      <w:r>
-        <w:rPr>
-          <w:rFonts w:ascii="Times New Roman" w:hAnsi="Times New Roman" w:cs="Times New Roman"/>
-        </w:rPr>
-        <w:t>.</w:t>
-      </w:r>
-    </w:p>
-    <w:p>
-      <w:pPr>
-        <w:spacing w:line="360" w:lineRule="auto"/>
-        <w:rPr>
-          <w:rFonts w:ascii="Times New Roman" w:hAnsi="Times New Roman" w:cs="Times New Roman"/>
-          <w:u w:val="single"/>
-        </w:rPr>
-      </w:pPr>
-      <w:r>
-        <w:rPr>
-          <w:rFonts w:ascii="Times New Roman" w:hAnsi="Times New Roman" w:cs="Times New Roman"/>
-          <w:u w:val="single"/>
-        </w:rPr>
-        <w:t>no items</w:t>
-      </w:r>
-    </w:p>
-    <w:p>
-      <w:pPr>
-        <w:spacing w:line="360" w:lineRule="auto"/>
-        <w:rPr>
-          <w:rFonts w:ascii="Times New Roman" w:hAnsi="Times New Roman" w:cs="Times New Roman"/>
-          <w:u w:val="single"/>
-        </w:rPr>
-      </w:pPr>
-      <w:r>
-        <w:rPr>
-          <w:rFonts w:ascii="Times New Roman" w:hAnsi="Times New Roman" w:cs="Times New Roman"/>
-          <w:u w:val="single"/>
-        </w:rPr>
-        <w:t>Scoring: -10</w:t>
-      </w:r>
-    </w:p>
-    <w:p>
-      <w:pPr>
-        <w:spacing w:line="360" w:lineRule="auto"/>
-        <w:rPr>
-          <w:rFonts w:ascii="Times New Roman" w:hAnsi="Times New Roman" w:cs="Times New Roman"/>
-          <w:u w:val="single"/>
-        </w:rPr>
-      </w:pPr>
-      <w:r>
-        <w:rPr>
-          <w:rFonts w:ascii="Times New Roman" w:hAnsi="Times New Roman" w:cs="Times New Roman"/>
-          <w:u w:val="single"/>
-        </w:rPr>
-        <w:t>Health Change: -</w:t>
-      </w:r>
-      <w:r>
-        <w:rPr>
-          <w:rFonts w:ascii="Times New Roman" w:hAnsi="Times New Roman" w:cs="Times New Roman"/>
-          <w:u w:val="single"/>
-        </w:rPr>
-        <w:t>10</w:t>
-      </w:r>
-    </w:p>
-    <w:p>
-      <w:pPr>
-        <w:spacing w:line="360" w:lineRule="auto"/>
-        <w:rPr>
-          <w:rFonts w:ascii="Times New Roman" w:hAnsi="Times New Roman" w:cs="Times New Roman"/>
-          <w:u w:val="single"/>
-        </w:rPr>
-      </w:pPr>
-    </w:p>
-    <w:p>
-      <w:pPr>
-        <w:spacing w:line="360" w:lineRule="auto"/>
-        <w:rPr>
-          <w:rFonts w:ascii="Times New Roman" w:hAnsi="Times New Roman" w:cs="Times New Roman"/>
-          <w:b/>
-          <w:bCs/>
-          <w:u w:val="single"/>
-        </w:rPr>
-      </w:pPr>
-    </w:p>
-    <w:p>
-      <w:pPr>
-        <w:spacing w:line="360" w:lineRule="auto"/>
-        <w:rPr>
-          <w:rFonts w:ascii="Times New Roman" w:hAnsi="Times New Roman" w:cs="Times New Roman"/>
-          <w:b/>
-          <w:bCs/>
-          <w:u w:val="single"/>
-        </w:rPr>
-      </w:pPr>
-    </w:p>
-    <w:p>
-      <w:pPr>
-        <w:spacing w:line="360" w:lineRule="auto"/>
-        <w:rPr>
-          <w:rFonts w:ascii="Times New Roman" w:hAnsi="Times New Roman" w:cs="Times New Roman"/>
-          <w:b/>
-          <w:bCs/>
-          <w:u w:val="single"/>
-        </w:rPr>
-      </w:pPr>
-    </w:p>
-    <w:p>
-      <w:pPr>
-        <w:spacing w:line="360" w:lineRule="auto"/>
-        <w:rPr>
-          <w:rFonts w:ascii="Times New Roman" w:hAnsi="Times New Roman" w:cs="Times New Roman"/>
-          <w:b/>
-          <w:bCs/>
-          <w:u w:val="single"/>
-        </w:rPr>
-      </w:pPr>
-      <w:r>
-        <w:rPr>
-          <w:rFonts w:ascii="Times New Roman" w:hAnsi="Times New Roman" w:cs="Times New Roman"/>
-          <w:b/>
-          <w:bCs/>
-          <w:u w:val="single"/>
-        </w:rPr>
-        <w:lastRenderedPageBreak/>
+          <w:u w:val="single"/>
+        </w:rPr>
+      </w:pPr>
+    </w:p>
+    <w:p>
+      <w:pPr>
+        <w:spacing w:line="360" w:lineRule="auto"/>
+        <w:rPr>
+          <w:rFonts w:ascii="Times New Roman" w:hAnsi="Times New Roman" w:cs="Times New Roman"/>
+          <w:b/>
+          <w:bCs/>
+          <w:u w:val="single"/>
+        </w:rPr>
+      </w:pPr>
+    </w:p>
+    <w:p>
+      <w:pPr>
+        <w:spacing w:line="360" w:lineRule="auto"/>
+        <w:rPr>
+          <w:rFonts w:ascii="Times New Roman" w:hAnsi="Times New Roman" w:cs="Times New Roman"/>
+          <w:b/>
+          <w:bCs/>
+          <w:u w:val="single"/>
+        </w:rPr>
+      </w:pPr>
+    </w:p>
+    <w:p>
+      <w:pPr>
+        <w:spacing w:line="360" w:lineRule="auto"/>
+        <w:rPr>
+          <w:rFonts w:ascii="Times New Roman" w:hAnsi="Times New Roman" w:cs="Times New Roman"/>
+          <w:b/>
+          <w:bCs/>
+          <w:u w:val="single"/>
+        </w:rPr>
+      </w:pPr>
+    </w:p>
+    <w:p>
+      <w:pPr>
+        <w:spacing w:line="360" w:lineRule="auto"/>
+        <w:rPr>
+          <w:rFonts w:ascii="Times New Roman" w:hAnsi="Times New Roman" w:cs="Times New Roman"/>
+          <w:b/>
+          <w:bCs/>
+          <w:u w:val="single"/>
+        </w:rPr>
+      </w:pPr>
+      <w:r>
+        <w:rPr>
+          <w:rFonts w:ascii="Times New Roman" w:hAnsi="Times New Roman" w:cs="Times New Roman"/>
+          <w:b/>
+          <w:bCs/>
+          <w:u w:val="single"/>
+        </w:rPr>
         <w:t>Room 3</w:t>
       </w:r>
       <w:r>
@@ -19626,6 +19684,7 @@
         <w:rPr>
           <w:rFonts w:ascii="Times New Roman" w:hAnsi="Times New Roman" w:cs="Times New Roman"/>
         </w:rPr>
+        <w:lastRenderedPageBreak/>
         <w:t>Casino Guard</w:t>
       </w:r>
     </w:p>
@@ -20712,7 +20771,7 @@
   <w:abstractNum w:abstractNumId="7" w15:restartNumberingAfterBreak="0">
     <w:nsid w:val="75ED4C0C"/>
     <w:multiLevelType w:val="hybridMultilevel"/>
-    <w:tmpl w:val="6B6696F6"/>
+    <w:tmpl w:val="303CE9F4"/>
     <w:lvl w:ilvl="0" w:tplc="04090001">
       <w:start w:val="1"/>
       <w:numFmt w:val="bullet"/>

</xml_diff>

<commit_message>
Final Version. Grade this.
the walkthrough log is in thee default log that's in the staged changes.
I didn't know how to add it to the design document.
</commit_message>
<xml_diff>
--- a/Design Document/Design for game for eclipse.docx
+++ b/Design Document/Design for game for eclipse.docx
@@ -4781,53 +4781,62 @@
         <w:spacing w:line="360" w:lineRule="auto"/>
         <w:rPr>
           <w:rFonts w:ascii="Times New Roman" w:hAnsi="Times New Roman" w:cs="Times New Roman"/>
-        </w:rPr>
-      </w:pPr>
-      <w:r>
-        <w:rPr>
-          <w:rFonts w:ascii="Times New Roman" w:hAnsi="Times New Roman" w:cs="Times New Roman"/>
+          <w:color w:val="ED7D31" w:themeColor="accent2"/>
+        </w:rPr>
+      </w:pPr>
+      <w:r>
+        <w:rPr>
+          <w:rFonts w:ascii="Times New Roman" w:hAnsi="Times New Roman" w:cs="Times New Roman"/>
+          <w:color w:val="ED7D31" w:themeColor="accent2"/>
         </w:rPr>
         <w:t>*</w:t>
       </w:r>
       <w:r>
         <w:rPr>
           <w:rFonts w:ascii="Times New Roman" w:hAnsi="Times New Roman" w:cs="Times New Roman"/>
+          <w:color w:val="ED7D31" w:themeColor="accent2"/>
         </w:rPr>
         <w:t>The</w:t>
       </w:r>
       <w:r>
         <w:rPr>
           <w:rFonts w:ascii="Times New Roman" w:hAnsi="Times New Roman" w:cs="Times New Roman"/>
+          <w:color w:val="ED7D31" w:themeColor="accent2"/>
         </w:rPr>
         <w:t xml:space="preserve"> player must add the protective gear to their </w:t>
       </w:r>
       <w:r>
         <w:rPr>
           <w:rFonts w:ascii="Times New Roman" w:hAnsi="Times New Roman" w:cs="Times New Roman"/>
+          <w:color w:val="ED7D31" w:themeColor="accent2"/>
         </w:rPr>
         <w:t>inventory,</w:t>
       </w:r>
       <w:r>
         <w:rPr>
           <w:rFonts w:ascii="Times New Roman" w:hAnsi="Times New Roman" w:cs="Times New Roman"/>
+          <w:color w:val="ED7D31" w:themeColor="accent2"/>
         </w:rPr>
         <w:t xml:space="preserve"> but they can also go to the clock tower </w:t>
       </w:r>
       <w:r>
         <w:rPr>
           <w:rFonts w:ascii="Times New Roman" w:hAnsi="Times New Roman" w:cs="Times New Roman"/>
+          <w:color w:val="ED7D31" w:themeColor="accent2"/>
         </w:rPr>
         <w:t xml:space="preserve">and examine the body </w:t>
       </w:r>
       <w:r>
         <w:rPr>
           <w:rFonts w:ascii="Times New Roman" w:hAnsi="Times New Roman" w:cs="Times New Roman"/>
+          <w:color w:val="ED7D31" w:themeColor="accent2"/>
         </w:rPr>
         <w:t xml:space="preserve">before </w:t>
       </w:r>
       <w:r>
         <w:rPr>
           <w:rFonts w:ascii="Times New Roman" w:hAnsi="Times New Roman" w:cs="Times New Roman"/>
+          <w:color w:val="ED7D31" w:themeColor="accent2"/>
         </w:rPr>
         <w:t>doing so. This will make them lose. But they can also come back to pick it up</w:t>
       </w:r>
@@ -4903,11 +4912,13 @@
         <w:ind w:left="1440"/>
         <w:rPr>
           <w:rFonts w:ascii="Times New Roman" w:hAnsi="Times New Roman" w:cs="Times New Roman"/>
-        </w:rPr>
-      </w:pPr>
-      <w:r>
-        <w:rPr>
-          <w:rFonts w:ascii="Times New Roman" w:hAnsi="Times New Roman" w:cs="Times New Roman"/>
+          <w:color w:val="ED7D31" w:themeColor="accent2"/>
+        </w:rPr>
+      </w:pPr>
+      <w:r>
+        <w:rPr>
+          <w:rFonts w:ascii="Times New Roman" w:hAnsi="Times New Roman" w:cs="Times New Roman"/>
+          <w:color w:val="ED7D31" w:themeColor="accent2"/>
         </w:rPr>
         <w:t>*This should be in inventory to not die from examining a body.</w:t>
       </w:r>
@@ -5306,7 +5317,16 @@
           <w:bCs/>
           <w:color w:val="ED7D31" w:themeColor="accent2"/>
         </w:rPr>
-        <w:t xml:space="preserve">*Didn’t implement this. Ran out of time </w:t>
+        <w:t>*Didn’t implement this. Ran out of time</w:t>
+      </w:r>
+      <w:r>
+        <w:rPr>
+          <w:rFonts w:ascii="Times New Roman" w:hAnsi="Times New Roman" w:cs="Times New Roman"/>
+          <w:b/>
+          <w:bCs/>
+          <w:color w:val="ED7D31" w:themeColor="accent2"/>
+        </w:rPr>
+        <w:t>. Player won’t die if they examine without protective gear now.</w:t>
       </w:r>
     </w:p>
     <w:p>
@@ -6458,14 +6478,6 @@
         <w:spacing w:line="360" w:lineRule="auto"/>
         <w:rPr>
           <w:rFonts w:ascii="Times New Roman" w:hAnsi="Times New Roman" w:cs="Times New Roman"/>
-        </w:rPr>
-      </w:pPr>
-    </w:p>
-    <w:p>
-      <w:pPr>
-        <w:spacing w:line="360" w:lineRule="auto"/>
-        <w:rPr>
-          <w:rFonts w:ascii="Times New Roman" w:hAnsi="Times New Roman" w:cs="Times New Roman"/>
           <w:b/>
           <w:bCs/>
           <w:u w:val="single"/>
@@ -21242,6 +21254,12 @@
         </w:rPr>
         <w:t>Attack and Flash Commands (see GWTs)</w:t>
       </w:r>
+      <w:r>
+        <w:rPr>
+          <w:rFonts w:ascii="Times New Roman" w:hAnsi="Times New Roman" w:cs="Times New Roman"/>
+        </w:rPr>
+        <w:t xml:space="preserve"> *special feature</w:t>
+      </w:r>
     </w:p>
     <w:p>
       <w:pPr>
@@ -21293,7 +21311,13 @@
         <w:rPr>
           <w:rFonts w:ascii="Times New Roman" w:hAnsi="Times New Roman" w:cs="Times New Roman"/>
         </w:rPr>
-        <w:t xml:space="preserve">Shoot group with </w:t>
+        <w:t>attack</w:t>
+      </w:r>
+      <w:r>
+        <w:rPr>
+          <w:rFonts w:ascii="Times New Roman" w:hAnsi="Times New Roman" w:cs="Times New Roman"/>
+        </w:rPr>
+        <w:t xml:space="preserve"> group with </w:t>
       </w:r>
       <w:proofErr w:type="spellStart"/>
       <w:r>
@@ -21307,7 +21331,19 @@
         <w:rPr>
           <w:rFonts w:ascii="Times New Roman" w:hAnsi="Times New Roman" w:cs="Times New Roman"/>
         </w:rPr>
-        <w:t xml:space="preserve"> (shoot </w:t>
+        <w:t xml:space="preserve"> (</w:t>
+      </w:r>
+      <w:r>
+        <w:rPr>
+          <w:rFonts w:ascii="Times New Roman" w:hAnsi="Times New Roman" w:cs="Times New Roman"/>
+        </w:rPr>
+        <w:t>what is entered: attack then</w:t>
+      </w:r>
+      <w:r>
+        <w:rPr>
+          <w:rFonts w:ascii="Times New Roman" w:hAnsi="Times New Roman" w:cs="Times New Roman"/>
+        </w:rPr>
+        <w:t xml:space="preserve"> </w:t>
       </w:r>
       <w:proofErr w:type="spellStart"/>
       <w:r>
@@ -21412,6 +21448,12 @@
         </w:rPr>
         <w:t xml:space="preserve"> daily)</w:t>
       </w:r>
+      <w:r>
+        <w:rPr>
+          <w:rFonts w:ascii="Times New Roman" w:hAnsi="Times New Roman" w:cs="Times New Roman"/>
+        </w:rPr>
+        <w:t xml:space="preserve">. *Only works if inventory weight &lt;= 15lbs </w:t>
+      </w:r>
     </w:p>
     <w:p>
       <w:pPr>
@@ -21465,6 +21507,18 @@
         </w:rPr>
         <w:t xml:space="preserve"> sticks)</w:t>
       </w:r>
+      <w:r>
+        <w:rPr>
+          <w:rFonts w:ascii="Times New Roman" w:hAnsi="Times New Roman" w:cs="Times New Roman"/>
+        </w:rPr>
+        <w:t xml:space="preserve"> *O</w:t>
+      </w:r>
+      <w:r>
+        <w:rPr>
+          <w:rFonts w:ascii="Times New Roman" w:hAnsi="Times New Roman" w:cs="Times New Roman"/>
+        </w:rPr>
+        <w:t>nly works if inventory weight &lt;= 15lbs</w:t>
+      </w:r>
     </w:p>
     <w:p>
       <w:pPr>
@@ -21548,14 +21602,14 @@
         <w:rPr>
           <w:rFonts w:ascii="Times New Roman" w:hAnsi="Times New Roman" w:cs="Times New Roman"/>
         </w:rPr>
-        <w:t>falcone’s</w:t>
+        <w:t>escrima</w:t>
       </w:r>
       <w:proofErr w:type="spellEnd"/>
       <w:r>
         <w:rPr>
           <w:rFonts w:ascii="Times New Roman" w:hAnsi="Times New Roman" w:cs="Times New Roman"/>
         </w:rPr>
-        <w:t xml:space="preserve"> daily without flashing first</w:t>
+        <w:t xml:space="preserve"> sticks after flashing but inventory weight too high for battle</w:t>
       </w:r>
     </w:p>
     <w:p>
@@ -21575,6 +21629,86 @@
         <w:rPr>
           <w:rFonts w:ascii="Times New Roman" w:hAnsi="Times New Roman" w:cs="Times New Roman"/>
         </w:rPr>
+        <w:t xml:space="preserve">Attack using </w:t>
+      </w:r>
+      <w:proofErr w:type="spellStart"/>
+      <w:r>
+        <w:rPr>
+          <w:rFonts w:ascii="Times New Roman" w:hAnsi="Times New Roman" w:cs="Times New Roman"/>
+        </w:rPr>
+        <w:t>falcone’s</w:t>
+      </w:r>
+      <w:proofErr w:type="spellEnd"/>
+      <w:r>
+        <w:rPr>
+          <w:rFonts w:ascii="Times New Roman" w:hAnsi="Times New Roman" w:cs="Times New Roman"/>
+        </w:rPr>
+        <w:t xml:space="preserve"> daily without flashing first</w:t>
+      </w:r>
+    </w:p>
+    <w:p>
+      <w:pPr>
+        <w:pStyle w:val="ListParagraph"/>
+        <w:numPr>
+          <w:ilvl w:val="0"/>
+          <w:numId w:val="12"/>
+        </w:numPr>
+        <w:spacing w:line="360" w:lineRule="auto"/>
+        <w:rPr>
+          <w:rFonts w:ascii="Times New Roman" w:hAnsi="Times New Roman" w:cs="Times New Roman"/>
+          <w:u w:val="single"/>
+        </w:rPr>
+      </w:pPr>
+      <w:r>
+        <w:rPr>
+          <w:rFonts w:ascii="Times New Roman" w:hAnsi="Times New Roman" w:cs="Times New Roman"/>
+        </w:rPr>
+        <w:t xml:space="preserve">Attack using </w:t>
+      </w:r>
+      <w:proofErr w:type="spellStart"/>
+      <w:r>
+        <w:rPr>
+          <w:rFonts w:ascii="Times New Roman" w:hAnsi="Times New Roman" w:cs="Times New Roman"/>
+        </w:rPr>
+        <w:t>falcone’s</w:t>
+      </w:r>
+      <w:proofErr w:type="spellEnd"/>
+      <w:r>
+        <w:rPr>
+          <w:rFonts w:ascii="Times New Roman" w:hAnsi="Times New Roman" w:cs="Times New Roman"/>
+        </w:rPr>
+        <w:t xml:space="preserve"> daily</w:t>
+      </w:r>
+      <w:r>
+        <w:rPr>
+          <w:rFonts w:ascii="Times New Roman" w:hAnsi="Times New Roman" w:cs="Times New Roman"/>
+        </w:rPr>
+        <w:t xml:space="preserve"> </w:t>
+      </w:r>
+      <w:r>
+        <w:rPr>
+          <w:rFonts w:ascii="Times New Roman" w:hAnsi="Times New Roman" w:cs="Times New Roman"/>
+        </w:rPr>
+        <w:t>after flashing but inventory weight too high for battle</w:t>
+      </w:r>
+    </w:p>
+    <w:p>
+      <w:pPr>
+        <w:pStyle w:val="ListParagraph"/>
+        <w:numPr>
+          <w:ilvl w:val="0"/>
+          <w:numId w:val="12"/>
+        </w:numPr>
+        <w:spacing w:line="360" w:lineRule="auto"/>
+        <w:rPr>
+          <w:rFonts w:ascii="Times New Roman" w:hAnsi="Times New Roman" w:cs="Times New Roman"/>
+          <w:u w:val="single"/>
+        </w:rPr>
+      </w:pPr>
+      <w:r>
+        <w:rPr>
+          <w:rFonts w:ascii="Times New Roman" w:hAnsi="Times New Roman" w:cs="Times New Roman"/>
+        </w:rPr>
         <w:t xml:space="preserve">Attack using cr-56 </w:t>
       </w:r>
       <w:proofErr w:type="spellStart"/>
@@ -21591,38 +21725,77 @@
         </w:rPr>
         <w:t>.</w:t>
       </w:r>
-    </w:p>
-    <w:p>
-      <w:pPr>
-        <w:spacing w:line="360" w:lineRule="auto"/>
-        <w:rPr>
-          <w:rFonts w:ascii="Times New Roman" w:hAnsi="Times New Roman" w:cs="Times New Roman"/>
-          <w:u w:val="single"/>
-        </w:rPr>
-      </w:pPr>
-    </w:p>
-    <w:p>
-      <w:pPr>
-        <w:spacing w:line="360" w:lineRule="auto"/>
-        <w:rPr>
-          <w:rFonts w:ascii="Times New Roman" w:hAnsi="Times New Roman" w:cs="Times New Roman"/>
-          <w:u w:val="single"/>
-        </w:rPr>
-      </w:pPr>
-    </w:p>
-    <w:p>
-      <w:pPr>
-        <w:spacing w:line="360" w:lineRule="auto"/>
-        <w:rPr>
-          <w:rFonts w:ascii="Times New Roman" w:hAnsi="Times New Roman" w:cs="Times New Roman"/>
-          <w:u w:val="single"/>
-        </w:rPr>
-      </w:pPr>
-      <w:r>
-        <w:rPr>
-          <w:rFonts w:ascii="Times New Roman" w:hAnsi="Times New Roman" w:cs="Times New Roman"/>
-          <w:u w:val="single"/>
-        </w:rPr>
+      <w:r>
+        <w:rPr>
+          <w:rFonts w:ascii="Times New Roman" w:hAnsi="Times New Roman" w:cs="Times New Roman"/>
+        </w:rPr>
+        <w:t xml:space="preserve"> (</w:t>
+      </w:r>
+      <w:proofErr w:type="gramStart"/>
+      <w:r>
+        <w:rPr>
+          <w:rFonts w:ascii="Times New Roman" w:hAnsi="Times New Roman" w:cs="Times New Roman"/>
+        </w:rPr>
+        <w:t>gun</w:t>
+      </w:r>
+      <w:proofErr w:type="gramEnd"/>
+      <w:r>
+        <w:rPr>
+          <w:rFonts w:ascii="Times New Roman" w:hAnsi="Times New Roman" w:cs="Times New Roman"/>
+        </w:rPr>
+        <w:t xml:space="preserve"> jams)</w:t>
+      </w:r>
+    </w:p>
+    <w:p>
+      <w:pPr>
+        <w:spacing w:line="360" w:lineRule="auto"/>
+        <w:rPr>
+          <w:rFonts w:ascii="Times New Roman" w:hAnsi="Times New Roman" w:cs="Times New Roman"/>
+          <w:u w:val="single"/>
+        </w:rPr>
+      </w:pPr>
+    </w:p>
+    <w:p>
+      <w:pPr>
+        <w:spacing w:line="360" w:lineRule="auto"/>
+        <w:rPr>
+          <w:rFonts w:ascii="Times New Roman" w:hAnsi="Times New Roman" w:cs="Times New Roman"/>
+          <w:u w:val="single"/>
+        </w:rPr>
+      </w:pPr>
+    </w:p>
+    <w:p>
+      <w:pPr>
+        <w:spacing w:line="360" w:lineRule="auto"/>
+        <w:rPr>
+          <w:rFonts w:ascii="Times New Roman" w:hAnsi="Times New Roman" w:cs="Times New Roman"/>
+          <w:u w:val="single"/>
+        </w:rPr>
+      </w:pPr>
+    </w:p>
+    <w:p>
+      <w:pPr>
+        <w:spacing w:line="360" w:lineRule="auto"/>
+        <w:rPr>
+          <w:rFonts w:ascii="Times New Roman" w:hAnsi="Times New Roman" w:cs="Times New Roman"/>
+          <w:u w:val="single"/>
+        </w:rPr>
+      </w:pPr>
+    </w:p>
+    <w:p>
+      <w:pPr>
+        <w:spacing w:line="360" w:lineRule="auto"/>
+        <w:rPr>
+          <w:rFonts w:ascii="Times New Roman" w:hAnsi="Times New Roman" w:cs="Times New Roman"/>
+          <w:u w:val="single"/>
+        </w:rPr>
+      </w:pPr>
+      <w:r>
+        <w:rPr>
+          <w:rFonts w:ascii="Times New Roman" w:hAnsi="Times New Roman" w:cs="Times New Roman"/>
+          <w:u w:val="single"/>
+        </w:rPr>
+        <w:lastRenderedPageBreak/>
         <w:t>Items in the room:</w:t>
       </w:r>
     </w:p>
@@ -21740,7 +21913,6 @@
           <w:rFonts w:ascii="Times New Roman" w:hAnsi="Times New Roman" w:cs="Times New Roman"/>
           <w:u w:val="single"/>
         </w:rPr>
-        <w:lastRenderedPageBreak/>
         <w:t>Non-Play Item</w:t>
       </w:r>
       <w:r>
@@ -21996,19 +22168,7 @@
         <w:rPr>
           <w:rFonts w:ascii="Times New Roman" w:hAnsi="Times New Roman" w:cs="Times New Roman"/>
         </w:rPr>
-        <w:t xml:space="preserve">giant </w:t>
-      </w:r>
-      <w:r>
-        <w:rPr>
-          <w:rFonts w:ascii="Times New Roman" w:hAnsi="Times New Roman" w:cs="Times New Roman"/>
-        </w:rPr>
-        <w:t>ches</w:t>
-      </w:r>
-      <w:r>
-        <w:rPr>
-          <w:rFonts w:ascii="Times New Roman" w:hAnsi="Times New Roman" w:cs="Times New Roman"/>
-        </w:rPr>
-        <w:t>t.</w:t>
+        <w:t>card.</w:t>
       </w:r>
     </w:p>
     <w:p>
@@ -22072,44 +22232,32 @@
         <w:rPr>
           <w:rFonts w:ascii="Times New Roman" w:hAnsi="Times New Roman" w:cs="Times New Roman"/>
         </w:rPr>
-        <w:t xml:space="preserve">chest </w:t>
-      </w:r>
-      <w:r>
-        <w:rPr>
-          <w:rFonts w:ascii="Times New Roman" w:hAnsi="Times New Roman" w:cs="Times New Roman"/>
-        </w:rPr>
-        <w:t xml:space="preserve">(“This is </w:t>
-      </w:r>
-      <w:r>
-        <w:rPr>
-          <w:rFonts w:ascii="Times New Roman" w:hAnsi="Times New Roman" w:cs="Times New Roman"/>
-        </w:rPr>
-        <w:t>a container storing the passcode that deactivates the bomb</w:t>
-      </w:r>
-      <w:r>
-        <w:rPr>
-          <w:rFonts w:ascii="Times New Roman" w:hAnsi="Times New Roman" w:cs="Times New Roman"/>
-        </w:rPr>
-        <w:t xml:space="preserve">”, 0pts, </w:t>
-      </w:r>
-      <w:r>
-        <w:rPr>
-          <w:rFonts w:ascii="Times New Roman" w:hAnsi="Times New Roman" w:cs="Times New Roman"/>
-        </w:rPr>
-        <w:t>100</w:t>
-      </w:r>
-      <w:r>
-        <w:rPr>
-          <w:rFonts w:ascii="Times New Roman" w:hAnsi="Times New Roman" w:cs="Times New Roman"/>
-        </w:rPr>
-        <w:t xml:space="preserve"> </w:t>
+        <w:t>card</w:t>
+      </w:r>
+      <w:r>
+        <w:rPr>
+          <w:rFonts w:ascii="Times New Roman" w:hAnsi="Times New Roman" w:cs="Times New Roman"/>
+        </w:rPr>
+        <w:t xml:space="preserve"> (“</w:t>
+      </w:r>
+      <w:r>
+        <w:rPr>
+          <w:rFonts w:ascii="Times New Roman" w:hAnsi="Times New Roman" w:cs="Times New Roman"/>
+        </w:rPr>
+        <w:t xml:space="preserve">passcode = </w:t>
+      </w:r>
+      <w:r>
+        <w:rPr>
+          <w:rFonts w:ascii="Times New Roman" w:hAnsi="Times New Roman" w:cs="Times New Roman"/>
+        </w:rPr>
+        <w:t xml:space="preserve">24080369717”, 0pts, 1 </w:t>
       </w:r>
       <w:proofErr w:type="spellStart"/>
       <w:r>
         <w:rPr>
           <w:rFonts w:ascii="Times New Roman" w:hAnsi="Times New Roman" w:cs="Times New Roman"/>
         </w:rPr>
-        <w:t>lbs</w:t>
+        <w:t>lb</w:t>
       </w:r>
       <w:proofErr w:type="spellEnd"/>
       <w:r>
@@ -22117,6 +22265,34 @@
           <w:rFonts w:ascii="Times New Roman" w:hAnsi="Times New Roman" w:cs="Times New Roman"/>
         </w:rPr>
         <w:t>)</w:t>
+      </w:r>
+    </w:p>
+    <w:p>
+      <w:pPr>
+        <w:pStyle w:val="ListParagraph"/>
+        <w:numPr>
+          <w:ilvl w:val="0"/>
+          <w:numId w:val="8"/>
+        </w:numPr>
+        <w:spacing w:line="360" w:lineRule="auto"/>
+        <w:rPr>
+          <w:rFonts w:ascii="Times New Roman" w:hAnsi="Times New Roman" w:cs="Times New Roman"/>
+          <w:u w:val="single"/>
+        </w:rPr>
+      </w:pPr>
+      <w:r>
+        <w:rPr>
+          <w:rFonts w:ascii="Times New Roman" w:hAnsi="Times New Roman" w:cs="Times New Roman"/>
+          <w:u w:val="single"/>
+        </w:rPr>
+        <w:t>Non-Play Item</w:t>
+      </w:r>
+      <w:r>
+        <w:rPr>
+          <w:rFonts w:ascii="Times New Roman" w:hAnsi="Times New Roman" w:cs="Times New Roman"/>
+          <w:u w:val="single"/>
+        </w:rPr>
+        <w:t>:</w:t>
       </w:r>
     </w:p>
     <w:p>
@@ -22129,67 +22305,6 @@
         <w:spacing w:line="360" w:lineRule="auto"/>
         <w:rPr>
           <w:rFonts w:ascii="Times New Roman" w:hAnsi="Times New Roman" w:cs="Times New Roman"/>
-        </w:rPr>
-      </w:pPr>
-      <w:r>
-        <w:rPr>
-          <w:rFonts w:ascii="Times New Roman" w:hAnsi="Times New Roman" w:cs="Times New Roman"/>
-        </w:rPr>
-        <w:t>passcode (“</w:t>
-      </w:r>
-      <w:r>
-        <w:rPr>
-          <w:rFonts w:ascii="Times New Roman" w:hAnsi="Times New Roman" w:cs="Times New Roman"/>
-        </w:rPr>
-        <w:t xml:space="preserve">24080369717”, 0pts, 1 </w:t>
-      </w:r>
-      <w:proofErr w:type="spellStart"/>
-      <w:r>
-        <w:rPr>
-          <w:rFonts w:ascii="Times New Roman" w:hAnsi="Times New Roman" w:cs="Times New Roman"/>
-        </w:rPr>
-        <w:t>lb)</w:t>
-      </w:r>
-      <w:proofErr w:type="spellEnd"/>
-    </w:p>
-    <w:p>
-      <w:pPr>
-        <w:pStyle w:val="ListParagraph"/>
-        <w:numPr>
-          <w:ilvl w:val="0"/>
-          <w:numId w:val="8"/>
-        </w:numPr>
-        <w:spacing w:line="360" w:lineRule="auto"/>
-        <w:rPr>
-          <w:rFonts w:ascii="Times New Roman" w:hAnsi="Times New Roman" w:cs="Times New Roman"/>
-          <w:u w:val="single"/>
-        </w:rPr>
-      </w:pPr>
-      <w:r>
-        <w:rPr>
-          <w:rFonts w:ascii="Times New Roman" w:hAnsi="Times New Roman" w:cs="Times New Roman"/>
-          <w:u w:val="single"/>
-        </w:rPr>
-        <w:t>Non-Play Item</w:t>
-      </w:r>
-      <w:r>
-        <w:rPr>
-          <w:rFonts w:ascii="Times New Roman" w:hAnsi="Times New Roman" w:cs="Times New Roman"/>
-          <w:u w:val="single"/>
-        </w:rPr>
-        <w:t>:</w:t>
-      </w:r>
-    </w:p>
-    <w:p>
-      <w:pPr>
-        <w:pStyle w:val="ListParagraph"/>
-        <w:numPr>
-          <w:ilvl w:val="1"/>
-          <w:numId w:val="8"/>
-        </w:numPr>
-        <w:spacing w:line="360" w:lineRule="auto"/>
-        <w:rPr>
-          <w:rFonts w:ascii="Times New Roman" w:hAnsi="Times New Roman" w:cs="Times New Roman"/>
           <w:u w:val="single"/>
         </w:rPr>
       </w:pPr>
@@ -22274,28 +22389,6 @@
         </w:rPr>
         <w:t>door</w:t>
       </w:r>
-    </w:p>
-    <w:p>
-      <w:pPr>
-        <w:spacing w:line="360" w:lineRule="auto"/>
-        <w:rPr>
-          <w:rFonts w:ascii="Times New Roman" w:hAnsi="Times New Roman" w:cs="Times New Roman"/>
-          <w:b/>
-          <w:bCs/>
-          <w:u w:val="single"/>
-        </w:rPr>
-      </w:pPr>
-    </w:p>
-    <w:p>
-      <w:pPr>
-        <w:spacing w:line="360" w:lineRule="auto"/>
-        <w:rPr>
-          <w:rFonts w:ascii="Times New Roman" w:hAnsi="Times New Roman" w:cs="Times New Roman"/>
-          <w:b/>
-          <w:bCs/>
-          <w:u w:val="single"/>
-        </w:rPr>
-      </w:pPr>
     </w:p>
     <w:p>
       <w:pPr>

</xml_diff>